<commit_message>
Enhance invoice processing and documentation
- Updated the db_schema.docx to reflect recent changes in the database structure.
- Added algorithm instructions for image processing techniques in a new markdown file.
- Improved the invoice processing logic in app.py to handle PDF extraction directly, enhancing efficiency.
- Updated prompt instructions for invoice analysis to include detailed handling of multiple invoices and data validation.
- Modified configuration to use the latest model name for improved processing capabilities.
</commit_message>
<xml_diff>
--- a/db_schema.docx
+++ b/db_schema.docx
@@ -1164,6 +1164,2585 @@
                 <w:szCs w:val="15"/>
               </w:rPr>
               <w:t>timestamp without time zone</w:t>
+            </w:r>
+          </w:p>
+        </w:tc>
+        <w:tc>
+          <w:tcPr>
+            <w:gridSpan w:val="1"/>
+            <w:vAlign w:val="top"/>
+          </w:tcPr>
+          <w:p>
+            <w:pPr>
+              <w:keepNext w:val="0"/>
+              <w:keepLines w:val="0"/>
+              <w:pageBreakBefore w:val="0"/>
+              <w:widowControl/>
+              <w:kinsoku/>
+              <w:wordWrap/>
+              <w:overflowPunct/>
+              <w:topLinePunct w:val="0"/>
+              <w:autoSpaceDE/>
+              <w:autoSpaceDN/>
+              <w:bidi w:val="0"/>
+              <w:adjustRightInd/>
+              <w:snapToGrid/>
+              <w:spacing w:before="100" w:after="100" w:line="240" w:lineRule="atLeast"/>
+              <w:jc w:val="left"/>
+              <w:textAlignment w:val="auto"/>
+            </w:pPr>
+            <w:r>
+              <w:rPr>
+                <w:rFonts w:ascii="Microsoft YaHei" w:hAnsi="Microsoft YaHei"/>
+                <w:color w:val="000"/>
+                <w:sz w:val="15"/>
+                <w:szCs w:val="15"/>
+              </w:rPr>
+            </w:r>
+          </w:p>
+        </w:tc>
+        <w:tc>
+          <w:tcPr>
+            <w:gridSpan w:val="1"/>
+            <w:vAlign w:val="top"/>
+          </w:tcPr>
+          <w:p>
+            <w:pPr>
+              <w:keepNext w:val="0"/>
+              <w:keepLines w:val="0"/>
+              <w:pageBreakBefore w:val="0"/>
+              <w:widowControl/>
+              <w:kinsoku/>
+              <w:wordWrap/>
+              <w:overflowPunct/>
+              <w:topLinePunct w:val="0"/>
+              <w:autoSpaceDE/>
+              <w:autoSpaceDN/>
+              <w:bidi w:val="0"/>
+              <w:adjustRightInd/>
+              <w:snapToGrid/>
+              <w:spacing w:before="100" w:after="100" w:line="240" w:lineRule="atLeast"/>
+              <w:jc w:val="left"/>
+              <w:textAlignment w:val="auto"/>
+            </w:pPr>
+            <w:r>
+              <w:rPr>
+                <w:rFonts w:ascii="Microsoft YaHei" w:hAnsi="Microsoft YaHei"/>
+                <w:color w:val="000"/>
+                <w:sz w:val="15"/>
+                <w:szCs w:val="15"/>
+              </w:rPr>
+            </w:r>
+          </w:p>
+        </w:tc>
+        <w:tc>
+          <w:tcPr>
+            <w:gridSpan w:val="1"/>
+            <w:vAlign w:val="top"/>
+          </w:tcPr>
+          <w:p>
+            <w:pPr>
+              <w:keepNext w:val="0"/>
+              <w:keepLines w:val="0"/>
+              <w:pageBreakBefore w:val="0"/>
+              <w:widowControl/>
+              <w:kinsoku/>
+              <w:wordWrap/>
+              <w:overflowPunct/>
+              <w:topLinePunct w:val="0"/>
+              <w:autoSpaceDE/>
+              <w:autoSpaceDN/>
+              <w:bidi w:val="0"/>
+              <w:adjustRightInd/>
+              <w:snapToGrid/>
+              <w:spacing w:before="100" w:after="100" w:line="240" w:lineRule="atLeast"/>
+              <w:jc w:val="left"/>
+              <w:textAlignment w:val="auto"/>
+            </w:pPr>
+            <w:r>
+              <w:rPr>
+                <w:rFonts w:ascii="Microsoft YaHei" w:hAnsi="Microsoft YaHei"/>
+                <w:color w:val="000"/>
+                <w:sz w:val="15"/>
+                <w:szCs w:val="15"/>
+              </w:rPr>
+              <w:t>YES</w:t>
+            </w:r>
+          </w:p>
+        </w:tc>
+        <w:tc>
+          <w:tcPr>
+            <w:gridSpan w:val="1"/>
+            <w:vAlign w:val="top"/>
+          </w:tcPr>
+          <w:p>
+            <w:pPr>
+              <w:keepNext w:val="0"/>
+              <w:keepLines w:val="0"/>
+              <w:pageBreakBefore w:val="0"/>
+              <w:widowControl/>
+              <w:kinsoku/>
+              <w:wordWrap/>
+              <w:overflowPunct/>
+              <w:topLinePunct w:val="0"/>
+              <w:autoSpaceDE/>
+              <w:autoSpaceDN/>
+              <w:bidi w:val="0"/>
+              <w:adjustRightInd/>
+              <w:snapToGrid/>
+              <w:spacing w:before="100" w:after="100" w:line="240" w:lineRule="atLeast"/>
+              <w:jc w:val="left"/>
+              <w:textAlignment w:val="auto"/>
+            </w:pPr>
+            <w:r>
+              <w:rPr>
+                <w:rFonts w:ascii="Microsoft YaHei" w:hAnsi="Microsoft YaHei"/>
+                <w:color w:val="000"/>
+                <w:sz w:val="15"/>
+                <w:szCs w:val="15"/>
+              </w:rPr>
+              <w:t>CURRENT_TIMESTAMP</w:t>
+            </w:r>
+          </w:p>
+        </w:tc>
+      </w:tr>
+    </w:tbl>
+    <w:p>
+      <w:pPr>
+        <w:ind/>
+      </w:pPr>
+      <w:r>
+        <w:br/>
+      </w:r>
+    </w:p>
+    <w:p>
+      <w:pPr>
+        <w:ind/>
+      </w:pPr>
+      <w:r>
+        <w:br/>
+      </w:r>
+    </w:p>
+    <w:p>
+      <w:pPr>
+        <w:ind/>
+      </w:pPr>
+      <w:r>
+        <w:t>batch_jobs</w:t>
+      </w:r>
+    </w:p>
+    <w:tbl>
+      <w:tblPr>
+        <w:tblStyle w:val="a3"/>
+        <w:tblW w:w="0" w:type="auto"/>
+        <w:tblInd w:w="0" w:type="dxa"/>
+        <w:tblLook w:val="04A0" w:firstRow="1" w:lastRow="0" w:firstColumn="1" w:lastColumn="0" w:noHBand="0" w:noVBand="1"/>
+        <w:tblBorders>
+          <w:top w:val="single" w:sz="1" w:space="0" w:color="000000"/>
+          <w:bottom w:val="single" w:sz="1" w:space="0" w:color="000000"/>
+          <w:left w:val="single" w:sz="1" w:space="0" w:color="000000"/>
+          <w:right w:val="single" w:sz="1" w:space="0" w:color="000000"/>
+          <w:insideH w:val="single" w:sz="1" w:space="0" w:color="000000"/>
+          <w:insideV w:val="single" w:sz="1" w:space="0" w:color="000000"/>
+        </w:tblBorders>
+      </w:tblPr>
+      <w:tblLayout w:type="auto"/>
+      <w:tblGrid>
+        <w:gridCol w:w="20"/>
+        <w:gridCol w:w="20"/>
+        <w:gridCol w:w="20"/>
+        <w:gridCol w:w="40"/>
+        <w:gridCol w:w="20"/>
+        <w:gridCol w:w="20"/>
+      </w:tblGrid>
+      <w:tr>
+        <w:tc>
+          <w:tcPr>
+            <w:gridSpan w:val="1"/>
+            <w:vAlign w:val="top"/>
+            <w:shd w:val="clear" w:color="auto" w:fill="" w:themeFill="" w:themeFillTint="25"/>
+          </w:tcPr>
+          <w:p>
+            <w:pPr>
+              <w:keepNext w:val="0"/>
+              <w:keepLines w:val="0"/>
+              <w:pageBreakBefore w:val="0"/>
+              <w:widowControl/>
+              <w:kinsoku/>
+              <w:wordWrap/>
+              <w:overflowPunct/>
+              <w:topLinePunct w:val="0"/>
+              <w:autoSpaceDE/>
+              <w:autoSpaceDN/>
+              <w:bidi w:val="0"/>
+              <w:adjustRightInd/>
+              <w:snapToGrid/>
+              <w:spacing w:before="100" w:after="100" w:line="240" w:lineRule="atLeast"/>
+              <w:jc w:val="center"/>
+              <w:textAlignment w:val="auto"/>
+            </w:pPr>
+            <w:r>
+              <w:rPr>
+                <w:rFonts w:ascii="Microsoft YaHei" w:hAnsi="Microsoft YaHei"/>
+                <w:color w:val="000"/>
+                <w:b/>
+                <w:sz w:val="16"/>
+                <w:szCs w:val="16"/>
+              </w:rPr>
+              <w:t>Column</w:t>
+            </w:r>
+          </w:p>
+        </w:tc>
+        <w:tc>
+          <w:tcPr>
+            <w:gridSpan w:val="1"/>
+            <w:vAlign w:val="top"/>
+            <w:shd w:val="clear" w:color="auto" w:fill="" w:themeFill="" w:themeFillTint="25"/>
+          </w:tcPr>
+          <w:p>
+            <w:pPr>
+              <w:keepNext w:val="0"/>
+              <w:keepLines w:val="0"/>
+              <w:pageBreakBefore w:val="0"/>
+              <w:widowControl/>
+              <w:kinsoku/>
+              <w:wordWrap/>
+              <w:overflowPunct/>
+              <w:topLinePunct w:val="0"/>
+              <w:autoSpaceDE/>
+              <w:autoSpaceDN/>
+              <w:bidi w:val="0"/>
+              <w:adjustRightInd/>
+              <w:snapToGrid/>
+              <w:spacing w:before="100" w:after="100" w:line="240" w:lineRule="atLeast"/>
+              <w:jc w:val="center"/>
+              <w:textAlignment w:val="auto"/>
+            </w:pPr>
+            <w:r>
+              <w:rPr>
+                <w:rFonts w:ascii="Microsoft YaHei" w:hAnsi="Microsoft YaHei"/>
+                <w:color w:val="000"/>
+                <w:b/>
+                <w:sz w:val="16"/>
+                <w:szCs w:val="16"/>
+              </w:rPr>
+              <w:t>Type</w:t>
+            </w:r>
+          </w:p>
+        </w:tc>
+        <w:tc>
+          <w:tcPr>
+            <w:gridSpan w:val="1"/>
+            <w:vAlign w:val="top"/>
+            <w:shd w:val="clear" w:color="auto" w:fill="" w:themeFill="" w:themeFillTint="25"/>
+          </w:tcPr>
+          <w:p>
+            <w:pPr>
+              <w:keepNext w:val="0"/>
+              <w:keepLines w:val="0"/>
+              <w:pageBreakBefore w:val="0"/>
+              <w:widowControl/>
+              <w:kinsoku/>
+              <w:wordWrap/>
+              <w:overflowPunct/>
+              <w:topLinePunct w:val="0"/>
+              <w:autoSpaceDE/>
+              <w:autoSpaceDN/>
+              <w:bidi w:val="0"/>
+              <w:adjustRightInd/>
+              <w:snapToGrid/>
+              <w:spacing w:before="100" w:after="100" w:line="240" w:lineRule="atLeast"/>
+              <w:jc w:val="center"/>
+              <w:textAlignment w:val="auto"/>
+            </w:pPr>
+            <w:r>
+              <w:rPr>
+                <w:rFonts w:ascii="Microsoft YaHei" w:hAnsi="Microsoft YaHei"/>
+                <w:color w:val="000"/>
+                <w:b/>
+                <w:sz w:val="16"/>
+                <w:szCs w:val="16"/>
+              </w:rPr>
+              <w:t>Comment</w:t>
+            </w:r>
+          </w:p>
+        </w:tc>
+        <w:tc>
+          <w:tcPr>
+            <w:gridSpan w:val="1"/>
+            <w:vAlign w:val="top"/>
+            <w:tcW w:w="400" w:type="dxa"/>
+            <w:shd w:val="clear" w:color="auto" w:fill="" w:themeFill="" w:themeFillTint="25"/>
+          </w:tcPr>
+          <w:p>
+            <w:pPr>
+              <w:keepNext w:val="0"/>
+              <w:keepLines w:val="0"/>
+              <w:pageBreakBefore w:val="0"/>
+              <w:widowControl/>
+              <w:kinsoku/>
+              <w:wordWrap/>
+              <w:overflowPunct/>
+              <w:topLinePunct w:val="0"/>
+              <w:autoSpaceDE/>
+              <w:autoSpaceDN/>
+              <w:bidi w:val="0"/>
+              <w:adjustRightInd/>
+              <w:snapToGrid/>
+              <w:spacing w:before="100" w:after="100" w:line="240" w:lineRule="atLeast"/>
+              <w:jc w:val="center"/>
+              <w:textAlignment w:val="auto"/>
+            </w:pPr>
+            <w:r>
+              <w:rPr>
+                <w:rFonts w:ascii="Microsoft YaHei" w:hAnsi="Microsoft YaHei"/>
+                <w:color w:val="000"/>
+                <w:b/>
+                <w:sz w:val="16"/>
+                <w:szCs w:val="16"/>
+              </w:rPr>
+              <w:t>PK</w:t>
+            </w:r>
+          </w:p>
+        </w:tc>
+        <w:tc>
+          <w:tcPr>
+            <w:gridSpan w:val="1"/>
+            <w:vAlign w:val="top"/>
+            <w:shd w:val="clear" w:color="auto" w:fill="" w:themeFill="" w:themeFillTint="25"/>
+          </w:tcPr>
+          <w:p>
+            <w:pPr>
+              <w:keepNext w:val="0"/>
+              <w:keepLines w:val="0"/>
+              <w:pageBreakBefore w:val="0"/>
+              <w:widowControl/>
+              <w:kinsoku/>
+              <w:wordWrap/>
+              <w:overflowPunct/>
+              <w:topLinePunct w:val="0"/>
+              <w:autoSpaceDE/>
+              <w:autoSpaceDN/>
+              <w:bidi w:val="0"/>
+              <w:adjustRightInd/>
+              <w:snapToGrid/>
+              <w:spacing w:before="100" w:after="100" w:line="240" w:lineRule="atLeast"/>
+              <w:jc w:val="center"/>
+              <w:textAlignment w:val="auto"/>
+            </w:pPr>
+            <w:r>
+              <w:rPr>
+                <w:rFonts w:ascii="Microsoft YaHei" w:hAnsi="Microsoft YaHei"/>
+                <w:color w:val="000"/>
+                <w:b/>
+                <w:sz w:val="16"/>
+                <w:szCs w:val="16"/>
+              </w:rPr>
+              <w:t>Nullable</w:t>
+            </w:r>
+          </w:p>
+        </w:tc>
+        <w:tc>
+          <w:tcPr>
+            <w:gridSpan w:val="1"/>
+            <w:vAlign w:val="top"/>
+            <w:shd w:val="clear" w:color="auto" w:fill="" w:themeFill="" w:themeFillTint="25"/>
+          </w:tcPr>
+          <w:p>
+            <w:pPr>
+              <w:keepNext w:val="0"/>
+              <w:keepLines w:val="0"/>
+              <w:pageBreakBefore w:val="0"/>
+              <w:widowControl/>
+              <w:kinsoku/>
+              <w:wordWrap/>
+              <w:overflowPunct/>
+              <w:topLinePunct w:val="0"/>
+              <w:autoSpaceDE/>
+              <w:autoSpaceDN/>
+              <w:bidi w:val="0"/>
+              <w:adjustRightInd/>
+              <w:snapToGrid/>
+              <w:spacing w:before="100" w:after="100" w:line="240" w:lineRule="atLeast"/>
+              <w:jc w:val="center"/>
+              <w:textAlignment w:val="auto"/>
+            </w:pPr>
+            <w:r>
+              <w:rPr>
+                <w:rFonts w:ascii="Microsoft YaHei" w:hAnsi="Microsoft YaHei"/>
+                <w:color w:val="000"/>
+                <w:b/>
+                <w:sz w:val="16"/>
+                <w:szCs w:val="16"/>
+              </w:rPr>
+              <w:t>Default</w:t>
+            </w:r>
+          </w:p>
+        </w:tc>
+      </w:tr>
+      <w:tr>
+        <w:tc>
+          <w:tcPr>
+            <w:gridSpan w:val="1"/>
+            <w:vAlign w:val="top"/>
+          </w:tcPr>
+          <w:p>
+            <w:pPr>
+              <w:keepNext w:val="0"/>
+              <w:keepLines w:val="0"/>
+              <w:pageBreakBefore w:val="0"/>
+              <w:widowControl/>
+              <w:kinsoku/>
+              <w:wordWrap/>
+              <w:overflowPunct/>
+              <w:topLinePunct w:val="0"/>
+              <w:autoSpaceDE/>
+              <w:autoSpaceDN/>
+              <w:bidi w:val="0"/>
+              <w:adjustRightInd/>
+              <w:snapToGrid/>
+              <w:spacing w:before="100" w:after="100" w:line="240" w:lineRule="atLeast"/>
+              <w:jc w:val="left"/>
+              <w:textAlignment w:val="auto"/>
+            </w:pPr>
+            <w:r>
+              <w:rPr>
+                <w:rFonts w:ascii="Microsoft YaHei" w:hAnsi="Microsoft YaHei"/>
+                <w:color w:val="000"/>
+                <w:sz w:val="15"/>
+                <w:szCs w:val="15"/>
+              </w:rPr>
+              <w:t>batch_id</w:t>
+            </w:r>
+          </w:p>
+        </w:tc>
+        <w:tc>
+          <w:tcPr>
+            <w:gridSpan w:val="1"/>
+            <w:vAlign w:val="top"/>
+          </w:tcPr>
+          <w:p>
+            <w:pPr>
+              <w:keepNext w:val="0"/>
+              <w:keepLines w:val="0"/>
+              <w:pageBreakBefore w:val="0"/>
+              <w:widowControl/>
+              <w:kinsoku/>
+              <w:wordWrap/>
+              <w:overflowPunct/>
+              <w:topLinePunct w:val="0"/>
+              <w:autoSpaceDE/>
+              <w:autoSpaceDN/>
+              <w:bidi w:val="0"/>
+              <w:adjustRightInd/>
+              <w:snapToGrid/>
+              <w:spacing w:before="100" w:after="100" w:line="240" w:lineRule="atLeast"/>
+              <w:jc w:val="left"/>
+              <w:textAlignment w:val="auto"/>
+            </w:pPr>
+            <w:r>
+              <w:rPr>
+                <w:rFonts w:ascii="Microsoft YaHei" w:hAnsi="Microsoft YaHei"/>
+                <w:color w:val="000"/>
+                <w:sz w:val="15"/>
+                <w:szCs w:val="15"/>
+              </w:rPr>
+              <w:t>integer</w:t>
+            </w:r>
+          </w:p>
+        </w:tc>
+        <w:tc>
+          <w:tcPr>
+            <w:gridSpan w:val="1"/>
+            <w:vAlign w:val="top"/>
+          </w:tcPr>
+          <w:p>
+            <w:pPr>
+              <w:keepNext w:val="0"/>
+              <w:keepLines w:val="0"/>
+              <w:pageBreakBefore w:val="0"/>
+              <w:widowControl/>
+              <w:kinsoku/>
+              <w:wordWrap/>
+              <w:overflowPunct/>
+              <w:topLinePunct w:val="0"/>
+              <w:autoSpaceDE/>
+              <w:autoSpaceDN/>
+              <w:bidi w:val="0"/>
+              <w:adjustRightInd/>
+              <w:snapToGrid/>
+              <w:spacing w:before="100" w:after="100" w:line="240" w:lineRule="atLeast"/>
+              <w:jc w:val="left"/>
+              <w:textAlignment w:val="auto"/>
+            </w:pPr>
+            <w:r>
+              <w:rPr>
+                <w:rFonts w:ascii="Microsoft YaHei" w:hAnsi="Microsoft YaHei"/>
+                <w:color w:val="000"/>
+                <w:sz w:val="15"/>
+                <w:szCs w:val="15"/>
+              </w:rPr>
+            </w:r>
+          </w:p>
+        </w:tc>
+        <w:tc>
+          <w:tcPr>
+            <w:gridSpan w:val="1"/>
+            <w:vAlign w:val="top"/>
+          </w:tcPr>
+          <w:p>
+            <w:pPr>
+              <w:keepNext w:val="0"/>
+              <w:keepLines w:val="0"/>
+              <w:pageBreakBefore w:val="0"/>
+              <w:widowControl/>
+              <w:kinsoku/>
+              <w:wordWrap/>
+              <w:overflowPunct/>
+              <w:topLinePunct w:val="0"/>
+              <w:autoSpaceDE/>
+              <w:autoSpaceDN/>
+              <w:bidi w:val="0"/>
+              <w:adjustRightInd/>
+              <w:snapToGrid/>
+              <w:spacing w:before="100" w:after="100" w:line="240" w:lineRule="atLeast"/>
+              <w:jc w:val="left"/>
+              <w:textAlignment w:val="auto"/>
+            </w:pPr>
+            <w:r>
+              <w:rPr>
+                <w:rFonts w:ascii="Microsoft YaHei" w:hAnsi="Microsoft YaHei"/>
+                <w:color w:val="000"/>
+                <w:sz w:val="15"/>
+                <w:szCs w:val="15"/>
+              </w:rPr>
+              <w:t>YES</w:t>
+            </w:r>
+          </w:p>
+        </w:tc>
+        <w:tc>
+          <w:tcPr>
+            <w:gridSpan w:val="1"/>
+            <w:vAlign w:val="top"/>
+          </w:tcPr>
+          <w:p>
+            <w:pPr>
+              <w:keepNext w:val="0"/>
+              <w:keepLines w:val="0"/>
+              <w:pageBreakBefore w:val="0"/>
+              <w:widowControl/>
+              <w:kinsoku/>
+              <w:wordWrap/>
+              <w:overflowPunct/>
+              <w:topLinePunct w:val="0"/>
+              <w:autoSpaceDE/>
+              <w:autoSpaceDN/>
+              <w:bidi w:val="0"/>
+              <w:adjustRightInd/>
+              <w:snapToGrid/>
+              <w:spacing w:before="100" w:after="100" w:line="240" w:lineRule="atLeast"/>
+              <w:jc w:val="left"/>
+              <w:textAlignment w:val="auto"/>
+            </w:pPr>
+            <w:r>
+              <w:rPr>
+                <w:rFonts w:ascii="Microsoft YaHei" w:hAnsi="Microsoft YaHei"/>
+                <w:color w:val="000"/>
+                <w:sz w:val="15"/>
+                <w:szCs w:val="15"/>
+              </w:rPr>
+              <w:t>NO</w:t>
+            </w:r>
+          </w:p>
+        </w:tc>
+        <w:tc>
+          <w:tcPr>
+            <w:gridSpan w:val="1"/>
+            <w:vAlign w:val="top"/>
+          </w:tcPr>
+          <w:p>
+            <w:pPr>
+              <w:keepNext w:val="0"/>
+              <w:keepLines w:val="0"/>
+              <w:pageBreakBefore w:val="0"/>
+              <w:widowControl/>
+              <w:kinsoku/>
+              <w:wordWrap/>
+              <w:overflowPunct/>
+              <w:topLinePunct w:val="0"/>
+              <w:autoSpaceDE/>
+              <w:autoSpaceDN/>
+              <w:bidi w:val="0"/>
+              <w:adjustRightInd/>
+              <w:snapToGrid/>
+              <w:spacing w:before="100" w:after="100" w:line="240" w:lineRule="atLeast"/>
+              <w:jc w:val="left"/>
+              <w:textAlignment w:val="auto"/>
+            </w:pPr>
+            <w:r>
+              <w:rPr>
+                <w:rFonts w:ascii="Microsoft YaHei" w:hAnsi="Microsoft YaHei"/>
+                <w:color w:val="000"/>
+                <w:sz w:val="15"/>
+                <w:szCs w:val="15"/>
+              </w:rPr>
+            </w:r>
+          </w:p>
+        </w:tc>
+      </w:tr>
+      <w:tr>
+        <w:tc>
+          <w:tcPr>
+            <w:gridSpan w:val="1"/>
+            <w:vAlign w:val="top"/>
+          </w:tcPr>
+          <w:p>
+            <w:pPr>
+              <w:keepNext w:val="0"/>
+              <w:keepLines w:val="0"/>
+              <w:pageBreakBefore w:val="0"/>
+              <w:widowControl/>
+              <w:kinsoku/>
+              <w:wordWrap/>
+              <w:overflowPunct/>
+              <w:topLinePunct w:val="0"/>
+              <w:autoSpaceDE/>
+              <w:autoSpaceDN/>
+              <w:bidi w:val="0"/>
+              <w:adjustRightInd/>
+              <w:snapToGrid/>
+              <w:spacing w:before="100" w:after="100" w:line="240" w:lineRule="atLeast"/>
+              <w:jc w:val="left"/>
+              <w:textAlignment w:val="auto"/>
+            </w:pPr>
+            <w:r>
+              <w:rPr>
+                <w:rFonts w:ascii="Microsoft YaHei" w:hAnsi="Microsoft YaHei"/>
+                <w:color w:val="000"/>
+                <w:sz w:val="15"/>
+                <w:szCs w:val="15"/>
+              </w:rPr>
+              <w:t>original_zipfile</w:t>
+            </w:r>
+          </w:p>
+        </w:tc>
+        <w:tc>
+          <w:tcPr>
+            <w:gridSpan w:val="1"/>
+            <w:vAlign w:val="top"/>
+          </w:tcPr>
+          <w:p>
+            <w:pPr>
+              <w:keepNext w:val="0"/>
+              <w:keepLines w:val="0"/>
+              <w:pageBreakBefore w:val="0"/>
+              <w:widowControl/>
+              <w:kinsoku/>
+              <w:wordWrap/>
+              <w:overflowPunct/>
+              <w:topLinePunct w:val="0"/>
+              <w:autoSpaceDE/>
+              <w:autoSpaceDN/>
+              <w:bidi w:val="0"/>
+              <w:adjustRightInd/>
+              <w:snapToGrid/>
+              <w:spacing w:before="100" w:after="100" w:line="240" w:lineRule="atLeast"/>
+              <w:jc w:val="left"/>
+              <w:textAlignment w:val="auto"/>
+            </w:pPr>
+            <w:r>
+              <w:rPr>
+                <w:rFonts w:ascii="Microsoft YaHei" w:hAnsi="Microsoft YaHei"/>
+                <w:color w:val="000"/>
+                <w:sz w:val="15"/>
+                <w:szCs w:val="15"/>
+              </w:rPr>
+              <w:t>varchar(255)</w:t>
+            </w:r>
+          </w:p>
+        </w:tc>
+        <w:tc>
+          <w:tcPr>
+            <w:gridSpan w:val="1"/>
+            <w:vAlign w:val="top"/>
+          </w:tcPr>
+          <w:p>
+            <w:pPr>
+              <w:keepNext w:val="0"/>
+              <w:keepLines w:val="0"/>
+              <w:pageBreakBefore w:val="0"/>
+              <w:widowControl/>
+              <w:kinsoku/>
+              <w:wordWrap/>
+              <w:overflowPunct/>
+              <w:topLinePunct w:val="0"/>
+              <w:autoSpaceDE/>
+              <w:autoSpaceDN/>
+              <w:bidi w:val="0"/>
+              <w:adjustRightInd/>
+              <w:snapToGrid/>
+              <w:spacing w:before="100" w:after="100" w:line="240" w:lineRule="atLeast"/>
+              <w:jc w:val="left"/>
+              <w:textAlignment w:val="auto"/>
+            </w:pPr>
+            <w:r>
+              <w:rPr>
+                <w:rFonts w:ascii="Microsoft YaHei" w:hAnsi="Microsoft YaHei"/>
+                <w:color w:val="000"/>
+                <w:sz w:val="15"/>
+                <w:szCs w:val="15"/>
+              </w:rPr>
+            </w:r>
+          </w:p>
+        </w:tc>
+        <w:tc>
+          <w:tcPr>
+            <w:gridSpan w:val="1"/>
+            <w:vAlign w:val="top"/>
+          </w:tcPr>
+          <w:p>
+            <w:pPr>
+              <w:keepNext w:val="0"/>
+              <w:keepLines w:val="0"/>
+              <w:pageBreakBefore w:val="0"/>
+              <w:widowControl/>
+              <w:kinsoku/>
+              <w:wordWrap/>
+              <w:overflowPunct/>
+              <w:topLinePunct w:val="0"/>
+              <w:autoSpaceDE/>
+              <w:autoSpaceDN/>
+              <w:bidi w:val="0"/>
+              <w:adjustRightInd/>
+              <w:snapToGrid/>
+              <w:spacing w:before="100" w:after="100" w:line="240" w:lineRule="atLeast"/>
+              <w:jc w:val="left"/>
+              <w:textAlignment w:val="auto"/>
+            </w:pPr>
+            <w:r>
+              <w:rPr>
+                <w:rFonts w:ascii="Microsoft YaHei" w:hAnsi="Microsoft YaHei"/>
+                <w:color w:val="000"/>
+                <w:sz w:val="15"/>
+                <w:szCs w:val="15"/>
+              </w:rPr>
+            </w:r>
+          </w:p>
+        </w:tc>
+        <w:tc>
+          <w:tcPr>
+            <w:gridSpan w:val="1"/>
+            <w:vAlign w:val="top"/>
+          </w:tcPr>
+          <w:p>
+            <w:pPr>
+              <w:keepNext w:val="0"/>
+              <w:keepLines w:val="0"/>
+              <w:pageBreakBefore w:val="0"/>
+              <w:widowControl/>
+              <w:kinsoku/>
+              <w:wordWrap/>
+              <w:overflowPunct/>
+              <w:topLinePunct w:val="0"/>
+              <w:autoSpaceDE/>
+              <w:autoSpaceDN/>
+              <w:bidi w:val="0"/>
+              <w:adjustRightInd/>
+              <w:snapToGrid/>
+              <w:spacing w:before="100" w:after="100" w:line="240" w:lineRule="atLeast"/>
+              <w:jc w:val="left"/>
+              <w:textAlignment w:val="auto"/>
+            </w:pPr>
+            <w:r>
+              <w:rPr>
+                <w:rFonts w:ascii="Microsoft YaHei" w:hAnsi="Microsoft YaHei"/>
+                <w:color w:val="000"/>
+                <w:sz w:val="15"/>
+                <w:szCs w:val="15"/>
+              </w:rPr>
+              <w:t>NO</w:t>
+            </w:r>
+          </w:p>
+        </w:tc>
+        <w:tc>
+          <w:tcPr>
+            <w:gridSpan w:val="1"/>
+            <w:vAlign w:val="top"/>
+          </w:tcPr>
+          <w:p>
+            <w:pPr>
+              <w:keepNext w:val="0"/>
+              <w:keepLines w:val="0"/>
+              <w:pageBreakBefore w:val="0"/>
+              <w:widowControl/>
+              <w:kinsoku/>
+              <w:wordWrap/>
+              <w:overflowPunct/>
+              <w:topLinePunct w:val="0"/>
+              <w:autoSpaceDE/>
+              <w:autoSpaceDN/>
+              <w:bidi w:val="0"/>
+              <w:adjustRightInd/>
+              <w:snapToGrid/>
+              <w:spacing w:before="100" w:after="100" w:line="240" w:lineRule="atLeast"/>
+              <w:jc w:val="left"/>
+              <w:textAlignment w:val="auto"/>
+            </w:pPr>
+            <w:r>
+              <w:rPr>
+                <w:rFonts w:ascii="Microsoft YaHei" w:hAnsi="Microsoft YaHei"/>
+                <w:color w:val="000"/>
+                <w:sz w:val="15"/>
+                <w:szCs w:val="15"/>
+              </w:rPr>
+            </w:r>
+          </w:p>
+        </w:tc>
+      </w:tr>
+      <w:tr>
+        <w:tc>
+          <w:tcPr>
+            <w:gridSpan w:val="1"/>
+            <w:vAlign w:val="top"/>
+          </w:tcPr>
+          <w:p>
+            <w:pPr>
+              <w:keepNext w:val="0"/>
+              <w:keepLines w:val="0"/>
+              <w:pageBreakBefore w:val="0"/>
+              <w:widowControl/>
+              <w:kinsoku/>
+              <w:wordWrap/>
+              <w:overflowPunct/>
+              <w:topLinePunct w:val="0"/>
+              <w:autoSpaceDE/>
+              <w:autoSpaceDN/>
+              <w:bidi w:val="0"/>
+              <w:adjustRightInd/>
+              <w:snapToGrid/>
+              <w:spacing w:before="100" w:after="100" w:line="240" w:lineRule="atLeast"/>
+              <w:jc w:val="left"/>
+              <w:textAlignment w:val="auto"/>
+            </w:pPr>
+            <w:r>
+              <w:rPr>
+                <w:rFonts w:ascii="Microsoft YaHei" w:hAnsi="Microsoft YaHei"/>
+                <w:color w:val="000"/>
+                <w:sz w:val="15"/>
+                <w:szCs w:val="15"/>
+              </w:rPr>
+              <w:t>s3_zipfile_path</w:t>
+            </w:r>
+          </w:p>
+        </w:tc>
+        <w:tc>
+          <w:tcPr>
+            <w:gridSpan w:val="1"/>
+            <w:vAlign w:val="top"/>
+          </w:tcPr>
+          <w:p>
+            <w:pPr>
+              <w:keepNext w:val="0"/>
+              <w:keepLines w:val="0"/>
+              <w:pageBreakBefore w:val="0"/>
+              <w:widowControl/>
+              <w:kinsoku/>
+              <w:wordWrap/>
+              <w:overflowPunct/>
+              <w:topLinePunct w:val="0"/>
+              <w:autoSpaceDE/>
+              <w:autoSpaceDN/>
+              <w:bidi w:val="0"/>
+              <w:adjustRightInd/>
+              <w:snapToGrid/>
+              <w:spacing w:before="100" w:after="100" w:line="240" w:lineRule="atLeast"/>
+              <w:jc w:val="left"/>
+              <w:textAlignment w:val="auto"/>
+            </w:pPr>
+            <w:r>
+              <w:rPr>
+                <w:rFonts w:ascii="Microsoft YaHei" w:hAnsi="Microsoft YaHei"/>
+                <w:color w:val="000"/>
+                <w:sz w:val="15"/>
+                <w:szCs w:val="15"/>
+              </w:rPr>
+              <w:t>varchar(255)</w:t>
+            </w:r>
+          </w:p>
+        </w:tc>
+        <w:tc>
+          <w:tcPr>
+            <w:gridSpan w:val="1"/>
+            <w:vAlign w:val="top"/>
+          </w:tcPr>
+          <w:p>
+            <w:pPr>
+              <w:keepNext w:val="0"/>
+              <w:keepLines w:val="0"/>
+              <w:pageBreakBefore w:val="0"/>
+              <w:widowControl/>
+              <w:kinsoku/>
+              <w:wordWrap/>
+              <w:overflowPunct/>
+              <w:topLinePunct w:val="0"/>
+              <w:autoSpaceDE/>
+              <w:autoSpaceDN/>
+              <w:bidi w:val="0"/>
+              <w:adjustRightInd/>
+              <w:snapToGrid/>
+              <w:spacing w:before="100" w:after="100" w:line="240" w:lineRule="atLeast"/>
+              <w:jc w:val="left"/>
+              <w:textAlignment w:val="auto"/>
+            </w:pPr>
+            <w:r>
+              <w:rPr>
+                <w:rFonts w:ascii="Microsoft YaHei" w:hAnsi="Microsoft YaHei"/>
+                <w:color w:val="000"/>
+                <w:sz w:val="15"/>
+                <w:szCs w:val="15"/>
+              </w:rPr>
+            </w:r>
+          </w:p>
+        </w:tc>
+        <w:tc>
+          <w:tcPr>
+            <w:gridSpan w:val="1"/>
+            <w:vAlign w:val="top"/>
+          </w:tcPr>
+          <w:p>
+            <w:pPr>
+              <w:keepNext w:val="0"/>
+              <w:keepLines w:val="0"/>
+              <w:pageBreakBefore w:val="0"/>
+              <w:widowControl/>
+              <w:kinsoku/>
+              <w:wordWrap/>
+              <w:overflowPunct/>
+              <w:topLinePunct w:val="0"/>
+              <w:autoSpaceDE/>
+              <w:autoSpaceDN/>
+              <w:bidi w:val="0"/>
+              <w:adjustRightInd/>
+              <w:snapToGrid/>
+              <w:spacing w:before="100" w:after="100" w:line="240" w:lineRule="atLeast"/>
+              <w:jc w:val="left"/>
+              <w:textAlignment w:val="auto"/>
+            </w:pPr>
+            <w:r>
+              <w:rPr>
+                <w:rFonts w:ascii="Microsoft YaHei" w:hAnsi="Microsoft YaHei"/>
+                <w:color w:val="000"/>
+                <w:sz w:val="15"/>
+                <w:szCs w:val="15"/>
+              </w:rPr>
+            </w:r>
+          </w:p>
+        </w:tc>
+        <w:tc>
+          <w:tcPr>
+            <w:gridSpan w:val="1"/>
+            <w:vAlign w:val="top"/>
+          </w:tcPr>
+          <w:p>
+            <w:pPr>
+              <w:keepNext w:val="0"/>
+              <w:keepLines w:val="0"/>
+              <w:pageBreakBefore w:val="0"/>
+              <w:widowControl/>
+              <w:kinsoku/>
+              <w:wordWrap/>
+              <w:overflowPunct/>
+              <w:topLinePunct w:val="0"/>
+              <w:autoSpaceDE/>
+              <w:autoSpaceDN/>
+              <w:bidi w:val="0"/>
+              <w:adjustRightInd/>
+              <w:snapToGrid/>
+              <w:spacing w:before="100" w:after="100" w:line="240" w:lineRule="atLeast"/>
+              <w:jc w:val="left"/>
+              <w:textAlignment w:val="auto"/>
+            </w:pPr>
+            <w:r>
+              <w:rPr>
+                <w:rFonts w:ascii="Microsoft YaHei" w:hAnsi="Microsoft YaHei"/>
+                <w:color w:val="000"/>
+                <w:sz w:val="15"/>
+                <w:szCs w:val="15"/>
+              </w:rPr>
+              <w:t>NO</w:t>
+            </w:r>
+          </w:p>
+        </w:tc>
+        <w:tc>
+          <w:tcPr>
+            <w:gridSpan w:val="1"/>
+            <w:vAlign w:val="top"/>
+          </w:tcPr>
+          <w:p>
+            <w:pPr>
+              <w:keepNext w:val="0"/>
+              <w:keepLines w:val="0"/>
+              <w:pageBreakBefore w:val="0"/>
+              <w:widowControl/>
+              <w:kinsoku/>
+              <w:wordWrap/>
+              <w:overflowPunct/>
+              <w:topLinePunct w:val="0"/>
+              <w:autoSpaceDE/>
+              <w:autoSpaceDN/>
+              <w:bidi w:val="0"/>
+              <w:adjustRightInd/>
+              <w:snapToGrid/>
+              <w:spacing w:before="100" w:after="100" w:line="240" w:lineRule="atLeast"/>
+              <w:jc w:val="left"/>
+              <w:textAlignment w:val="auto"/>
+            </w:pPr>
+            <w:r>
+              <w:rPr>
+                <w:rFonts w:ascii="Microsoft YaHei" w:hAnsi="Microsoft YaHei"/>
+                <w:color w:val="000"/>
+                <w:sz w:val="15"/>
+                <w:szCs w:val="15"/>
+              </w:rPr>
+            </w:r>
+          </w:p>
+        </w:tc>
+      </w:tr>
+      <w:tr>
+        <w:tc>
+          <w:tcPr>
+            <w:gridSpan w:val="1"/>
+            <w:vAlign w:val="top"/>
+          </w:tcPr>
+          <w:p>
+            <w:pPr>
+              <w:keepNext w:val="0"/>
+              <w:keepLines w:val="0"/>
+              <w:pageBreakBefore w:val="0"/>
+              <w:widowControl/>
+              <w:kinsoku/>
+              <w:wordWrap/>
+              <w:overflowPunct/>
+              <w:topLinePunct w:val="0"/>
+              <w:autoSpaceDE/>
+              <w:autoSpaceDN/>
+              <w:bidi w:val="0"/>
+              <w:adjustRightInd/>
+              <w:snapToGrid/>
+              <w:spacing w:before="100" w:after="100" w:line="240" w:lineRule="atLeast"/>
+              <w:jc w:val="left"/>
+              <w:textAlignment w:val="auto"/>
+            </w:pPr>
+            <w:r>
+              <w:rPr>
+                <w:rFonts w:ascii="Microsoft YaHei" w:hAnsi="Microsoft YaHei"/>
+                <w:color w:val="000"/>
+                <w:sz w:val="15"/>
+                <w:szCs w:val="15"/>
+              </w:rPr>
+              <w:t>status</w:t>
+            </w:r>
+          </w:p>
+        </w:tc>
+        <w:tc>
+          <w:tcPr>
+            <w:gridSpan w:val="1"/>
+            <w:vAlign w:val="top"/>
+          </w:tcPr>
+          <w:p>
+            <w:pPr>
+              <w:keepNext w:val="0"/>
+              <w:keepLines w:val="0"/>
+              <w:pageBreakBefore w:val="0"/>
+              <w:widowControl/>
+              <w:kinsoku/>
+              <w:wordWrap/>
+              <w:overflowPunct/>
+              <w:topLinePunct w:val="0"/>
+              <w:autoSpaceDE/>
+              <w:autoSpaceDN/>
+              <w:bidi w:val="0"/>
+              <w:adjustRightInd/>
+              <w:snapToGrid/>
+              <w:spacing w:before="100" w:after="100" w:line="240" w:lineRule="atLeast"/>
+              <w:jc w:val="left"/>
+              <w:textAlignment w:val="auto"/>
+            </w:pPr>
+            <w:r>
+              <w:rPr>
+                <w:rFonts w:ascii="Microsoft YaHei" w:hAnsi="Microsoft YaHei"/>
+                <w:color w:val="000"/>
+                <w:sz w:val="15"/>
+                <w:szCs w:val="15"/>
+              </w:rPr>
+              <w:t>varchar(20)</w:t>
+            </w:r>
+          </w:p>
+        </w:tc>
+        <w:tc>
+          <w:tcPr>
+            <w:gridSpan w:val="1"/>
+            <w:vAlign w:val="top"/>
+          </w:tcPr>
+          <w:p>
+            <w:pPr>
+              <w:keepNext w:val="0"/>
+              <w:keepLines w:val="0"/>
+              <w:pageBreakBefore w:val="0"/>
+              <w:widowControl/>
+              <w:kinsoku/>
+              <w:wordWrap/>
+              <w:overflowPunct/>
+              <w:topLinePunct w:val="0"/>
+              <w:autoSpaceDE/>
+              <w:autoSpaceDN/>
+              <w:bidi w:val="0"/>
+              <w:adjustRightInd/>
+              <w:snapToGrid/>
+              <w:spacing w:before="100" w:after="100" w:line="240" w:lineRule="atLeast"/>
+              <w:jc w:val="left"/>
+              <w:textAlignment w:val="auto"/>
+            </w:pPr>
+            <w:r>
+              <w:rPr>
+                <w:rFonts w:ascii="Microsoft YaHei" w:hAnsi="Microsoft YaHei"/>
+                <w:color w:val="000"/>
+                <w:sz w:val="15"/>
+                <w:szCs w:val="15"/>
+              </w:rPr>
+            </w:r>
+          </w:p>
+        </w:tc>
+        <w:tc>
+          <w:tcPr>
+            <w:gridSpan w:val="1"/>
+            <w:vAlign w:val="top"/>
+          </w:tcPr>
+          <w:p>
+            <w:pPr>
+              <w:keepNext w:val="0"/>
+              <w:keepLines w:val="0"/>
+              <w:pageBreakBefore w:val="0"/>
+              <w:widowControl/>
+              <w:kinsoku/>
+              <w:wordWrap/>
+              <w:overflowPunct/>
+              <w:topLinePunct w:val="0"/>
+              <w:autoSpaceDE/>
+              <w:autoSpaceDN/>
+              <w:bidi w:val="0"/>
+              <w:adjustRightInd/>
+              <w:snapToGrid/>
+              <w:spacing w:before="100" w:after="100" w:line="240" w:lineRule="atLeast"/>
+              <w:jc w:val="left"/>
+              <w:textAlignment w:val="auto"/>
+            </w:pPr>
+            <w:r>
+              <w:rPr>
+                <w:rFonts w:ascii="Microsoft YaHei" w:hAnsi="Microsoft YaHei"/>
+                <w:color w:val="000"/>
+                <w:sz w:val="15"/>
+                <w:szCs w:val="15"/>
+              </w:rPr>
+            </w:r>
+          </w:p>
+        </w:tc>
+        <w:tc>
+          <w:tcPr>
+            <w:gridSpan w:val="1"/>
+            <w:vAlign w:val="top"/>
+          </w:tcPr>
+          <w:p>
+            <w:pPr>
+              <w:keepNext w:val="0"/>
+              <w:keepLines w:val="0"/>
+              <w:pageBreakBefore w:val="0"/>
+              <w:widowControl/>
+              <w:kinsoku/>
+              <w:wordWrap/>
+              <w:overflowPunct/>
+              <w:topLinePunct w:val="0"/>
+              <w:autoSpaceDE/>
+              <w:autoSpaceDN/>
+              <w:bidi w:val="0"/>
+              <w:adjustRightInd/>
+              <w:snapToGrid/>
+              <w:spacing w:before="100" w:after="100" w:line="240" w:lineRule="atLeast"/>
+              <w:jc w:val="left"/>
+              <w:textAlignment w:val="auto"/>
+            </w:pPr>
+            <w:r>
+              <w:rPr>
+                <w:rFonts w:ascii="Microsoft YaHei" w:hAnsi="Microsoft YaHei"/>
+                <w:color w:val="000"/>
+                <w:sz w:val="15"/>
+                <w:szCs w:val="15"/>
+              </w:rPr>
+              <w:t>NO</w:t>
+            </w:r>
+          </w:p>
+        </w:tc>
+        <w:tc>
+          <w:tcPr>
+            <w:gridSpan w:val="1"/>
+            <w:vAlign w:val="top"/>
+          </w:tcPr>
+          <w:p>
+            <w:pPr>
+              <w:keepNext w:val="0"/>
+              <w:keepLines w:val="0"/>
+              <w:pageBreakBefore w:val="0"/>
+              <w:widowControl/>
+              <w:kinsoku/>
+              <w:wordWrap/>
+              <w:overflowPunct/>
+              <w:topLinePunct w:val="0"/>
+              <w:autoSpaceDE/>
+              <w:autoSpaceDN/>
+              <w:bidi w:val="0"/>
+              <w:adjustRightInd/>
+              <w:snapToGrid/>
+              <w:spacing w:before="100" w:after="100" w:line="240" w:lineRule="atLeast"/>
+              <w:jc w:val="left"/>
+              <w:textAlignment w:val="auto"/>
+            </w:pPr>
+            <w:r>
+              <w:rPr>
+                <w:rFonts w:ascii="Microsoft YaHei" w:hAnsi="Microsoft YaHei"/>
+                <w:color w:val="000"/>
+                <w:sz w:val="15"/>
+                <w:szCs w:val="15"/>
+              </w:rPr>
+              <w:t>'pending'::character varying</w:t>
+            </w:r>
+          </w:p>
+        </w:tc>
+      </w:tr>
+      <w:tr>
+        <w:tc>
+          <w:tcPr>
+            <w:gridSpan w:val="1"/>
+            <w:vAlign w:val="top"/>
+          </w:tcPr>
+          <w:p>
+            <w:pPr>
+              <w:keepNext w:val="0"/>
+              <w:keepLines w:val="0"/>
+              <w:pageBreakBefore w:val="0"/>
+              <w:widowControl/>
+              <w:kinsoku/>
+              <w:wordWrap/>
+              <w:overflowPunct/>
+              <w:topLinePunct w:val="0"/>
+              <w:autoSpaceDE/>
+              <w:autoSpaceDN/>
+              <w:bidi w:val="0"/>
+              <w:adjustRightInd/>
+              <w:snapToGrid/>
+              <w:spacing w:before="100" w:after="100" w:line="240" w:lineRule="atLeast"/>
+              <w:jc w:val="left"/>
+              <w:textAlignment w:val="auto"/>
+            </w:pPr>
+            <w:r>
+              <w:rPr>
+                <w:rFonts w:ascii="Microsoft YaHei" w:hAnsi="Microsoft YaHei"/>
+                <w:color w:val="000"/>
+                <w:sz w:val="15"/>
+                <w:szCs w:val="15"/>
+              </w:rPr>
+              <w:t>total_files</w:t>
+            </w:r>
+          </w:p>
+        </w:tc>
+        <w:tc>
+          <w:tcPr>
+            <w:gridSpan w:val="1"/>
+            <w:vAlign w:val="top"/>
+          </w:tcPr>
+          <w:p>
+            <w:pPr>
+              <w:keepNext w:val="0"/>
+              <w:keepLines w:val="0"/>
+              <w:pageBreakBefore w:val="0"/>
+              <w:widowControl/>
+              <w:kinsoku/>
+              <w:wordWrap/>
+              <w:overflowPunct/>
+              <w:topLinePunct w:val="0"/>
+              <w:autoSpaceDE/>
+              <w:autoSpaceDN/>
+              <w:bidi w:val="0"/>
+              <w:adjustRightInd/>
+              <w:snapToGrid/>
+              <w:spacing w:before="100" w:after="100" w:line="240" w:lineRule="atLeast"/>
+              <w:jc w:val="left"/>
+              <w:textAlignment w:val="auto"/>
+            </w:pPr>
+            <w:r>
+              <w:rPr>
+                <w:rFonts w:ascii="Microsoft YaHei" w:hAnsi="Microsoft YaHei"/>
+                <w:color w:val="000"/>
+                <w:sz w:val="15"/>
+                <w:szCs w:val="15"/>
+              </w:rPr>
+              <w:t>integer</w:t>
+            </w:r>
+          </w:p>
+        </w:tc>
+        <w:tc>
+          <w:tcPr>
+            <w:gridSpan w:val="1"/>
+            <w:vAlign w:val="top"/>
+          </w:tcPr>
+          <w:p>
+            <w:pPr>
+              <w:keepNext w:val="0"/>
+              <w:keepLines w:val="0"/>
+              <w:pageBreakBefore w:val="0"/>
+              <w:widowControl/>
+              <w:kinsoku/>
+              <w:wordWrap/>
+              <w:overflowPunct/>
+              <w:topLinePunct w:val="0"/>
+              <w:autoSpaceDE/>
+              <w:autoSpaceDN/>
+              <w:bidi w:val="0"/>
+              <w:adjustRightInd/>
+              <w:snapToGrid/>
+              <w:spacing w:before="100" w:after="100" w:line="240" w:lineRule="atLeast"/>
+              <w:jc w:val="left"/>
+              <w:textAlignment w:val="auto"/>
+            </w:pPr>
+            <w:r>
+              <w:rPr>
+                <w:rFonts w:ascii="Microsoft YaHei" w:hAnsi="Microsoft YaHei"/>
+                <w:color w:val="000"/>
+                <w:sz w:val="15"/>
+                <w:szCs w:val="15"/>
+              </w:rPr>
+            </w:r>
+          </w:p>
+        </w:tc>
+        <w:tc>
+          <w:tcPr>
+            <w:gridSpan w:val="1"/>
+            <w:vAlign w:val="top"/>
+          </w:tcPr>
+          <w:p>
+            <w:pPr>
+              <w:keepNext w:val="0"/>
+              <w:keepLines w:val="0"/>
+              <w:pageBreakBefore w:val="0"/>
+              <w:widowControl/>
+              <w:kinsoku/>
+              <w:wordWrap/>
+              <w:overflowPunct/>
+              <w:topLinePunct w:val="0"/>
+              <w:autoSpaceDE/>
+              <w:autoSpaceDN/>
+              <w:bidi w:val="0"/>
+              <w:adjustRightInd/>
+              <w:snapToGrid/>
+              <w:spacing w:before="100" w:after="100" w:line="240" w:lineRule="atLeast"/>
+              <w:jc w:val="left"/>
+              <w:textAlignment w:val="auto"/>
+            </w:pPr>
+            <w:r>
+              <w:rPr>
+                <w:rFonts w:ascii="Microsoft YaHei" w:hAnsi="Microsoft YaHei"/>
+                <w:color w:val="000"/>
+                <w:sz w:val="15"/>
+                <w:szCs w:val="15"/>
+              </w:rPr>
+            </w:r>
+          </w:p>
+        </w:tc>
+        <w:tc>
+          <w:tcPr>
+            <w:gridSpan w:val="1"/>
+            <w:vAlign w:val="top"/>
+          </w:tcPr>
+          <w:p>
+            <w:pPr>
+              <w:keepNext w:val="0"/>
+              <w:keepLines w:val="0"/>
+              <w:pageBreakBefore w:val="0"/>
+              <w:widowControl/>
+              <w:kinsoku/>
+              <w:wordWrap/>
+              <w:overflowPunct/>
+              <w:topLinePunct w:val="0"/>
+              <w:autoSpaceDE/>
+              <w:autoSpaceDN/>
+              <w:bidi w:val="0"/>
+              <w:adjustRightInd/>
+              <w:snapToGrid/>
+              <w:spacing w:before="100" w:after="100" w:line="240" w:lineRule="atLeast"/>
+              <w:jc w:val="left"/>
+              <w:textAlignment w:val="auto"/>
+            </w:pPr>
+            <w:r>
+              <w:rPr>
+                <w:rFonts w:ascii="Microsoft YaHei" w:hAnsi="Microsoft YaHei"/>
+                <w:color w:val="000"/>
+                <w:sz w:val="15"/>
+                <w:szCs w:val="15"/>
+              </w:rPr>
+              <w:t>NO</w:t>
+            </w:r>
+          </w:p>
+        </w:tc>
+        <w:tc>
+          <w:tcPr>
+            <w:gridSpan w:val="1"/>
+            <w:vAlign w:val="top"/>
+          </w:tcPr>
+          <w:p>
+            <w:pPr>
+              <w:keepNext w:val="0"/>
+              <w:keepLines w:val="0"/>
+              <w:pageBreakBefore w:val="0"/>
+              <w:widowControl/>
+              <w:kinsoku/>
+              <w:wordWrap/>
+              <w:overflowPunct/>
+              <w:topLinePunct w:val="0"/>
+              <w:autoSpaceDE/>
+              <w:autoSpaceDN/>
+              <w:bidi w:val="0"/>
+              <w:adjustRightInd/>
+              <w:snapToGrid/>
+              <w:spacing w:before="100" w:after="100" w:line="240" w:lineRule="atLeast"/>
+              <w:jc w:val="left"/>
+              <w:textAlignment w:val="auto"/>
+            </w:pPr>
+            <w:r>
+              <w:rPr>
+                <w:rFonts w:ascii="Microsoft YaHei" w:hAnsi="Microsoft YaHei"/>
+                <w:color w:val="000"/>
+                <w:sz w:val="15"/>
+                <w:szCs w:val="15"/>
+              </w:rPr>
+            </w:r>
+          </w:p>
+        </w:tc>
+      </w:tr>
+      <w:tr>
+        <w:tc>
+          <w:tcPr>
+            <w:gridSpan w:val="1"/>
+            <w:vAlign w:val="top"/>
+          </w:tcPr>
+          <w:p>
+            <w:pPr>
+              <w:keepNext w:val="0"/>
+              <w:keepLines w:val="0"/>
+              <w:pageBreakBefore w:val="0"/>
+              <w:widowControl/>
+              <w:kinsoku/>
+              <w:wordWrap/>
+              <w:overflowPunct/>
+              <w:topLinePunct w:val="0"/>
+              <w:autoSpaceDE/>
+              <w:autoSpaceDN/>
+              <w:bidi w:val="0"/>
+              <w:adjustRightInd/>
+              <w:snapToGrid/>
+              <w:spacing w:before="100" w:after="100" w:line="240" w:lineRule="atLeast"/>
+              <w:jc w:val="left"/>
+              <w:textAlignment w:val="auto"/>
+            </w:pPr>
+            <w:r>
+              <w:rPr>
+                <w:rFonts w:ascii="Microsoft YaHei" w:hAnsi="Microsoft YaHei"/>
+                <w:color w:val="000"/>
+                <w:sz w:val="15"/>
+                <w:szCs w:val="15"/>
+              </w:rPr>
+              <w:t>processed_files</w:t>
+            </w:r>
+          </w:p>
+        </w:tc>
+        <w:tc>
+          <w:tcPr>
+            <w:gridSpan w:val="1"/>
+            <w:vAlign w:val="top"/>
+          </w:tcPr>
+          <w:p>
+            <w:pPr>
+              <w:keepNext w:val="0"/>
+              <w:keepLines w:val="0"/>
+              <w:pageBreakBefore w:val="0"/>
+              <w:widowControl/>
+              <w:kinsoku/>
+              <w:wordWrap/>
+              <w:overflowPunct/>
+              <w:topLinePunct w:val="0"/>
+              <w:autoSpaceDE/>
+              <w:autoSpaceDN/>
+              <w:bidi w:val="0"/>
+              <w:adjustRightInd/>
+              <w:snapToGrid/>
+              <w:spacing w:before="100" w:after="100" w:line="240" w:lineRule="atLeast"/>
+              <w:jc w:val="left"/>
+              <w:textAlignment w:val="auto"/>
+            </w:pPr>
+            <w:r>
+              <w:rPr>
+                <w:rFonts w:ascii="Microsoft YaHei" w:hAnsi="Microsoft YaHei"/>
+                <w:color w:val="000"/>
+                <w:sz w:val="15"/>
+                <w:szCs w:val="15"/>
+              </w:rPr>
+              <w:t>integer</w:t>
+            </w:r>
+          </w:p>
+        </w:tc>
+        <w:tc>
+          <w:tcPr>
+            <w:gridSpan w:val="1"/>
+            <w:vAlign w:val="top"/>
+          </w:tcPr>
+          <w:p>
+            <w:pPr>
+              <w:keepNext w:val="0"/>
+              <w:keepLines w:val="0"/>
+              <w:pageBreakBefore w:val="0"/>
+              <w:widowControl/>
+              <w:kinsoku/>
+              <w:wordWrap/>
+              <w:overflowPunct/>
+              <w:topLinePunct w:val="0"/>
+              <w:autoSpaceDE/>
+              <w:autoSpaceDN/>
+              <w:bidi w:val="0"/>
+              <w:adjustRightInd/>
+              <w:snapToGrid/>
+              <w:spacing w:before="100" w:after="100" w:line="240" w:lineRule="atLeast"/>
+              <w:jc w:val="left"/>
+              <w:textAlignment w:val="auto"/>
+            </w:pPr>
+            <w:r>
+              <w:rPr>
+                <w:rFonts w:ascii="Microsoft YaHei" w:hAnsi="Microsoft YaHei"/>
+                <w:color w:val="000"/>
+                <w:sz w:val="15"/>
+                <w:szCs w:val="15"/>
+              </w:rPr>
+            </w:r>
+          </w:p>
+        </w:tc>
+        <w:tc>
+          <w:tcPr>
+            <w:gridSpan w:val="1"/>
+            <w:vAlign w:val="top"/>
+          </w:tcPr>
+          <w:p>
+            <w:pPr>
+              <w:keepNext w:val="0"/>
+              <w:keepLines w:val="0"/>
+              <w:pageBreakBefore w:val="0"/>
+              <w:widowControl/>
+              <w:kinsoku/>
+              <w:wordWrap/>
+              <w:overflowPunct/>
+              <w:topLinePunct w:val="0"/>
+              <w:autoSpaceDE/>
+              <w:autoSpaceDN/>
+              <w:bidi w:val="0"/>
+              <w:adjustRightInd/>
+              <w:snapToGrid/>
+              <w:spacing w:before="100" w:after="100" w:line="240" w:lineRule="atLeast"/>
+              <w:jc w:val="left"/>
+              <w:textAlignment w:val="auto"/>
+            </w:pPr>
+            <w:r>
+              <w:rPr>
+                <w:rFonts w:ascii="Microsoft YaHei" w:hAnsi="Microsoft YaHei"/>
+                <w:color w:val="000"/>
+                <w:sz w:val="15"/>
+                <w:szCs w:val="15"/>
+              </w:rPr>
+            </w:r>
+          </w:p>
+        </w:tc>
+        <w:tc>
+          <w:tcPr>
+            <w:gridSpan w:val="1"/>
+            <w:vAlign w:val="top"/>
+          </w:tcPr>
+          <w:p>
+            <w:pPr>
+              <w:keepNext w:val="0"/>
+              <w:keepLines w:val="0"/>
+              <w:pageBreakBefore w:val="0"/>
+              <w:widowControl/>
+              <w:kinsoku/>
+              <w:wordWrap/>
+              <w:overflowPunct/>
+              <w:topLinePunct w:val="0"/>
+              <w:autoSpaceDE/>
+              <w:autoSpaceDN/>
+              <w:bidi w:val="0"/>
+              <w:adjustRightInd/>
+              <w:snapToGrid/>
+              <w:spacing w:before="100" w:after="100" w:line="240" w:lineRule="atLeast"/>
+              <w:jc w:val="left"/>
+              <w:textAlignment w:val="auto"/>
+            </w:pPr>
+            <w:r>
+              <w:rPr>
+                <w:rFonts w:ascii="Microsoft YaHei" w:hAnsi="Microsoft YaHei"/>
+                <w:color w:val="000"/>
+                <w:sz w:val="15"/>
+                <w:szCs w:val="15"/>
+              </w:rPr>
+              <w:t>YES</w:t>
+            </w:r>
+          </w:p>
+        </w:tc>
+        <w:tc>
+          <w:tcPr>
+            <w:gridSpan w:val="1"/>
+            <w:vAlign w:val="top"/>
+          </w:tcPr>
+          <w:p>
+            <w:pPr>
+              <w:keepNext w:val="0"/>
+              <w:keepLines w:val="0"/>
+              <w:pageBreakBefore w:val="0"/>
+              <w:widowControl/>
+              <w:kinsoku/>
+              <w:wordWrap/>
+              <w:overflowPunct/>
+              <w:topLinePunct w:val="0"/>
+              <w:autoSpaceDE/>
+              <w:autoSpaceDN/>
+              <w:bidi w:val="0"/>
+              <w:adjustRightInd/>
+              <w:snapToGrid/>
+              <w:spacing w:before="100" w:after="100" w:line="240" w:lineRule="atLeast"/>
+              <w:jc w:val="left"/>
+              <w:textAlignment w:val="auto"/>
+            </w:pPr>
+            <w:r>
+              <w:rPr>
+                <w:rFonts w:ascii="Microsoft YaHei" w:hAnsi="Microsoft YaHei"/>
+                <w:color w:val="000"/>
+                <w:sz w:val="15"/>
+                <w:szCs w:val="15"/>
+              </w:rPr>
+              <w:t>0</w:t>
+            </w:r>
+          </w:p>
+        </w:tc>
+      </w:tr>
+      <w:tr>
+        <w:tc>
+          <w:tcPr>
+            <w:gridSpan w:val="1"/>
+            <w:vAlign w:val="top"/>
+          </w:tcPr>
+          <w:p>
+            <w:pPr>
+              <w:keepNext w:val="0"/>
+              <w:keepLines w:val="0"/>
+              <w:pageBreakBefore w:val="0"/>
+              <w:widowControl/>
+              <w:kinsoku/>
+              <w:wordWrap/>
+              <w:overflowPunct/>
+              <w:topLinePunct w:val="0"/>
+              <w:autoSpaceDE/>
+              <w:autoSpaceDN/>
+              <w:bidi w:val="0"/>
+              <w:adjustRightInd/>
+              <w:snapToGrid/>
+              <w:spacing w:before="100" w:after="100" w:line="240" w:lineRule="atLeast"/>
+              <w:jc w:val="left"/>
+              <w:textAlignment w:val="auto"/>
+            </w:pPr>
+            <w:r>
+              <w:rPr>
+                <w:rFonts w:ascii="Microsoft YaHei" w:hAnsi="Microsoft YaHei"/>
+                <w:color w:val="000"/>
+                <w:sz w:val="15"/>
+                <w:szCs w:val="15"/>
+              </w:rPr>
+              <w:t>successful_files</w:t>
+            </w:r>
+          </w:p>
+        </w:tc>
+        <w:tc>
+          <w:tcPr>
+            <w:gridSpan w:val="1"/>
+            <w:vAlign w:val="top"/>
+          </w:tcPr>
+          <w:p>
+            <w:pPr>
+              <w:keepNext w:val="0"/>
+              <w:keepLines w:val="0"/>
+              <w:pageBreakBefore w:val="0"/>
+              <w:widowControl/>
+              <w:kinsoku/>
+              <w:wordWrap/>
+              <w:overflowPunct/>
+              <w:topLinePunct w:val="0"/>
+              <w:autoSpaceDE/>
+              <w:autoSpaceDN/>
+              <w:bidi w:val="0"/>
+              <w:adjustRightInd/>
+              <w:snapToGrid/>
+              <w:spacing w:before="100" w:after="100" w:line="240" w:lineRule="atLeast"/>
+              <w:jc w:val="left"/>
+              <w:textAlignment w:val="auto"/>
+            </w:pPr>
+            <w:r>
+              <w:rPr>
+                <w:rFonts w:ascii="Microsoft YaHei" w:hAnsi="Microsoft YaHei"/>
+                <w:color w:val="000"/>
+                <w:sz w:val="15"/>
+                <w:szCs w:val="15"/>
+              </w:rPr>
+              <w:t>integer</w:t>
+            </w:r>
+          </w:p>
+        </w:tc>
+        <w:tc>
+          <w:tcPr>
+            <w:gridSpan w:val="1"/>
+            <w:vAlign w:val="top"/>
+          </w:tcPr>
+          <w:p>
+            <w:pPr>
+              <w:keepNext w:val="0"/>
+              <w:keepLines w:val="0"/>
+              <w:pageBreakBefore w:val="0"/>
+              <w:widowControl/>
+              <w:kinsoku/>
+              <w:wordWrap/>
+              <w:overflowPunct/>
+              <w:topLinePunct w:val="0"/>
+              <w:autoSpaceDE/>
+              <w:autoSpaceDN/>
+              <w:bidi w:val="0"/>
+              <w:adjustRightInd/>
+              <w:snapToGrid/>
+              <w:spacing w:before="100" w:after="100" w:line="240" w:lineRule="atLeast"/>
+              <w:jc w:val="left"/>
+              <w:textAlignment w:val="auto"/>
+            </w:pPr>
+            <w:r>
+              <w:rPr>
+                <w:rFonts w:ascii="Microsoft YaHei" w:hAnsi="Microsoft YaHei"/>
+                <w:color w:val="000"/>
+                <w:sz w:val="15"/>
+                <w:szCs w:val="15"/>
+              </w:rPr>
+            </w:r>
+          </w:p>
+        </w:tc>
+        <w:tc>
+          <w:tcPr>
+            <w:gridSpan w:val="1"/>
+            <w:vAlign w:val="top"/>
+          </w:tcPr>
+          <w:p>
+            <w:pPr>
+              <w:keepNext w:val="0"/>
+              <w:keepLines w:val="0"/>
+              <w:pageBreakBefore w:val="0"/>
+              <w:widowControl/>
+              <w:kinsoku/>
+              <w:wordWrap/>
+              <w:overflowPunct/>
+              <w:topLinePunct w:val="0"/>
+              <w:autoSpaceDE/>
+              <w:autoSpaceDN/>
+              <w:bidi w:val="0"/>
+              <w:adjustRightInd/>
+              <w:snapToGrid/>
+              <w:spacing w:before="100" w:after="100" w:line="240" w:lineRule="atLeast"/>
+              <w:jc w:val="left"/>
+              <w:textAlignment w:val="auto"/>
+            </w:pPr>
+            <w:r>
+              <w:rPr>
+                <w:rFonts w:ascii="Microsoft YaHei" w:hAnsi="Microsoft YaHei"/>
+                <w:color w:val="000"/>
+                <w:sz w:val="15"/>
+                <w:szCs w:val="15"/>
+              </w:rPr>
+            </w:r>
+          </w:p>
+        </w:tc>
+        <w:tc>
+          <w:tcPr>
+            <w:gridSpan w:val="1"/>
+            <w:vAlign w:val="top"/>
+          </w:tcPr>
+          <w:p>
+            <w:pPr>
+              <w:keepNext w:val="0"/>
+              <w:keepLines w:val="0"/>
+              <w:pageBreakBefore w:val="0"/>
+              <w:widowControl/>
+              <w:kinsoku/>
+              <w:wordWrap/>
+              <w:overflowPunct/>
+              <w:topLinePunct w:val="0"/>
+              <w:autoSpaceDE/>
+              <w:autoSpaceDN/>
+              <w:bidi w:val="0"/>
+              <w:adjustRightInd/>
+              <w:snapToGrid/>
+              <w:spacing w:before="100" w:after="100" w:line="240" w:lineRule="atLeast"/>
+              <w:jc w:val="left"/>
+              <w:textAlignment w:val="auto"/>
+            </w:pPr>
+            <w:r>
+              <w:rPr>
+                <w:rFonts w:ascii="Microsoft YaHei" w:hAnsi="Microsoft YaHei"/>
+                <w:color w:val="000"/>
+                <w:sz w:val="15"/>
+                <w:szCs w:val="15"/>
+              </w:rPr>
+              <w:t>YES</w:t>
+            </w:r>
+          </w:p>
+        </w:tc>
+        <w:tc>
+          <w:tcPr>
+            <w:gridSpan w:val="1"/>
+            <w:vAlign w:val="top"/>
+          </w:tcPr>
+          <w:p>
+            <w:pPr>
+              <w:keepNext w:val="0"/>
+              <w:keepLines w:val="0"/>
+              <w:pageBreakBefore w:val="0"/>
+              <w:widowControl/>
+              <w:kinsoku/>
+              <w:wordWrap/>
+              <w:overflowPunct/>
+              <w:topLinePunct w:val="0"/>
+              <w:autoSpaceDE/>
+              <w:autoSpaceDN/>
+              <w:bidi w:val="0"/>
+              <w:adjustRightInd/>
+              <w:snapToGrid/>
+              <w:spacing w:before="100" w:after="100" w:line="240" w:lineRule="atLeast"/>
+              <w:jc w:val="left"/>
+              <w:textAlignment w:val="auto"/>
+            </w:pPr>
+            <w:r>
+              <w:rPr>
+                <w:rFonts w:ascii="Microsoft YaHei" w:hAnsi="Microsoft YaHei"/>
+                <w:color w:val="000"/>
+                <w:sz w:val="15"/>
+                <w:szCs w:val="15"/>
+              </w:rPr>
+              <w:t>0</w:t>
+            </w:r>
+          </w:p>
+        </w:tc>
+      </w:tr>
+      <w:tr>
+        <w:tc>
+          <w:tcPr>
+            <w:gridSpan w:val="1"/>
+            <w:vAlign w:val="top"/>
+          </w:tcPr>
+          <w:p>
+            <w:pPr>
+              <w:keepNext w:val="0"/>
+              <w:keepLines w:val="0"/>
+              <w:pageBreakBefore w:val="0"/>
+              <w:widowControl/>
+              <w:kinsoku/>
+              <w:wordWrap/>
+              <w:overflowPunct/>
+              <w:topLinePunct w:val="0"/>
+              <w:autoSpaceDE/>
+              <w:autoSpaceDN/>
+              <w:bidi w:val="0"/>
+              <w:adjustRightInd/>
+              <w:snapToGrid/>
+              <w:spacing w:before="100" w:after="100" w:line="240" w:lineRule="atLeast"/>
+              <w:jc w:val="left"/>
+              <w:textAlignment w:val="auto"/>
+            </w:pPr>
+            <w:r>
+              <w:rPr>
+                <w:rFonts w:ascii="Microsoft YaHei" w:hAnsi="Microsoft YaHei"/>
+                <w:color w:val="000"/>
+                <w:sz w:val="15"/>
+                <w:szCs w:val="15"/>
+              </w:rPr>
+              <w:t>failed_files</w:t>
+            </w:r>
+          </w:p>
+        </w:tc>
+        <w:tc>
+          <w:tcPr>
+            <w:gridSpan w:val="1"/>
+            <w:vAlign w:val="top"/>
+          </w:tcPr>
+          <w:p>
+            <w:pPr>
+              <w:keepNext w:val="0"/>
+              <w:keepLines w:val="0"/>
+              <w:pageBreakBefore w:val="0"/>
+              <w:widowControl/>
+              <w:kinsoku/>
+              <w:wordWrap/>
+              <w:overflowPunct/>
+              <w:topLinePunct w:val="0"/>
+              <w:autoSpaceDE/>
+              <w:autoSpaceDN/>
+              <w:bidi w:val="0"/>
+              <w:adjustRightInd/>
+              <w:snapToGrid/>
+              <w:spacing w:before="100" w:after="100" w:line="240" w:lineRule="atLeast"/>
+              <w:jc w:val="left"/>
+              <w:textAlignment w:val="auto"/>
+            </w:pPr>
+            <w:r>
+              <w:rPr>
+                <w:rFonts w:ascii="Microsoft YaHei" w:hAnsi="Microsoft YaHei"/>
+                <w:color w:val="000"/>
+                <w:sz w:val="15"/>
+                <w:szCs w:val="15"/>
+              </w:rPr>
+              <w:t>integer</w:t>
+            </w:r>
+          </w:p>
+        </w:tc>
+        <w:tc>
+          <w:tcPr>
+            <w:gridSpan w:val="1"/>
+            <w:vAlign w:val="top"/>
+          </w:tcPr>
+          <w:p>
+            <w:pPr>
+              <w:keepNext w:val="0"/>
+              <w:keepLines w:val="0"/>
+              <w:pageBreakBefore w:val="0"/>
+              <w:widowControl/>
+              <w:kinsoku/>
+              <w:wordWrap/>
+              <w:overflowPunct/>
+              <w:topLinePunct w:val="0"/>
+              <w:autoSpaceDE/>
+              <w:autoSpaceDN/>
+              <w:bidi w:val="0"/>
+              <w:adjustRightInd/>
+              <w:snapToGrid/>
+              <w:spacing w:before="100" w:after="100" w:line="240" w:lineRule="atLeast"/>
+              <w:jc w:val="left"/>
+              <w:textAlignment w:val="auto"/>
+            </w:pPr>
+            <w:r>
+              <w:rPr>
+                <w:rFonts w:ascii="Microsoft YaHei" w:hAnsi="Microsoft YaHei"/>
+                <w:color w:val="000"/>
+                <w:sz w:val="15"/>
+                <w:szCs w:val="15"/>
+              </w:rPr>
+            </w:r>
+          </w:p>
+        </w:tc>
+        <w:tc>
+          <w:tcPr>
+            <w:gridSpan w:val="1"/>
+            <w:vAlign w:val="top"/>
+          </w:tcPr>
+          <w:p>
+            <w:pPr>
+              <w:keepNext w:val="0"/>
+              <w:keepLines w:val="0"/>
+              <w:pageBreakBefore w:val="0"/>
+              <w:widowControl/>
+              <w:kinsoku/>
+              <w:wordWrap/>
+              <w:overflowPunct/>
+              <w:topLinePunct w:val="0"/>
+              <w:autoSpaceDE/>
+              <w:autoSpaceDN/>
+              <w:bidi w:val="0"/>
+              <w:adjustRightInd/>
+              <w:snapToGrid/>
+              <w:spacing w:before="100" w:after="100" w:line="240" w:lineRule="atLeast"/>
+              <w:jc w:val="left"/>
+              <w:textAlignment w:val="auto"/>
+            </w:pPr>
+            <w:r>
+              <w:rPr>
+                <w:rFonts w:ascii="Microsoft YaHei" w:hAnsi="Microsoft YaHei"/>
+                <w:color w:val="000"/>
+                <w:sz w:val="15"/>
+                <w:szCs w:val="15"/>
+              </w:rPr>
+            </w:r>
+          </w:p>
+        </w:tc>
+        <w:tc>
+          <w:tcPr>
+            <w:gridSpan w:val="1"/>
+            <w:vAlign w:val="top"/>
+          </w:tcPr>
+          <w:p>
+            <w:pPr>
+              <w:keepNext w:val="0"/>
+              <w:keepLines w:val="0"/>
+              <w:pageBreakBefore w:val="0"/>
+              <w:widowControl/>
+              <w:kinsoku/>
+              <w:wordWrap/>
+              <w:overflowPunct/>
+              <w:topLinePunct w:val="0"/>
+              <w:autoSpaceDE/>
+              <w:autoSpaceDN/>
+              <w:bidi w:val="0"/>
+              <w:adjustRightInd/>
+              <w:snapToGrid/>
+              <w:spacing w:before="100" w:after="100" w:line="240" w:lineRule="atLeast"/>
+              <w:jc w:val="left"/>
+              <w:textAlignment w:val="auto"/>
+            </w:pPr>
+            <w:r>
+              <w:rPr>
+                <w:rFonts w:ascii="Microsoft YaHei" w:hAnsi="Microsoft YaHei"/>
+                <w:color w:val="000"/>
+                <w:sz w:val="15"/>
+                <w:szCs w:val="15"/>
+              </w:rPr>
+              <w:t>YES</w:t>
+            </w:r>
+          </w:p>
+        </w:tc>
+        <w:tc>
+          <w:tcPr>
+            <w:gridSpan w:val="1"/>
+            <w:vAlign w:val="top"/>
+          </w:tcPr>
+          <w:p>
+            <w:pPr>
+              <w:keepNext w:val="0"/>
+              <w:keepLines w:val="0"/>
+              <w:pageBreakBefore w:val="0"/>
+              <w:widowControl/>
+              <w:kinsoku/>
+              <w:wordWrap/>
+              <w:overflowPunct/>
+              <w:topLinePunct w:val="0"/>
+              <w:autoSpaceDE/>
+              <w:autoSpaceDN/>
+              <w:bidi w:val="0"/>
+              <w:adjustRightInd/>
+              <w:snapToGrid/>
+              <w:spacing w:before="100" w:after="100" w:line="240" w:lineRule="atLeast"/>
+              <w:jc w:val="left"/>
+              <w:textAlignment w:val="auto"/>
+            </w:pPr>
+            <w:r>
+              <w:rPr>
+                <w:rFonts w:ascii="Microsoft YaHei" w:hAnsi="Microsoft YaHei"/>
+                <w:color w:val="000"/>
+                <w:sz w:val="15"/>
+                <w:szCs w:val="15"/>
+              </w:rPr>
+              <w:t>0</w:t>
+            </w:r>
+          </w:p>
+        </w:tc>
+      </w:tr>
+      <w:tr>
+        <w:tc>
+          <w:tcPr>
+            <w:gridSpan w:val="1"/>
+            <w:vAlign w:val="top"/>
+          </w:tcPr>
+          <w:p>
+            <w:pPr>
+              <w:keepNext w:val="0"/>
+              <w:keepLines w:val="0"/>
+              <w:pageBreakBefore w:val="0"/>
+              <w:widowControl/>
+              <w:kinsoku/>
+              <w:wordWrap/>
+              <w:overflowPunct/>
+              <w:topLinePunct w:val="0"/>
+              <w:autoSpaceDE/>
+              <w:autoSpaceDN/>
+              <w:bidi w:val="0"/>
+              <w:adjustRightInd/>
+              <w:snapToGrid/>
+              <w:spacing w:before="100" w:after="100" w:line="240" w:lineRule="atLeast"/>
+              <w:jc w:val="left"/>
+              <w:textAlignment w:val="auto"/>
+            </w:pPr>
+            <w:r>
+              <w:rPr>
+                <w:rFonts w:ascii="Microsoft YaHei" w:hAnsi="Microsoft YaHei"/>
+                <w:color w:val="000"/>
+                <w:sz w:val="15"/>
+                <w:szCs w:val="15"/>
+              </w:rPr>
+              <w:t>uploader_user_id</w:t>
+            </w:r>
+          </w:p>
+        </w:tc>
+        <w:tc>
+          <w:tcPr>
+            <w:gridSpan w:val="1"/>
+            <w:vAlign w:val="top"/>
+          </w:tcPr>
+          <w:p>
+            <w:pPr>
+              <w:keepNext w:val="0"/>
+              <w:keepLines w:val="0"/>
+              <w:pageBreakBefore w:val="0"/>
+              <w:widowControl/>
+              <w:kinsoku/>
+              <w:wordWrap/>
+              <w:overflowPunct/>
+              <w:topLinePunct w:val="0"/>
+              <w:autoSpaceDE/>
+              <w:autoSpaceDN/>
+              <w:bidi w:val="0"/>
+              <w:adjustRightInd/>
+              <w:snapToGrid/>
+              <w:spacing w:before="100" w:after="100" w:line="240" w:lineRule="atLeast"/>
+              <w:jc w:val="left"/>
+              <w:textAlignment w:val="auto"/>
+            </w:pPr>
+            <w:r>
+              <w:rPr>
+                <w:rFonts w:ascii="Microsoft YaHei" w:hAnsi="Microsoft YaHei"/>
+                <w:color w:val="000"/>
+                <w:sz w:val="15"/>
+                <w:szCs w:val="15"/>
+              </w:rPr>
+              <w:t>integer</w:t>
+            </w:r>
+          </w:p>
+        </w:tc>
+        <w:tc>
+          <w:tcPr>
+            <w:gridSpan w:val="1"/>
+            <w:vAlign w:val="top"/>
+          </w:tcPr>
+          <w:p>
+            <w:pPr>
+              <w:keepNext w:val="0"/>
+              <w:keepLines w:val="0"/>
+              <w:pageBreakBefore w:val="0"/>
+              <w:widowControl/>
+              <w:kinsoku/>
+              <w:wordWrap/>
+              <w:overflowPunct/>
+              <w:topLinePunct w:val="0"/>
+              <w:autoSpaceDE/>
+              <w:autoSpaceDN/>
+              <w:bidi w:val="0"/>
+              <w:adjustRightInd/>
+              <w:snapToGrid/>
+              <w:spacing w:before="100" w:after="100" w:line="240" w:lineRule="atLeast"/>
+              <w:jc w:val="left"/>
+              <w:textAlignment w:val="auto"/>
+            </w:pPr>
+            <w:r>
+              <w:rPr>
+                <w:rFonts w:ascii="Microsoft YaHei" w:hAnsi="Microsoft YaHei"/>
+                <w:color w:val="000"/>
+                <w:sz w:val="15"/>
+                <w:szCs w:val="15"/>
+              </w:rPr>
+            </w:r>
+          </w:p>
+        </w:tc>
+        <w:tc>
+          <w:tcPr>
+            <w:gridSpan w:val="1"/>
+            <w:vAlign w:val="top"/>
+          </w:tcPr>
+          <w:p>
+            <w:pPr>
+              <w:keepNext w:val="0"/>
+              <w:keepLines w:val="0"/>
+              <w:pageBreakBefore w:val="0"/>
+              <w:widowControl/>
+              <w:kinsoku/>
+              <w:wordWrap/>
+              <w:overflowPunct/>
+              <w:topLinePunct w:val="0"/>
+              <w:autoSpaceDE/>
+              <w:autoSpaceDN/>
+              <w:bidi w:val="0"/>
+              <w:adjustRightInd/>
+              <w:snapToGrid/>
+              <w:spacing w:before="100" w:after="100" w:line="240" w:lineRule="atLeast"/>
+              <w:jc w:val="left"/>
+              <w:textAlignment w:val="auto"/>
+            </w:pPr>
+            <w:r>
+              <w:rPr>
+                <w:rFonts w:ascii="Microsoft YaHei" w:hAnsi="Microsoft YaHei"/>
+                <w:color w:val="000"/>
+                <w:sz w:val="15"/>
+                <w:szCs w:val="15"/>
+              </w:rPr>
+            </w:r>
+          </w:p>
+        </w:tc>
+        <w:tc>
+          <w:tcPr>
+            <w:gridSpan w:val="1"/>
+            <w:vAlign w:val="top"/>
+          </w:tcPr>
+          <w:p>
+            <w:pPr>
+              <w:keepNext w:val="0"/>
+              <w:keepLines w:val="0"/>
+              <w:pageBreakBefore w:val="0"/>
+              <w:widowControl/>
+              <w:kinsoku/>
+              <w:wordWrap/>
+              <w:overflowPunct/>
+              <w:topLinePunct w:val="0"/>
+              <w:autoSpaceDE/>
+              <w:autoSpaceDN/>
+              <w:bidi w:val="0"/>
+              <w:adjustRightInd/>
+              <w:snapToGrid/>
+              <w:spacing w:before="100" w:after="100" w:line="240" w:lineRule="atLeast"/>
+              <w:jc w:val="left"/>
+              <w:textAlignment w:val="auto"/>
+            </w:pPr>
+            <w:r>
+              <w:rPr>
+                <w:rFonts w:ascii="Microsoft YaHei" w:hAnsi="Microsoft YaHei"/>
+                <w:color w:val="000"/>
+                <w:sz w:val="15"/>
+                <w:szCs w:val="15"/>
+              </w:rPr>
+              <w:t>NO</w:t>
+            </w:r>
+          </w:p>
+        </w:tc>
+        <w:tc>
+          <w:tcPr>
+            <w:gridSpan w:val="1"/>
+            <w:vAlign w:val="top"/>
+          </w:tcPr>
+          <w:p>
+            <w:pPr>
+              <w:keepNext w:val="0"/>
+              <w:keepLines w:val="0"/>
+              <w:pageBreakBefore w:val="0"/>
+              <w:widowControl/>
+              <w:kinsoku/>
+              <w:wordWrap/>
+              <w:overflowPunct/>
+              <w:topLinePunct w:val="0"/>
+              <w:autoSpaceDE/>
+              <w:autoSpaceDN/>
+              <w:bidi w:val="0"/>
+              <w:adjustRightInd/>
+              <w:snapToGrid/>
+              <w:spacing w:before="100" w:after="100" w:line="240" w:lineRule="atLeast"/>
+              <w:jc w:val="left"/>
+              <w:textAlignment w:val="auto"/>
+            </w:pPr>
+            <w:r>
+              <w:rPr>
+                <w:rFonts w:ascii="Microsoft YaHei" w:hAnsi="Microsoft YaHei"/>
+                <w:color w:val="000"/>
+                <w:sz w:val="15"/>
+                <w:szCs w:val="15"/>
+              </w:rPr>
+            </w:r>
+          </w:p>
+        </w:tc>
+      </w:tr>
+      <w:tr>
+        <w:tc>
+          <w:tcPr>
+            <w:gridSpan w:val="1"/>
+            <w:vAlign w:val="top"/>
+          </w:tcPr>
+          <w:p>
+            <w:pPr>
+              <w:keepNext w:val="0"/>
+              <w:keepLines w:val="0"/>
+              <w:pageBreakBefore w:val="0"/>
+              <w:widowControl/>
+              <w:kinsoku/>
+              <w:wordWrap/>
+              <w:overflowPunct/>
+              <w:topLinePunct w:val="0"/>
+              <w:autoSpaceDE/>
+              <w:autoSpaceDN/>
+              <w:bidi w:val="0"/>
+              <w:adjustRightInd/>
+              <w:snapToGrid/>
+              <w:spacing w:before="100" w:after="100" w:line="240" w:lineRule="atLeast"/>
+              <w:jc w:val="left"/>
+              <w:textAlignment w:val="auto"/>
+            </w:pPr>
+            <w:r>
+              <w:rPr>
+                <w:rFonts w:ascii="Microsoft YaHei" w:hAnsi="Microsoft YaHei"/>
+                <w:color w:val="000"/>
+                <w:sz w:val="15"/>
+                <w:szCs w:val="15"/>
+              </w:rPr>
+              <w:t>doc_type_id</w:t>
+            </w:r>
+          </w:p>
+        </w:tc>
+        <w:tc>
+          <w:tcPr>
+            <w:gridSpan w:val="1"/>
+            <w:vAlign w:val="top"/>
+          </w:tcPr>
+          <w:p>
+            <w:pPr>
+              <w:keepNext w:val="0"/>
+              <w:keepLines w:val="0"/>
+              <w:pageBreakBefore w:val="0"/>
+              <w:widowControl/>
+              <w:kinsoku/>
+              <w:wordWrap/>
+              <w:overflowPunct/>
+              <w:topLinePunct w:val="0"/>
+              <w:autoSpaceDE/>
+              <w:autoSpaceDN/>
+              <w:bidi w:val="0"/>
+              <w:adjustRightInd/>
+              <w:snapToGrid/>
+              <w:spacing w:before="100" w:after="100" w:line="240" w:lineRule="atLeast"/>
+              <w:jc w:val="left"/>
+              <w:textAlignment w:val="auto"/>
+            </w:pPr>
+            <w:r>
+              <w:rPr>
+                <w:rFonts w:ascii="Microsoft YaHei" w:hAnsi="Microsoft YaHei"/>
+                <w:color w:val="000"/>
+                <w:sz w:val="15"/>
+                <w:szCs w:val="15"/>
+              </w:rPr>
+              <w:t>integer</w:t>
+            </w:r>
+          </w:p>
+        </w:tc>
+        <w:tc>
+          <w:tcPr>
+            <w:gridSpan w:val="1"/>
+            <w:vAlign w:val="top"/>
+          </w:tcPr>
+          <w:p>
+            <w:pPr>
+              <w:keepNext w:val="0"/>
+              <w:keepLines w:val="0"/>
+              <w:pageBreakBefore w:val="0"/>
+              <w:widowControl/>
+              <w:kinsoku/>
+              <w:wordWrap/>
+              <w:overflowPunct/>
+              <w:topLinePunct w:val="0"/>
+              <w:autoSpaceDE/>
+              <w:autoSpaceDN/>
+              <w:bidi w:val="0"/>
+              <w:adjustRightInd/>
+              <w:snapToGrid/>
+              <w:spacing w:before="100" w:after="100" w:line="240" w:lineRule="atLeast"/>
+              <w:jc w:val="left"/>
+              <w:textAlignment w:val="auto"/>
+            </w:pPr>
+            <w:r>
+              <w:rPr>
+                <w:rFonts w:ascii="Microsoft YaHei" w:hAnsi="Microsoft YaHei"/>
+                <w:color w:val="000"/>
+                <w:sz w:val="15"/>
+                <w:szCs w:val="15"/>
+              </w:rPr>
+            </w:r>
+          </w:p>
+        </w:tc>
+        <w:tc>
+          <w:tcPr>
+            <w:gridSpan w:val="1"/>
+            <w:vAlign w:val="top"/>
+          </w:tcPr>
+          <w:p>
+            <w:pPr>
+              <w:keepNext w:val="0"/>
+              <w:keepLines w:val="0"/>
+              <w:pageBreakBefore w:val="0"/>
+              <w:widowControl/>
+              <w:kinsoku/>
+              <w:wordWrap/>
+              <w:overflowPunct/>
+              <w:topLinePunct w:val="0"/>
+              <w:autoSpaceDE/>
+              <w:autoSpaceDN/>
+              <w:bidi w:val="0"/>
+              <w:adjustRightInd/>
+              <w:snapToGrid/>
+              <w:spacing w:before="100" w:after="100" w:line="240" w:lineRule="atLeast"/>
+              <w:jc w:val="left"/>
+              <w:textAlignment w:val="auto"/>
+            </w:pPr>
+            <w:r>
+              <w:rPr>
+                <w:rFonts w:ascii="Microsoft YaHei" w:hAnsi="Microsoft YaHei"/>
+                <w:color w:val="000"/>
+                <w:sz w:val="15"/>
+                <w:szCs w:val="15"/>
+              </w:rPr>
+            </w:r>
+          </w:p>
+        </w:tc>
+        <w:tc>
+          <w:tcPr>
+            <w:gridSpan w:val="1"/>
+            <w:vAlign w:val="top"/>
+          </w:tcPr>
+          <w:p>
+            <w:pPr>
+              <w:keepNext w:val="0"/>
+              <w:keepLines w:val="0"/>
+              <w:pageBreakBefore w:val="0"/>
+              <w:widowControl/>
+              <w:kinsoku/>
+              <w:wordWrap/>
+              <w:overflowPunct/>
+              <w:topLinePunct w:val="0"/>
+              <w:autoSpaceDE/>
+              <w:autoSpaceDN/>
+              <w:bidi w:val="0"/>
+              <w:adjustRightInd/>
+              <w:snapToGrid/>
+              <w:spacing w:before="100" w:after="100" w:line="240" w:lineRule="atLeast"/>
+              <w:jc w:val="left"/>
+              <w:textAlignment w:val="auto"/>
+            </w:pPr>
+            <w:r>
+              <w:rPr>
+                <w:rFonts w:ascii="Microsoft YaHei" w:hAnsi="Microsoft YaHei"/>
+                <w:color w:val="000"/>
+                <w:sz w:val="15"/>
+                <w:szCs w:val="15"/>
+              </w:rPr>
+              <w:t>NO</w:t>
+            </w:r>
+          </w:p>
+        </w:tc>
+        <w:tc>
+          <w:tcPr>
+            <w:gridSpan w:val="1"/>
+            <w:vAlign w:val="top"/>
+          </w:tcPr>
+          <w:p>
+            <w:pPr>
+              <w:keepNext w:val="0"/>
+              <w:keepLines w:val="0"/>
+              <w:pageBreakBefore w:val="0"/>
+              <w:widowControl/>
+              <w:kinsoku/>
+              <w:wordWrap/>
+              <w:overflowPunct/>
+              <w:topLinePunct w:val="0"/>
+              <w:autoSpaceDE/>
+              <w:autoSpaceDN/>
+              <w:bidi w:val="0"/>
+              <w:adjustRightInd/>
+              <w:snapToGrid/>
+              <w:spacing w:before="100" w:after="100" w:line="240" w:lineRule="atLeast"/>
+              <w:jc w:val="left"/>
+              <w:textAlignment w:val="auto"/>
+            </w:pPr>
+            <w:r>
+              <w:rPr>
+                <w:rFonts w:ascii="Microsoft YaHei" w:hAnsi="Microsoft YaHei"/>
+                <w:color w:val="000"/>
+                <w:sz w:val="15"/>
+                <w:szCs w:val="15"/>
+              </w:rPr>
+            </w:r>
+          </w:p>
+        </w:tc>
+      </w:tr>
+      <w:tr>
+        <w:tc>
+          <w:tcPr>
+            <w:gridSpan w:val="1"/>
+            <w:vAlign w:val="top"/>
+          </w:tcPr>
+          <w:p>
+            <w:pPr>
+              <w:keepNext w:val="0"/>
+              <w:keepLines w:val="0"/>
+              <w:pageBreakBefore w:val="0"/>
+              <w:widowControl/>
+              <w:kinsoku/>
+              <w:wordWrap/>
+              <w:overflowPunct/>
+              <w:topLinePunct w:val="0"/>
+              <w:autoSpaceDE/>
+              <w:autoSpaceDN/>
+              <w:bidi w:val="0"/>
+              <w:adjustRightInd/>
+              <w:snapToGrid/>
+              <w:spacing w:before="100" w:after="100" w:line="240" w:lineRule="atLeast"/>
+              <w:jc w:val="left"/>
+              <w:textAlignment w:val="auto"/>
+            </w:pPr>
+            <w:r>
+              <w:rPr>
+                <w:rFonts w:ascii="Microsoft YaHei" w:hAnsi="Microsoft YaHei"/>
+                <w:color w:val="000"/>
+                <w:sz w:val="15"/>
+                <w:szCs w:val="15"/>
+              </w:rPr>
+              <w:t>created_at</w:t>
+            </w:r>
+          </w:p>
+        </w:tc>
+        <w:tc>
+          <w:tcPr>
+            <w:gridSpan w:val="1"/>
+            <w:vAlign w:val="top"/>
+          </w:tcPr>
+          <w:p>
+            <w:pPr>
+              <w:keepNext w:val="0"/>
+              <w:keepLines w:val="0"/>
+              <w:pageBreakBefore w:val="0"/>
+              <w:widowControl/>
+              <w:kinsoku/>
+              <w:wordWrap/>
+              <w:overflowPunct/>
+              <w:topLinePunct w:val="0"/>
+              <w:autoSpaceDE/>
+              <w:autoSpaceDN/>
+              <w:bidi w:val="0"/>
+              <w:adjustRightInd/>
+              <w:snapToGrid/>
+              <w:spacing w:before="100" w:after="100" w:line="240" w:lineRule="atLeast"/>
+              <w:jc w:val="left"/>
+              <w:textAlignment w:val="auto"/>
+            </w:pPr>
+            <w:r>
+              <w:rPr>
+                <w:rFonts w:ascii="Microsoft YaHei" w:hAnsi="Microsoft YaHei"/>
+                <w:color w:val="000"/>
+                <w:sz w:val="15"/>
+                <w:szCs w:val="15"/>
+              </w:rPr>
+              <w:t>timestamp with time zone</w:t>
             </w:r>
           </w:p>
         </w:tc>
@@ -10414,7 +12993,7 @@
                 <w:sz w:val="15"/>
                 <w:szCs w:val="15"/>
               </w:rPr>
-              <w:t>varchar(50)</w:t>
+              <w:t>varchar(255)</w:t>
             </w:r>
           </w:p>
         </w:tc>
@@ -11006,7 +13585,7 @@
                 <w:sz w:val="15"/>
                 <w:szCs w:val="15"/>
               </w:rPr>
-              <w:t>uploaded_at</w:t>
+              <w:t>created_at</w:t>
             </w:r>
           </w:p>
         </w:tc>
@@ -12465,7 +15044,7 @@
                 <w:sz w:val="15"/>
                 <w:szCs w:val="15"/>
               </w:rPr>
-              <w:t>NO</w:t>
+              <w:t>YES</w:t>
             </w:r>
           </w:p>
         </w:tc>
@@ -12989,7 +15568,7 @@
                 <w:sz w:val="15"/>
                 <w:szCs w:val="15"/>
               </w:rPr>
-              <w:t>varchar(50)</w:t>
+              <w:t>varchar(255)</w:t>
             </w:r>
           </w:p>
         </w:tc>
@@ -13510,7 +16089,7 @@
                 <w:sz w:val="15"/>
                 <w:szCs w:val="15"/>
               </w:rPr>
-              <w:t>NO</w:t>
+              <w:t>YES</w:t>
             </w:r>
           </w:p>
         </w:tc>
@@ -14592,6 +17171,215 @@
                 <w:szCs w:val="15"/>
               </w:rPr>
               <w:t>now()</w:t>
+            </w:r>
+          </w:p>
+        </w:tc>
+      </w:tr>
+      <w:tr>
+        <w:tc>
+          <w:tcPr>
+            <w:gridSpan w:val="1"/>
+            <w:vAlign w:val="top"/>
+          </w:tcPr>
+          <w:p>
+            <w:pPr>
+              <w:keepNext w:val="0"/>
+              <w:keepLines w:val="0"/>
+              <w:pageBreakBefore w:val="0"/>
+              <w:widowControl/>
+              <w:kinsoku/>
+              <w:wordWrap/>
+              <w:overflowPunct/>
+              <w:topLinePunct w:val="0"/>
+              <w:autoSpaceDE/>
+              <w:autoSpaceDN/>
+              <w:bidi w:val="0"/>
+              <w:adjustRightInd/>
+              <w:snapToGrid/>
+              <w:spacing w:before="100" w:after="100" w:line="240" w:lineRule="atLeast"/>
+              <w:jc w:val="left"/>
+              <w:textAlignment w:val="auto"/>
+            </w:pPr>
+            <w:r>
+              <w:rPr>
+                <w:rFonts w:ascii="Microsoft YaHei" w:hAnsi="Microsoft YaHei"/>
+                <w:color w:val="000"/>
+                <w:sz w:val="15"/>
+                <w:szCs w:val="15"/>
+              </w:rPr>
+              <w:t>batch_id</w:t>
+            </w:r>
+          </w:p>
+        </w:tc>
+        <w:tc>
+          <w:tcPr>
+            <w:gridSpan w:val="1"/>
+            <w:vAlign w:val="top"/>
+          </w:tcPr>
+          <w:p>
+            <w:pPr>
+              <w:keepNext w:val="0"/>
+              <w:keepLines w:val="0"/>
+              <w:pageBreakBefore w:val="0"/>
+              <w:widowControl/>
+              <w:kinsoku/>
+              <w:wordWrap/>
+              <w:overflowPunct/>
+              <w:topLinePunct w:val="0"/>
+              <w:autoSpaceDE/>
+              <w:autoSpaceDN/>
+              <w:bidi w:val="0"/>
+              <w:adjustRightInd/>
+              <w:snapToGrid/>
+              <w:spacing w:before="100" w:after="100" w:line="240" w:lineRule="atLeast"/>
+              <w:jc w:val="left"/>
+              <w:textAlignment w:val="auto"/>
+            </w:pPr>
+            <w:r>
+              <w:rPr>
+                <w:rFonts w:ascii="Microsoft YaHei" w:hAnsi="Microsoft YaHei"/>
+                <w:color w:val="000"/>
+                <w:sz w:val="15"/>
+                <w:szCs w:val="15"/>
+              </w:rPr>
+              <w:t>integer</w:t>
+            </w:r>
+          </w:p>
+        </w:tc>
+        <w:tc>
+          <w:tcPr>
+            <w:gridSpan w:val="1"/>
+            <w:vAlign w:val="top"/>
+          </w:tcPr>
+          <w:p>
+            <w:pPr>
+              <w:keepNext w:val="0"/>
+              <w:keepLines w:val="0"/>
+              <w:pageBreakBefore w:val="0"/>
+              <w:widowControl/>
+              <w:kinsoku/>
+              <w:wordWrap/>
+              <w:overflowPunct/>
+              <w:topLinePunct w:val="0"/>
+              <w:autoSpaceDE/>
+              <w:autoSpaceDN/>
+              <w:bidi w:val="0"/>
+              <w:adjustRightInd/>
+              <w:snapToGrid/>
+              <w:spacing w:before="100" w:after="100" w:line="240" w:lineRule="atLeast"/>
+              <w:jc w:val="left"/>
+              <w:textAlignment w:val="auto"/>
+            </w:pPr>
+            <w:r>
+              <w:rPr>
+                <w:rFonts w:ascii="Microsoft YaHei" w:hAnsi="Microsoft YaHei"/>
+                <w:color w:val="000"/>
+                <w:sz w:val="15"/>
+                <w:szCs w:val="15"/>
+              </w:rPr>
+            </w:r>
+          </w:p>
+        </w:tc>
+        <w:tc>
+          <w:tcPr>
+            <w:gridSpan w:val="1"/>
+            <w:vAlign w:val="top"/>
+          </w:tcPr>
+          <w:p>
+            <w:pPr>
+              <w:keepNext w:val="0"/>
+              <w:keepLines w:val="0"/>
+              <w:pageBreakBefore w:val="0"/>
+              <w:widowControl/>
+              <w:kinsoku/>
+              <w:wordWrap/>
+              <w:overflowPunct/>
+              <w:topLinePunct w:val="0"/>
+              <w:autoSpaceDE/>
+              <w:autoSpaceDN/>
+              <w:bidi w:val="0"/>
+              <w:adjustRightInd/>
+              <w:snapToGrid/>
+              <w:spacing w:before="100" w:after="100" w:line="240" w:lineRule="atLeast"/>
+              <w:jc w:val="left"/>
+              <w:textAlignment w:val="auto"/>
+            </w:pPr>
+            <w:r>
+              <w:rPr>
+                <w:rFonts w:ascii="Microsoft YaHei" w:hAnsi="Microsoft YaHei"/>
+                <w:color w:val="000"/>
+                <w:sz w:val="15"/>
+                <w:szCs w:val="15"/>
+              </w:rPr>
+            </w:r>
+          </w:p>
+        </w:tc>
+        <w:tc>
+          <w:tcPr>
+            <w:gridSpan w:val="1"/>
+            <w:vAlign w:val="top"/>
+          </w:tcPr>
+          <w:p>
+            <w:pPr>
+              <w:keepNext w:val="0"/>
+              <w:keepLines w:val="0"/>
+              <w:pageBreakBefore w:val="0"/>
+              <w:widowControl/>
+              <w:kinsoku/>
+              <w:wordWrap/>
+              <w:overflowPunct/>
+              <w:topLinePunct w:val="0"/>
+              <w:autoSpaceDE/>
+              <w:autoSpaceDN/>
+              <w:bidi w:val="0"/>
+              <w:adjustRightInd/>
+              <w:snapToGrid/>
+              <w:spacing w:before="100" w:after="100" w:line="240" w:lineRule="atLeast"/>
+              <w:jc w:val="left"/>
+              <w:textAlignment w:val="auto"/>
+            </w:pPr>
+            <w:r>
+              <w:rPr>
+                <w:rFonts w:ascii="Microsoft YaHei" w:hAnsi="Microsoft YaHei"/>
+                <w:color w:val="000"/>
+                <w:sz w:val="15"/>
+                <w:szCs w:val="15"/>
+              </w:rPr>
+              <w:t>YES</w:t>
+            </w:r>
+          </w:p>
+        </w:tc>
+        <w:tc>
+          <w:tcPr>
+            <w:gridSpan w:val="1"/>
+            <w:vAlign w:val="top"/>
+          </w:tcPr>
+          <w:p>
+            <w:pPr>
+              <w:keepNext w:val="0"/>
+              <w:keepLines w:val="0"/>
+              <w:pageBreakBefore w:val="0"/>
+              <w:widowControl/>
+              <w:kinsoku/>
+              <w:wordWrap/>
+              <w:overflowPunct/>
+              <w:topLinePunct w:val="0"/>
+              <w:autoSpaceDE/>
+              <w:autoSpaceDN/>
+              <w:bidi w:val="0"/>
+              <w:adjustRightInd/>
+              <w:snapToGrid/>
+              <w:spacing w:before="100" w:after="100" w:line="240" w:lineRule="atLeast"/>
+              <w:jc w:val="left"/>
+              <w:textAlignment w:val="auto"/>
+            </w:pPr>
+            <w:r>
+              <w:rPr>
+                <w:rFonts w:ascii="Microsoft YaHei" w:hAnsi="Microsoft YaHei"/>
+                <w:color w:val="000"/>
+                <w:sz w:val="15"/>
+                <w:szCs w:val="15"/>
+              </w:rPr>
             </w:r>
           </w:p>
         </w:tc>

</xml_diff>

<commit_message>
Update project structure and enhance UI components
- Modified .gitignore to streamline ignored files.
- Updated db_schema.docx to reflect recent database changes.
- Added new package.json and package-lock.json for frontend dependencies, including 'sonner'.
- Introduced new UI components such as Button, Calendar, DatePicker, Input, Label, Popover, Select, and Slider for improved user experience.
- Enhanced admin layout with new links for system settings and usage.
- Added new pages for configuration and usage in the admin section.
- Improved error handling in API routes and frontend components.
- Included new JSON and Excel result files for invoice processing, expanding data output capabilities.
</commit_message>
<xml_diff>
--- a/db_schema.docx
+++ b/db_schema.docx
@@ -1302,6 +1302,215 @@
                 <w:szCs w:val="15"/>
               </w:rPr>
               <w:t>CURRENT_TIMESTAMP</w:t>
+            </w:r>
+          </w:p>
+        </w:tc>
+      </w:tr>
+      <w:tr>
+        <w:tc>
+          <w:tcPr>
+            <w:gridSpan w:val="1"/>
+            <w:vAlign w:val="top"/>
+          </w:tcPr>
+          <w:p>
+            <w:pPr>
+              <w:keepNext w:val="0"/>
+              <w:keepLines w:val="0"/>
+              <w:pageBreakBefore w:val="0"/>
+              <w:widowControl/>
+              <w:kinsoku/>
+              <w:wordWrap/>
+              <w:overflowPunct/>
+              <w:topLinePunct w:val="0"/>
+              <w:autoSpaceDE/>
+              <w:autoSpaceDN/>
+              <w:bidi w:val="0"/>
+              <w:adjustRightInd/>
+              <w:snapToGrid/>
+              <w:spacing w:before="100" w:after="100" w:line="240" w:lineRule="atLeast"/>
+              <w:jc w:val="left"/>
+              <w:textAlignment w:val="auto"/>
+            </w:pPr>
+            <w:r>
+              <w:rPr>
+                <w:rFonts w:ascii="Microsoft YaHei" w:hAnsi="Microsoft YaHei"/>
+                <w:color w:val="000"/>
+                <w:sz w:val="15"/>
+                <w:szCs w:val="15"/>
+              </w:rPr>
+              <w:t>model</w:t>
+            </w:r>
+          </w:p>
+        </w:tc>
+        <w:tc>
+          <w:tcPr>
+            <w:gridSpan w:val="1"/>
+            <w:vAlign w:val="top"/>
+          </w:tcPr>
+          <w:p>
+            <w:pPr>
+              <w:keepNext w:val="0"/>
+              <w:keepLines w:val="0"/>
+              <w:pageBreakBefore w:val="0"/>
+              <w:widowControl/>
+              <w:kinsoku/>
+              <w:wordWrap/>
+              <w:overflowPunct/>
+              <w:topLinePunct w:val="0"/>
+              <w:autoSpaceDE/>
+              <w:autoSpaceDN/>
+              <w:bidi w:val="0"/>
+              <w:adjustRightInd/>
+              <w:snapToGrid/>
+              <w:spacing w:before="100" w:after="100" w:line="240" w:lineRule="atLeast"/>
+              <w:jc w:val="left"/>
+              <w:textAlignment w:val="auto"/>
+            </w:pPr>
+            <w:r>
+              <w:rPr>
+                <w:rFonts w:ascii="Microsoft YaHei" w:hAnsi="Microsoft YaHei"/>
+                <w:color w:val="000"/>
+                <w:sz w:val="15"/>
+                <w:szCs w:val="15"/>
+              </w:rPr>
+              <w:t>varchar(255)</w:t>
+            </w:r>
+          </w:p>
+        </w:tc>
+        <w:tc>
+          <w:tcPr>
+            <w:gridSpan w:val="1"/>
+            <w:vAlign w:val="top"/>
+          </w:tcPr>
+          <w:p>
+            <w:pPr>
+              <w:keepNext w:val="0"/>
+              <w:keepLines w:val="0"/>
+              <w:pageBreakBefore w:val="0"/>
+              <w:widowControl/>
+              <w:kinsoku/>
+              <w:wordWrap/>
+              <w:overflowPunct/>
+              <w:topLinePunct w:val="0"/>
+              <w:autoSpaceDE/>
+              <w:autoSpaceDN/>
+              <w:bidi w:val="0"/>
+              <w:adjustRightInd/>
+              <w:snapToGrid/>
+              <w:spacing w:before="100" w:after="100" w:line="240" w:lineRule="atLeast"/>
+              <w:jc w:val="left"/>
+              <w:textAlignment w:val="auto"/>
+            </w:pPr>
+            <w:r>
+              <w:rPr>
+                <w:rFonts w:ascii="Microsoft YaHei" w:hAnsi="Microsoft YaHei"/>
+                <w:color w:val="000"/>
+                <w:sz w:val="15"/>
+                <w:szCs w:val="15"/>
+              </w:rPr>
+            </w:r>
+          </w:p>
+        </w:tc>
+        <w:tc>
+          <w:tcPr>
+            <w:gridSpan w:val="1"/>
+            <w:vAlign w:val="top"/>
+          </w:tcPr>
+          <w:p>
+            <w:pPr>
+              <w:keepNext w:val="0"/>
+              <w:keepLines w:val="0"/>
+              <w:pageBreakBefore w:val="0"/>
+              <w:widowControl/>
+              <w:kinsoku/>
+              <w:wordWrap/>
+              <w:overflowPunct/>
+              <w:topLinePunct w:val="0"/>
+              <w:autoSpaceDE/>
+              <w:autoSpaceDN/>
+              <w:bidi w:val="0"/>
+              <w:adjustRightInd/>
+              <w:snapToGrid/>
+              <w:spacing w:before="100" w:after="100" w:line="240" w:lineRule="atLeast"/>
+              <w:jc w:val="left"/>
+              <w:textAlignment w:val="auto"/>
+            </w:pPr>
+            <w:r>
+              <w:rPr>
+                <w:rFonts w:ascii="Microsoft YaHei" w:hAnsi="Microsoft YaHei"/>
+                <w:color w:val="000"/>
+                <w:sz w:val="15"/>
+                <w:szCs w:val="15"/>
+              </w:rPr>
+            </w:r>
+          </w:p>
+        </w:tc>
+        <w:tc>
+          <w:tcPr>
+            <w:gridSpan w:val="1"/>
+            <w:vAlign w:val="top"/>
+          </w:tcPr>
+          <w:p>
+            <w:pPr>
+              <w:keepNext w:val="0"/>
+              <w:keepLines w:val="0"/>
+              <w:pageBreakBefore w:val="0"/>
+              <w:widowControl/>
+              <w:kinsoku/>
+              <w:wordWrap/>
+              <w:overflowPunct/>
+              <w:topLinePunct w:val="0"/>
+              <w:autoSpaceDE/>
+              <w:autoSpaceDN/>
+              <w:bidi w:val="0"/>
+              <w:adjustRightInd/>
+              <w:snapToGrid/>
+              <w:spacing w:before="100" w:after="100" w:line="240" w:lineRule="atLeast"/>
+              <w:jc w:val="left"/>
+              <w:textAlignment w:val="auto"/>
+            </w:pPr>
+            <w:r>
+              <w:rPr>
+                <w:rFonts w:ascii="Microsoft YaHei" w:hAnsi="Microsoft YaHei"/>
+                <w:color w:val="000"/>
+                <w:sz w:val="15"/>
+                <w:szCs w:val="15"/>
+              </w:rPr>
+              <w:t>YES</w:t>
+            </w:r>
+          </w:p>
+        </w:tc>
+        <w:tc>
+          <w:tcPr>
+            <w:gridSpan w:val="1"/>
+            <w:vAlign w:val="top"/>
+          </w:tcPr>
+          <w:p>
+            <w:pPr>
+              <w:keepNext w:val="0"/>
+              <w:keepLines w:val="0"/>
+              <w:pageBreakBefore w:val="0"/>
+              <w:widowControl/>
+              <w:kinsoku/>
+              <w:wordWrap/>
+              <w:overflowPunct/>
+              <w:topLinePunct w:val="0"/>
+              <w:autoSpaceDE/>
+              <w:autoSpaceDN/>
+              <w:bidi w:val="0"/>
+              <w:adjustRightInd/>
+              <w:snapToGrid/>
+              <w:spacing w:before="100" w:after="100" w:line="240" w:lineRule="atLeast"/>
+              <w:jc w:val="left"/>
+              <w:textAlignment w:val="auto"/>
+            </w:pPr>
+            <w:r>
+              <w:rPr>
+                <w:rFonts w:ascii="Microsoft YaHei" w:hAnsi="Microsoft YaHei"/>
+                <w:color w:val="000"/>
+                <w:sz w:val="15"/>
+                <w:szCs w:val="15"/>
+              </w:rPr>
             </w:r>
           </w:p>
         </w:tc>

</xml_diff>

<commit_message>
feat: Add ZIP file batch processing for multiple images
- Add BatchJob model to track ZIP processing with progress reporting
- Create new backend API endpoints for ZIP file upload and processing
- Implement extraction and processing of multiple images from ZIP files
- Combine results from all images into a single JSON and Excel output
- Update frontend to support ZIP file uploads and display batch jobs
- Add toggle in jobs page to switch between batch and individual jobs
</commit_message>
<xml_diff>
--- a/db_schema.docx
+++ b/db_schema.docx
@@ -1302,6 +1302,633 @@
                 <w:szCs w:val="15"/>
               </w:rPr>
               <w:t>CURRENT_TIMESTAMP</w:t>
+            </w:r>
+          </w:p>
+        </w:tc>
+      </w:tr>
+      <w:tr>
+        <w:tc>
+          <w:tcPr>
+            <w:gridSpan w:val="1"/>
+            <w:vAlign w:val="top"/>
+          </w:tcPr>
+          <w:p>
+            <w:pPr>
+              <w:keepNext w:val="0"/>
+              <w:keepLines w:val="0"/>
+              <w:pageBreakBefore w:val="0"/>
+              <w:widowControl/>
+              <w:kinsoku/>
+              <w:wordWrap/>
+              <w:overflowPunct/>
+              <w:topLinePunct w:val="0"/>
+              <w:autoSpaceDE/>
+              <w:autoSpaceDN/>
+              <w:bidi w:val="0"/>
+              <w:adjustRightInd/>
+              <w:snapToGrid/>
+              <w:spacing w:before="100" w:after="100" w:line="240" w:lineRule="atLeast"/>
+              <w:jc w:val="left"/>
+              <w:textAlignment w:val="auto"/>
+            </w:pPr>
+            <w:r>
+              <w:rPr>
+                <w:rFonts w:ascii="Microsoft YaHei" w:hAnsi="Microsoft YaHei"/>
+                <w:color w:val="000"/>
+                <w:sz w:val="15"/>
+                <w:szCs w:val="15"/>
+              </w:rPr>
+              <w:t>model</w:t>
+            </w:r>
+          </w:p>
+        </w:tc>
+        <w:tc>
+          <w:tcPr>
+            <w:gridSpan w:val="1"/>
+            <w:vAlign w:val="top"/>
+          </w:tcPr>
+          <w:p>
+            <w:pPr>
+              <w:keepNext w:val="0"/>
+              <w:keepLines w:val="0"/>
+              <w:pageBreakBefore w:val="0"/>
+              <w:widowControl/>
+              <w:kinsoku/>
+              <w:wordWrap/>
+              <w:overflowPunct/>
+              <w:topLinePunct w:val="0"/>
+              <w:autoSpaceDE/>
+              <w:autoSpaceDN/>
+              <w:bidi w:val="0"/>
+              <w:adjustRightInd/>
+              <w:snapToGrid/>
+              <w:spacing w:before="100" w:after="100" w:line="240" w:lineRule="atLeast"/>
+              <w:jc w:val="left"/>
+              <w:textAlignment w:val="auto"/>
+            </w:pPr>
+            <w:r>
+              <w:rPr>
+                <w:rFonts w:ascii="Microsoft YaHei" w:hAnsi="Microsoft YaHei"/>
+                <w:color w:val="000"/>
+                <w:sz w:val="15"/>
+                <w:szCs w:val="15"/>
+              </w:rPr>
+              <w:t>varchar(255)</w:t>
+            </w:r>
+          </w:p>
+        </w:tc>
+        <w:tc>
+          <w:tcPr>
+            <w:gridSpan w:val="1"/>
+            <w:vAlign w:val="top"/>
+          </w:tcPr>
+          <w:p>
+            <w:pPr>
+              <w:keepNext w:val="0"/>
+              <w:keepLines w:val="0"/>
+              <w:pageBreakBefore w:val="0"/>
+              <w:widowControl/>
+              <w:kinsoku/>
+              <w:wordWrap/>
+              <w:overflowPunct/>
+              <w:topLinePunct w:val="0"/>
+              <w:autoSpaceDE/>
+              <w:autoSpaceDN/>
+              <w:bidi w:val="0"/>
+              <w:adjustRightInd/>
+              <w:snapToGrid/>
+              <w:spacing w:before="100" w:after="100" w:line="240" w:lineRule="atLeast"/>
+              <w:jc w:val="left"/>
+              <w:textAlignment w:val="auto"/>
+            </w:pPr>
+            <w:r>
+              <w:rPr>
+                <w:rFonts w:ascii="Microsoft YaHei" w:hAnsi="Microsoft YaHei"/>
+                <w:color w:val="000"/>
+                <w:sz w:val="15"/>
+                <w:szCs w:val="15"/>
+              </w:rPr>
+            </w:r>
+          </w:p>
+        </w:tc>
+        <w:tc>
+          <w:tcPr>
+            <w:gridSpan w:val="1"/>
+            <w:vAlign w:val="top"/>
+          </w:tcPr>
+          <w:p>
+            <w:pPr>
+              <w:keepNext w:val="0"/>
+              <w:keepLines w:val="0"/>
+              <w:pageBreakBefore w:val="0"/>
+              <w:widowControl/>
+              <w:kinsoku/>
+              <w:wordWrap/>
+              <w:overflowPunct/>
+              <w:topLinePunct w:val="0"/>
+              <w:autoSpaceDE/>
+              <w:autoSpaceDN/>
+              <w:bidi w:val="0"/>
+              <w:adjustRightInd/>
+              <w:snapToGrid/>
+              <w:spacing w:before="100" w:after="100" w:line="240" w:lineRule="atLeast"/>
+              <w:jc w:val="left"/>
+              <w:textAlignment w:val="auto"/>
+            </w:pPr>
+            <w:r>
+              <w:rPr>
+                <w:rFonts w:ascii="Microsoft YaHei" w:hAnsi="Microsoft YaHei"/>
+                <w:color w:val="000"/>
+                <w:sz w:val="15"/>
+                <w:szCs w:val="15"/>
+              </w:rPr>
+            </w:r>
+          </w:p>
+        </w:tc>
+        <w:tc>
+          <w:tcPr>
+            <w:gridSpan w:val="1"/>
+            <w:vAlign w:val="top"/>
+          </w:tcPr>
+          <w:p>
+            <w:pPr>
+              <w:keepNext w:val="0"/>
+              <w:keepLines w:val="0"/>
+              <w:pageBreakBefore w:val="0"/>
+              <w:widowControl/>
+              <w:kinsoku/>
+              <w:wordWrap/>
+              <w:overflowPunct/>
+              <w:topLinePunct w:val="0"/>
+              <w:autoSpaceDE/>
+              <w:autoSpaceDN/>
+              <w:bidi w:val="0"/>
+              <w:adjustRightInd/>
+              <w:snapToGrid/>
+              <w:spacing w:before="100" w:after="100" w:line="240" w:lineRule="atLeast"/>
+              <w:jc w:val="left"/>
+              <w:textAlignment w:val="auto"/>
+            </w:pPr>
+            <w:r>
+              <w:rPr>
+                <w:rFonts w:ascii="Microsoft YaHei" w:hAnsi="Microsoft YaHei"/>
+                <w:color w:val="000"/>
+                <w:sz w:val="15"/>
+                <w:szCs w:val="15"/>
+              </w:rPr>
+              <w:t>YES</w:t>
+            </w:r>
+          </w:p>
+        </w:tc>
+        <w:tc>
+          <w:tcPr>
+            <w:gridSpan w:val="1"/>
+            <w:vAlign w:val="top"/>
+          </w:tcPr>
+          <w:p>
+            <w:pPr>
+              <w:keepNext w:val="0"/>
+              <w:keepLines w:val="0"/>
+              <w:pageBreakBefore w:val="0"/>
+              <w:widowControl/>
+              <w:kinsoku/>
+              <w:wordWrap/>
+              <w:overflowPunct/>
+              <w:topLinePunct w:val="0"/>
+              <w:autoSpaceDE/>
+              <w:autoSpaceDN/>
+              <w:bidi w:val="0"/>
+              <w:adjustRightInd/>
+              <w:snapToGrid/>
+              <w:spacing w:before="100" w:after="100" w:line="240" w:lineRule="atLeast"/>
+              <w:jc w:val="left"/>
+              <w:textAlignment w:val="auto"/>
+            </w:pPr>
+            <w:r>
+              <w:rPr>
+                <w:rFonts w:ascii="Microsoft YaHei" w:hAnsi="Microsoft YaHei"/>
+                <w:color w:val="000"/>
+                <w:sz w:val="15"/>
+                <w:szCs w:val="15"/>
+              </w:rPr>
+            </w:r>
+          </w:p>
+        </w:tc>
+      </w:tr>
+      <w:tr>
+        <w:tc>
+          <w:tcPr>
+            <w:gridSpan w:val="1"/>
+            <w:vAlign w:val="top"/>
+          </w:tcPr>
+          <w:p>
+            <w:pPr>
+              <w:keepNext w:val="0"/>
+              <w:keepLines w:val="0"/>
+              <w:pageBreakBefore w:val="0"/>
+              <w:widowControl/>
+              <w:kinsoku/>
+              <w:wordWrap/>
+              <w:overflowPunct/>
+              <w:topLinePunct w:val="0"/>
+              <w:autoSpaceDE/>
+              <w:autoSpaceDN/>
+              <w:bidi w:val="0"/>
+              <w:adjustRightInd/>
+              <w:snapToGrid/>
+              <w:spacing w:before="100" w:after="100" w:line="240" w:lineRule="atLeast"/>
+              <w:jc w:val="left"/>
+              <w:textAlignment w:val="auto"/>
+            </w:pPr>
+            <w:r>
+              <w:rPr>
+                <w:rFonts w:ascii="Microsoft YaHei" w:hAnsi="Microsoft YaHei"/>
+                <w:color w:val="000"/>
+                <w:sz w:val="15"/>
+                <w:szCs w:val="15"/>
+              </w:rPr>
+              <w:t>processing_time_seconds</w:t>
+            </w:r>
+          </w:p>
+        </w:tc>
+        <w:tc>
+          <w:tcPr>
+            <w:gridSpan w:val="1"/>
+            <w:vAlign w:val="top"/>
+          </w:tcPr>
+          <w:p>
+            <w:pPr>
+              <w:keepNext w:val="0"/>
+              <w:keepLines w:val="0"/>
+              <w:pageBreakBefore w:val="0"/>
+              <w:widowControl/>
+              <w:kinsoku/>
+              <w:wordWrap/>
+              <w:overflowPunct/>
+              <w:topLinePunct w:val="0"/>
+              <w:autoSpaceDE/>
+              <w:autoSpaceDN/>
+              <w:bidi w:val="0"/>
+              <w:adjustRightInd/>
+              <w:snapToGrid/>
+              <w:spacing w:before="100" w:after="100" w:line="240" w:lineRule="atLeast"/>
+              <w:jc w:val="left"/>
+              <w:textAlignment w:val="auto"/>
+            </w:pPr>
+            <w:r>
+              <w:rPr>
+                <w:rFonts w:ascii="Microsoft YaHei" w:hAnsi="Microsoft YaHei"/>
+                <w:color w:val="000"/>
+                <w:sz w:val="15"/>
+                <w:szCs w:val="15"/>
+              </w:rPr>
+              <w:t>double precision</w:t>
+            </w:r>
+          </w:p>
+        </w:tc>
+        <w:tc>
+          <w:tcPr>
+            <w:gridSpan w:val="1"/>
+            <w:vAlign w:val="top"/>
+          </w:tcPr>
+          <w:p>
+            <w:pPr>
+              <w:keepNext w:val="0"/>
+              <w:keepLines w:val="0"/>
+              <w:pageBreakBefore w:val="0"/>
+              <w:widowControl/>
+              <w:kinsoku/>
+              <w:wordWrap/>
+              <w:overflowPunct/>
+              <w:topLinePunct w:val="0"/>
+              <w:autoSpaceDE/>
+              <w:autoSpaceDN/>
+              <w:bidi w:val="0"/>
+              <w:adjustRightInd/>
+              <w:snapToGrid/>
+              <w:spacing w:before="100" w:after="100" w:line="240" w:lineRule="atLeast"/>
+              <w:jc w:val="left"/>
+              <w:textAlignment w:val="auto"/>
+            </w:pPr>
+            <w:r>
+              <w:rPr>
+                <w:rFonts w:ascii="Microsoft YaHei" w:hAnsi="Microsoft YaHei"/>
+                <w:color w:val="000"/>
+                <w:sz w:val="15"/>
+                <w:szCs w:val="15"/>
+              </w:rPr>
+            </w:r>
+          </w:p>
+        </w:tc>
+        <w:tc>
+          <w:tcPr>
+            <w:gridSpan w:val="1"/>
+            <w:vAlign w:val="top"/>
+          </w:tcPr>
+          <w:p>
+            <w:pPr>
+              <w:keepNext w:val="0"/>
+              <w:keepLines w:val="0"/>
+              <w:pageBreakBefore w:val="0"/>
+              <w:widowControl/>
+              <w:kinsoku/>
+              <w:wordWrap/>
+              <w:overflowPunct/>
+              <w:topLinePunct w:val="0"/>
+              <w:autoSpaceDE/>
+              <w:autoSpaceDN/>
+              <w:bidi w:val="0"/>
+              <w:adjustRightInd/>
+              <w:snapToGrid/>
+              <w:spacing w:before="100" w:after="100" w:line="240" w:lineRule="atLeast"/>
+              <w:jc w:val="left"/>
+              <w:textAlignment w:val="auto"/>
+            </w:pPr>
+            <w:r>
+              <w:rPr>
+                <w:rFonts w:ascii="Microsoft YaHei" w:hAnsi="Microsoft YaHei"/>
+                <w:color w:val="000"/>
+                <w:sz w:val="15"/>
+                <w:szCs w:val="15"/>
+              </w:rPr>
+            </w:r>
+          </w:p>
+        </w:tc>
+        <w:tc>
+          <w:tcPr>
+            <w:gridSpan w:val="1"/>
+            <w:vAlign w:val="top"/>
+          </w:tcPr>
+          <w:p>
+            <w:pPr>
+              <w:keepNext w:val="0"/>
+              <w:keepLines w:val="0"/>
+              <w:pageBreakBefore w:val="0"/>
+              <w:widowControl/>
+              <w:kinsoku/>
+              <w:wordWrap/>
+              <w:overflowPunct/>
+              <w:topLinePunct w:val="0"/>
+              <w:autoSpaceDE/>
+              <w:autoSpaceDN/>
+              <w:bidi w:val="0"/>
+              <w:adjustRightInd/>
+              <w:snapToGrid/>
+              <w:spacing w:before="100" w:after="100" w:line="240" w:lineRule="atLeast"/>
+              <w:jc w:val="left"/>
+              <w:textAlignment w:val="auto"/>
+            </w:pPr>
+            <w:r>
+              <w:rPr>
+                <w:rFonts w:ascii="Microsoft YaHei" w:hAnsi="Microsoft YaHei"/>
+                <w:color w:val="000"/>
+                <w:sz w:val="15"/>
+                <w:szCs w:val="15"/>
+              </w:rPr>
+              <w:t>YES</w:t>
+            </w:r>
+          </w:p>
+        </w:tc>
+        <w:tc>
+          <w:tcPr>
+            <w:gridSpan w:val="1"/>
+            <w:vAlign w:val="top"/>
+          </w:tcPr>
+          <w:p>
+            <w:pPr>
+              <w:keepNext w:val="0"/>
+              <w:keepLines w:val="0"/>
+              <w:pageBreakBefore w:val="0"/>
+              <w:widowControl/>
+              <w:kinsoku/>
+              <w:wordWrap/>
+              <w:overflowPunct/>
+              <w:topLinePunct w:val="0"/>
+              <w:autoSpaceDE/>
+              <w:autoSpaceDN/>
+              <w:bidi w:val="0"/>
+              <w:adjustRightInd/>
+              <w:snapToGrid/>
+              <w:spacing w:before="100" w:after="100" w:line="240" w:lineRule="atLeast"/>
+              <w:jc w:val="left"/>
+              <w:textAlignment w:val="auto"/>
+            </w:pPr>
+            <w:r>
+              <w:rPr>
+                <w:rFonts w:ascii="Microsoft YaHei" w:hAnsi="Microsoft YaHei"/>
+                <w:color w:val="000"/>
+                <w:sz w:val="15"/>
+                <w:szCs w:val="15"/>
+              </w:rPr>
+            </w:r>
+          </w:p>
+        </w:tc>
+      </w:tr>
+      <w:tr>
+        <w:tc>
+          <w:tcPr>
+            <w:gridSpan w:val="1"/>
+            <w:vAlign w:val="top"/>
+          </w:tcPr>
+          <w:p>
+            <w:pPr>
+              <w:keepNext w:val="0"/>
+              <w:keepLines w:val="0"/>
+              <w:pageBreakBefore w:val="0"/>
+              <w:widowControl/>
+              <w:kinsoku/>
+              <w:wordWrap/>
+              <w:overflowPunct/>
+              <w:topLinePunct w:val="0"/>
+              <w:autoSpaceDE/>
+              <w:autoSpaceDN/>
+              <w:bidi w:val="0"/>
+              <w:adjustRightInd/>
+              <w:snapToGrid/>
+              <w:spacing w:before="100" w:after="100" w:line="240" w:lineRule="atLeast"/>
+              <w:jc w:val="left"/>
+              <w:textAlignment w:val="auto"/>
+            </w:pPr>
+            <w:r>
+              <w:rPr>
+                <w:rFonts w:ascii="Microsoft YaHei" w:hAnsi="Microsoft YaHei"/>
+                <w:color w:val="000"/>
+                <w:sz w:val="15"/>
+                <w:szCs w:val="15"/>
+              </w:rPr>
+              <w:t>status</w:t>
+            </w:r>
+          </w:p>
+        </w:tc>
+        <w:tc>
+          <w:tcPr>
+            <w:gridSpan w:val="1"/>
+            <w:vAlign w:val="top"/>
+          </w:tcPr>
+          <w:p>
+            <w:pPr>
+              <w:keepNext w:val="0"/>
+              <w:keepLines w:val="0"/>
+              <w:pageBreakBefore w:val="0"/>
+              <w:widowControl/>
+              <w:kinsoku/>
+              <w:wordWrap/>
+              <w:overflowPunct/>
+              <w:topLinePunct w:val="0"/>
+              <w:autoSpaceDE/>
+              <w:autoSpaceDN/>
+              <w:bidi w:val="0"/>
+              <w:adjustRightInd/>
+              <w:snapToGrid/>
+              <w:spacing w:before="100" w:after="100" w:line="240" w:lineRule="atLeast"/>
+              <w:jc w:val="left"/>
+              <w:textAlignment w:val="auto"/>
+            </w:pPr>
+            <w:r>
+              <w:rPr>
+                <w:rFonts w:ascii="Microsoft YaHei" w:hAnsi="Microsoft YaHei"/>
+                <w:color w:val="000"/>
+                <w:sz w:val="15"/>
+                <w:szCs w:val="15"/>
+              </w:rPr>
+              <w:t>varchar(50)</w:t>
+            </w:r>
+          </w:p>
+        </w:tc>
+        <w:tc>
+          <w:tcPr>
+            <w:gridSpan w:val="1"/>
+            <w:vAlign w:val="top"/>
+          </w:tcPr>
+          <w:p>
+            <w:pPr>
+              <w:keepNext w:val="0"/>
+              <w:keepLines w:val="0"/>
+              <w:pageBreakBefore w:val="0"/>
+              <w:widowControl/>
+              <w:kinsoku/>
+              <w:wordWrap/>
+              <w:overflowPunct/>
+              <w:topLinePunct w:val="0"/>
+              <w:autoSpaceDE/>
+              <w:autoSpaceDN/>
+              <w:bidi w:val="0"/>
+              <w:adjustRightInd/>
+              <w:snapToGrid/>
+              <w:spacing w:before="100" w:after="100" w:line="240" w:lineRule="atLeast"/>
+              <w:jc w:val="left"/>
+              <w:textAlignment w:val="auto"/>
+            </w:pPr>
+            <w:r>
+              <w:rPr>
+                <w:rFonts w:ascii="Microsoft YaHei" w:hAnsi="Microsoft YaHei"/>
+                <w:color w:val="000"/>
+                <w:sz w:val="15"/>
+                <w:szCs w:val="15"/>
+              </w:rPr>
+            </w:r>
+          </w:p>
+        </w:tc>
+        <w:tc>
+          <w:tcPr>
+            <w:gridSpan w:val="1"/>
+            <w:vAlign w:val="top"/>
+          </w:tcPr>
+          <w:p>
+            <w:pPr>
+              <w:keepNext w:val="0"/>
+              <w:keepLines w:val="0"/>
+              <w:pageBreakBefore w:val="0"/>
+              <w:widowControl/>
+              <w:kinsoku/>
+              <w:wordWrap/>
+              <w:overflowPunct/>
+              <w:topLinePunct w:val="0"/>
+              <w:autoSpaceDE/>
+              <w:autoSpaceDN/>
+              <w:bidi w:val="0"/>
+              <w:adjustRightInd/>
+              <w:snapToGrid/>
+              <w:spacing w:before="100" w:after="100" w:line="240" w:lineRule="atLeast"/>
+              <w:jc w:val="left"/>
+              <w:textAlignment w:val="auto"/>
+            </w:pPr>
+            <w:r>
+              <w:rPr>
+                <w:rFonts w:ascii="Microsoft YaHei" w:hAnsi="Microsoft YaHei"/>
+                <w:color w:val="000"/>
+                <w:sz w:val="15"/>
+                <w:szCs w:val="15"/>
+              </w:rPr>
+            </w:r>
+          </w:p>
+        </w:tc>
+        <w:tc>
+          <w:tcPr>
+            <w:gridSpan w:val="1"/>
+            <w:vAlign w:val="top"/>
+          </w:tcPr>
+          <w:p>
+            <w:pPr>
+              <w:keepNext w:val="0"/>
+              <w:keepLines w:val="0"/>
+              <w:pageBreakBefore w:val="0"/>
+              <w:widowControl/>
+              <w:kinsoku/>
+              <w:wordWrap/>
+              <w:overflowPunct/>
+              <w:topLinePunct w:val="0"/>
+              <w:autoSpaceDE/>
+              <w:autoSpaceDN/>
+              <w:bidi w:val="0"/>
+              <w:adjustRightInd/>
+              <w:snapToGrid/>
+              <w:spacing w:before="100" w:after="100" w:line="240" w:lineRule="atLeast"/>
+              <w:jc w:val="left"/>
+              <w:textAlignment w:val="auto"/>
+            </w:pPr>
+            <w:r>
+              <w:rPr>
+                <w:rFonts w:ascii="Microsoft YaHei" w:hAnsi="Microsoft YaHei"/>
+                <w:color w:val="000"/>
+                <w:sz w:val="15"/>
+                <w:szCs w:val="15"/>
+              </w:rPr>
+              <w:t>YES</w:t>
+            </w:r>
+          </w:p>
+        </w:tc>
+        <w:tc>
+          <w:tcPr>
+            <w:gridSpan w:val="1"/>
+            <w:vAlign w:val="top"/>
+          </w:tcPr>
+          <w:p>
+            <w:pPr>
+              <w:keepNext w:val="0"/>
+              <w:keepLines w:val="0"/>
+              <w:pageBreakBefore w:val="0"/>
+              <w:widowControl/>
+              <w:kinsoku/>
+              <w:wordWrap/>
+              <w:overflowPunct/>
+              <w:topLinePunct w:val="0"/>
+              <w:autoSpaceDE/>
+              <w:autoSpaceDN/>
+              <w:bidi w:val="0"/>
+              <w:adjustRightInd/>
+              <w:snapToGrid/>
+              <w:spacing w:before="100" w:after="100" w:line="240" w:lineRule="atLeast"/>
+              <w:jc w:val="left"/>
+              <w:textAlignment w:val="auto"/>
+            </w:pPr>
+            <w:r>
+              <w:rPr>
+                <w:rFonts w:ascii="Microsoft YaHei" w:hAnsi="Microsoft YaHei"/>
+                <w:color w:val="000"/>
+                <w:sz w:val="15"/>
+                <w:szCs w:val="15"/>
+              </w:rPr>
             </w:r>
           </w:p>
         </w:tc>
@@ -7389,6 +8016,1744 @@
         <w:ind/>
       </w:pPr>
       <w:r>
+        <w:t>db_files</w:t>
+      </w:r>
+    </w:p>
+    <w:tbl>
+      <w:tblPr>
+        <w:tblStyle w:val="a3"/>
+        <w:tblW w:w="0" w:type="auto"/>
+        <w:tblInd w:w="0" w:type="dxa"/>
+        <w:tblLook w:val="04A0" w:firstRow="1" w:lastRow="0" w:firstColumn="1" w:lastColumn="0" w:noHBand="0" w:noVBand="1"/>
+        <w:tblBorders>
+          <w:top w:val="single" w:sz="1" w:space="0" w:color="000000"/>
+          <w:bottom w:val="single" w:sz="1" w:space="0" w:color="000000"/>
+          <w:left w:val="single" w:sz="1" w:space="0" w:color="000000"/>
+          <w:right w:val="single" w:sz="1" w:space="0" w:color="000000"/>
+          <w:insideH w:val="single" w:sz="1" w:space="0" w:color="000000"/>
+          <w:insideV w:val="single" w:sz="1" w:space="0" w:color="000000"/>
+        </w:tblBorders>
+      </w:tblPr>
+      <w:tblLayout w:type="auto"/>
+      <w:tblGrid>
+        <w:gridCol w:w="20"/>
+        <w:gridCol w:w="20"/>
+        <w:gridCol w:w="20"/>
+        <w:gridCol w:w="40"/>
+        <w:gridCol w:w="20"/>
+        <w:gridCol w:w="20"/>
+      </w:tblGrid>
+      <w:tr>
+        <w:tc>
+          <w:tcPr>
+            <w:gridSpan w:val="1"/>
+            <w:vAlign w:val="top"/>
+            <w:shd w:val="clear" w:color="auto" w:fill="" w:themeFill="" w:themeFillTint="25"/>
+          </w:tcPr>
+          <w:p>
+            <w:pPr>
+              <w:keepNext w:val="0"/>
+              <w:keepLines w:val="0"/>
+              <w:pageBreakBefore w:val="0"/>
+              <w:widowControl/>
+              <w:kinsoku/>
+              <w:wordWrap/>
+              <w:overflowPunct/>
+              <w:topLinePunct w:val="0"/>
+              <w:autoSpaceDE/>
+              <w:autoSpaceDN/>
+              <w:bidi w:val="0"/>
+              <w:adjustRightInd/>
+              <w:snapToGrid/>
+              <w:spacing w:before="100" w:after="100" w:line="240" w:lineRule="atLeast"/>
+              <w:jc w:val="center"/>
+              <w:textAlignment w:val="auto"/>
+            </w:pPr>
+            <w:r>
+              <w:rPr>
+                <w:rFonts w:ascii="Microsoft YaHei" w:hAnsi="Microsoft YaHei"/>
+                <w:color w:val="000"/>
+                <w:b/>
+                <w:sz w:val="16"/>
+                <w:szCs w:val="16"/>
+              </w:rPr>
+              <w:t>Column</w:t>
+            </w:r>
+          </w:p>
+        </w:tc>
+        <w:tc>
+          <w:tcPr>
+            <w:gridSpan w:val="1"/>
+            <w:vAlign w:val="top"/>
+            <w:shd w:val="clear" w:color="auto" w:fill="" w:themeFill="" w:themeFillTint="25"/>
+          </w:tcPr>
+          <w:p>
+            <w:pPr>
+              <w:keepNext w:val="0"/>
+              <w:keepLines w:val="0"/>
+              <w:pageBreakBefore w:val="0"/>
+              <w:widowControl/>
+              <w:kinsoku/>
+              <w:wordWrap/>
+              <w:overflowPunct/>
+              <w:topLinePunct w:val="0"/>
+              <w:autoSpaceDE/>
+              <w:autoSpaceDN/>
+              <w:bidi w:val="0"/>
+              <w:adjustRightInd/>
+              <w:snapToGrid/>
+              <w:spacing w:before="100" w:after="100" w:line="240" w:lineRule="atLeast"/>
+              <w:jc w:val="center"/>
+              <w:textAlignment w:val="auto"/>
+            </w:pPr>
+            <w:r>
+              <w:rPr>
+                <w:rFonts w:ascii="Microsoft YaHei" w:hAnsi="Microsoft YaHei"/>
+                <w:color w:val="000"/>
+                <w:b/>
+                <w:sz w:val="16"/>
+                <w:szCs w:val="16"/>
+              </w:rPr>
+              <w:t>Type</w:t>
+            </w:r>
+          </w:p>
+        </w:tc>
+        <w:tc>
+          <w:tcPr>
+            <w:gridSpan w:val="1"/>
+            <w:vAlign w:val="top"/>
+            <w:shd w:val="clear" w:color="auto" w:fill="" w:themeFill="" w:themeFillTint="25"/>
+          </w:tcPr>
+          <w:p>
+            <w:pPr>
+              <w:keepNext w:val="0"/>
+              <w:keepLines w:val="0"/>
+              <w:pageBreakBefore w:val="0"/>
+              <w:widowControl/>
+              <w:kinsoku/>
+              <w:wordWrap/>
+              <w:overflowPunct/>
+              <w:topLinePunct w:val="0"/>
+              <w:autoSpaceDE/>
+              <w:autoSpaceDN/>
+              <w:bidi w:val="0"/>
+              <w:adjustRightInd/>
+              <w:snapToGrid/>
+              <w:spacing w:before="100" w:after="100" w:line="240" w:lineRule="atLeast"/>
+              <w:jc w:val="center"/>
+              <w:textAlignment w:val="auto"/>
+            </w:pPr>
+            <w:r>
+              <w:rPr>
+                <w:rFonts w:ascii="Microsoft YaHei" w:hAnsi="Microsoft YaHei"/>
+                <w:color w:val="000"/>
+                <w:b/>
+                <w:sz w:val="16"/>
+                <w:szCs w:val="16"/>
+              </w:rPr>
+              <w:t>Comment</w:t>
+            </w:r>
+          </w:p>
+        </w:tc>
+        <w:tc>
+          <w:tcPr>
+            <w:gridSpan w:val="1"/>
+            <w:vAlign w:val="top"/>
+            <w:tcW w:w="400" w:type="dxa"/>
+            <w:shd w:val="clear" w:color="auto" w:fill="" w:themeFill="" w:themeFillTint="25"/>
+          </w:tcPr>
+          <w:p>
+            <w:pPr>
+              <w:keepNext w:val="0"/>
+              <w:keepLines w:val="0"/>
+              <w:pageBreakBefore w:val="0"/>
+              <w:widowControl/>
+              <w:kinsoku/>
+              <w:wordWrap/>
+              <w:overflowPunct/>
+              <w:topLinePunct w:val="0"/>
+              <w:autoSpaceDE/>
+              <w:autoSpaceDN/>
+              <w:bidi w:val="0"/>
+              <w:adjustRightInd/>
+              <w:snapToGrid/>
+              <w:spacing w:before="100" w:after="100" w:line="240" w:lineRule="atLeast"/>
+              <w:jc w:val="center"/>
+              <w:textAlignment w:val="auto"/>
+            </w:pPr>
+            <w:r>
+              <w:rPr>
+                <w:rFonts w:ascii="Microsoft YaHei" w:hAnsi="Microsoft YaHei"/>
+                <w:color w:val="000"/>
+                <w:b/>
+                <w:sz w:val="16"/>
+                <w:szCs w:val="16"/>
+              </w:rPr>
+              <w:t>PK</w:t>
+            </w:r>
+          </w:p>
+        </w:tc>
+        <w:tc>
+          <w:tcPr>
+            <w:gridSpan w:val="1"/>
+            <w:vAlign w:val="top"/>
+            <w:shd w:val="clear" w:color="auto" w:fill="" w:themeFill="" w:themeFillTint="25"/>
+          </w:tcPr>
+          <w:p>
+            <w:pPr>
+              <w:keepNext w:val="0"/>
+              <w:keepLines w:val="0"/>
+              <w:pageBreakBefore w:val="0"/>
+              <w:widowControl/>
+              <w:kinsoku/>
+              <w:wordWrap/>
+              <w:overflowPunct/>
+              <w:topLinePunct w:val="0"/>
+              <w:autoSpaceDE/>
+              <w:autoSpaceDN/>
+              <w:bidi w:val="0"/>
+              <w:adjustRightInd/>
+              <w:snapToGrid/>
+              <w:spacing w:before="100" w:after="100" w:line="240" w:lineRule="atLeast"/>
+              <w:jc w:val="center"/>
+              <w:textAlignment w:val="auto"/>
+            </w:pPr>
+            <w:r>
+              <w:rPr>
+                <w:rFonts w:ascii="Microsoft YaHei" w:hAnsi="Microsoft YaHei"/>
+                <w:color w:val="000"/>
+                <w:b/>
+                <w:sz w:val="16"/>
+                <w:szCs w:val="16"/>
+              </w:rPr>
+              <w:t>Nullable</w:t>
+            </w:r>
+          </w:p>
+        </w:tc>
+        <w:tc>
+          <w:tcPr>
+            <w:gridSpan w:val="1"/>
+            <w:vAlign w:val="top"/>
+            <w:shd w:val="clear" w:color="auto" w:fill="" w:themeFill="" w:themeFillTint="25"/>
+          </w:tcPr>
+          <w:p>
+            <w:pPr>
+              <w:keepNext w:val="0"/>
+              <w:keepLines w:val="0"/>
+              <w:pageBreakBefore w:val="0"/>
+              <w:widowControl/>
+              <w:kinsoku/>
+              <w:wordWrap/>
+              <w:overflowPunct/>
+              <w:topLinePunct w:val="0"/>
+              <w:autoSpaceDE/>
+              <w:autoSpaceDN/>
+              <w:bidi w:val="0"/>
+              <w:adjustRightInd/>
+              <w:snapToGrid/>
+              <w:spacing w:before="100" w:after="100" w:line="240" w:lineRule="atLeast"/>
+              <w:jc w:val="center"/>
+              <w:textAlignment w:val="auto"/>
+            </w:pPr>
+            <w:r>
+              <w:rPr>
+                <w:rFonts w:ascii="Microsoft YaHei" w:hAnsi="Microsoft YaHei"/>
+                <w:color w:val="000"/>
+                <w:b/>
+                <w:sz w:val="16"/>
+                <w:szCs w:val="16"/>
+              </w:rPr>
+              <w:t>Default</w:t>
+            </w:r>
+          </w:p>
+        </w:tc>
+      </w:tr>
+      <w:tr>
+        <w:tc>
+          <w:tcPr>
+            <w:gridSpan w:val="1"/>
+            <w:vAlign w:val="top"/>
+          </w:tcPr>
+          <w:p>
+            <w:pPr>
+              <w:keepNext w:val="0"/>
+              <w:keepLines w:val="0"/>
+              <w:pageBreakBefore w:val="0"/>
+              <w:widowControl/>
+              <w:kinsoku/>
+              <w:wordWrap/>
+              <w:overflowPunct/>
+              <w:topLinePunct w:val="0"/>
+              <w:autoSpaceDE/>
+              <w:autoSpaceDN/>
+              <w:bidi w:val="0"/>
+              <w:adjustRightInd/>
+              <w:snapToGrid/>
+              <w:spacing w:before="100" w:after="100" w:line="240" w:lineRule="atLeast"/>
+              <w:jc w:val="left"/>
+              <w:textAlignment w:val="auto"/>
+            </w:pPr>
+            <w:r>
+              <w:rPr>
+                <w:rFonts w:ascii="Microsoft YaHei" w:hAnsi="Microsoft YaHei"/>
+                <w:color w:val="000"/>
+                <w:sz w:val="15"/>
+                <w:szCs w:val="15"/>
+              </w:rPr>
+              <w:t>file_id</w:t>
+            </w:r>
+          </w:p>
+        </w:tc>
+        <w:tc>
+          <w:tcPr>
+            <w:gridSpan w:val="1"/>
+            <w:vAlign w:val="top"/>
+          </w:tcPr>
+          <w:p>
+            <w:pPr>
+              <w:keepNext w:val="0"/>
+              <w:keepLines w:val="0"/>
+              <w:pageBreakBefore w:val="0"/>
+              <w:widowControl/>
+              <w:kinsoku/>
+              <w:wordWrap/>
+              <w:overflowPunct/>
+              <w:topLinePunct w:val="0"/>
+              <w:autoSpaceDE/>
+              <w:autoSpaceDN/>
+              <w:bidi w:val="0"/>
+              <w:adjustRightInd/>
+              <w:snapToGrid/>
+              <w:spacing w:before="100" w:after="100" w:line="240" w:lineRule="atLeast"/>
+              <w:jc w:val="left"/>
+              <w:textAlignment w:val="auto"/>
+            </w:pPr>
+            <w:r>
+              <w:rPr>
+                <w:rFonts w:ascii="Microsoft YaHei" w:hAnsi="Microsoft YaHei"/>
+                <w:color w:val="000"/>
+                <w:sz w:val="15"/>
+                <w:szCs w:val="15"/>
+              </w:rPr>
+              <w:t>integer</w:t>
+            </w:r>
+          </w:p>
+        </w:tc>
+        <w:tc>
+          <w:tcPr>
+            <w:gridSpan w:val="1"/>
+            <w:vAlign w:val="top"/>
+          </w:tcPr>
+          <w:p>
+            <w:pPr>
+              <w:keepNext w:val="0"/>
+              <w:keepLines w:val="0"/>
+              <w:pageBreakBefore w:val="0"/>
+              <w:widowControl/>
+              <w:kinsoku/>
+              <w:wordWrap/>
+              <w:overflowPunct/>
+              <w:topLinePunct w:val="0"/>
+              <w:autoSpaceDE/>
+              <w:autoSpaceDN/>
+              <w:bidi w:val="0"/>
+              <w:adjustRightInd/>
+              <w:snapToGrid/>
+              <w:spacing w:before="100" w:after="100" w:line="240" w:lineRule="atLeast"/>
+              <w:jc w:val="left"/>
+              <w:textAlignment w:val="auto"/>
+            </w:pPr>
+            <w:r>
+              <w:rPr>
+                <w:rFonts w:ascii="Microsoft YaHei" w:hAnsi="Microsoft YaHei"/>
+                <w:color w:val="000"/>
+                <w:sz w:val="15"/>
+                <w:szCs w:val="15"/>
+              </w:rPr>
+            </w:r>
+          </w:p>
+        </w:tc>
+        <w:tc>
+          <w:tcPr>
+            <w:gridSpan w:val="1"/>
+            <w:vAlign w:val="top"/>
+          </w:tcPr>
+          <w:p>
+            <w:pPr>
+              <w:keepNext w:val="0"/>
+              <w:keepLines w:val="0"/>
+              <w:pageBreakBefore w:val="0"/>
+              <w:widowControl/>
+              <w:kinsoku/>
+              <w:wordWrap/>
+              <w:overflowPunct/>
+              <w:topLinePunct w:val="0"/>
+              <w:autoSpaceDE/>
+              <w:autoSpaceDN/>
+              <w:bidi w:val="0"/>
+              <w:adjustRightInd/>
+              <w:snapToGrid/>
+              <w:spacing w:before="100" w:after="100" w:line="240" w:lineRule="atLeast"/>
+              <w:jc w:val="left"/>
+              <w:textAlignment w:val="auto"/>
+            </w:pPr>
+            <w:r>
+              <w:rPr>
+                <w:rFonts w:ascii="Microsoft YaHei" w:hAnsi="Microsoft YaHei"/>
+                <w:color w:val="000"/>
+                <w:sz w:val="15"/>
+                <w:szCs w:val="15"/>
+              </w:rPr>
+              <w:t>YES</w:t>
+            </w:r>
+          </w:p>
+        </w:tc>
+        <w:tc>
+          <w:tcPr>
+            <w:gridSpan w:val="1"/>
+            <w:vAlign w:val="top"/>
+          </w:tcPr>
+          <w:p>
+            <w:pPr>
+              <w:keepNext w:val="0"/>
+              <w:keepLines w:val="0"/>
+              <w:pageBreakBefore w:val="0"/>
+              <w:widowControl/>
+              <w:kinsoku/>
+              <w:wordWrap/>
+              <w:overflowPunct/>
+              <w:topLinePunct w:val="0"/>
+              <w:autoSpaceDE/>
+              <w:autoSpaceDN/>
+              <w:bidi w:val="0"/>
+              <w:adjustRightInd/>
+              <w:snapToGrid/>
+              <w:spacing w:before="100" w:after="100" w:line="240" w:lineRule="atLeast"/>
+              <w:jc w:val="left"/>
+              <w:textAlignment w:val="auto"/>
+            </w:pPr>
+            <w:r>
+              <w:rPr>
+                <w:rFonts w:ascii="Microsoft YaHei" w:hAnsi="Microsoft YaHei"/>
+                <w:color w:val="000"/>
+                <w:sz w:val="15"/>
+                <w:szCs w:val="15"/>
+              </w:rPr>
+              <w:t>NO</w:t>
+            </w:r>
+          </w:p>
+        </w:tc>
+        <w:tc>
+          <w:tcPr>
+            <w:gridSpan w:val="1"/>
+            <w:vAlign w:val="top"/>
+          </w:tcPr>
+          <w:p>
+            <w:pPr>
+              <w:keepNext w:val="0"/>
+              <w:keepLines w:val="0"/>
+              <w:pageBreakBefore w:val="0"/>
+              <w:widowControl/>
+              <w:kinsoku/>
+              <w:wordWrap/>
+              <w:overflowPunct/>
+              <w:topLinePunct w:val="0"/>
+              <w:autoSpaceDE/>
+              <w:autoSpaceDN/>
+              <w:bidi w:val="0"/>
+              <w:adjustRightInd/>
+              <w:snapToGrid/>
+              <w:spacing w:before="100" w:after="100" w:line="240" w:lineRule="atLeast"/>
+              <w:jc w:val="left"/>
+              <w:textAlignment w:val="auto"/>
+            </w:pPr>
+            <w:r>
+              <w:rPr>
+                <w:rFonts w:ascii="Microsoft YaHei" w:hAnsi="Microsoft YaHei"/>
+                <w:color w:val="000"/>
+                <w:sz w:val="15"/>
+                <w:szCs w:val="15"/>
+              </w:rPr>
+            </w:r>
+          </w:p>
+        </w:tc>
+      </w:tr>
+      <w:tr>
+        <w:tc>
+          <w:tcPr>
+            <w:gridSpan w:val="1"/>
+            <w:vAlign w:val="top"/>
+          </w:tcPr>
+          <w:p>
+            <w:pPr>
+              <w:keepNext w:val="0"/>
+              <w:keepLines w:val="0"/>
+              <w:pageBreakBefore w:val="0"/>
+              <w:widowControl/>
+              <w:kinsoku/>
+              <w:wordWrap/>
+              <w:overflowPunct/>
+              <w:topLinePunct w:val="0"/>
+              <w:autoSpaceDE/>
+              <w:autoSpaceDN/>
+              <w:bidi w:val="0"/>
+              <w:adjustRightInd/>
+              <w:snapToGrid/>
+              <w:spacing w:before="100" w:after="100" w:line="240" w:lineRule="atLeast"/>
+              <w:jc w:val="left"/>
+              <w:textAlignment w:val="auto"/>
+            </w:pPr>
+            <w:r>
+              <w:rPr>
+                <w:rFonts w:ascii="Microsoft YaHei" w:hAnsi="Microsoft YaHei"/>
+                <w:color w:val="000"/>
+                <w:sz w:val="15"/>
+                <w:szCs w:val="15"/>
+              </w:rPr>
+              <w:t>file_path</w:t>
+            </w:r>
+          </w:p>
+        </w:tc>
+        <w:tc>
+          <w:tcPr>
+            <w:gridSpan w:val="1"/>
+            <w:vAlign w:val="top"/>
+          </w:tcPr>
+          <w:p>
+            <w:pPr>
+              <w:keepNext w:val="0"/>
+              <w:keepLines w:val="0"/>
+              <w:pageBreakBefore w:val="0"/>
+              <w:widowControl/>
+              <w:kinsoku/>
+              <w:wordWrap/>
+              <w:overflowPunct/>
+              <w:topLinePunct w:val="0"/>
+              <w:autoSpaceDE/>
+              <w:autoSpaceDN/>
+              <w:bidi w:val="0"/>
+              <w:adjustRightInd/>
+              <w:snapToGrid/>
+              <w:spacing w:before="100" w:after="100" w:line="240" w:lineRule="atLeast"/>
+              <w:jc w:val="left"/>
+              <w:textAlignment w:val="auto"/>
+            </w:pPr>
+            <w:r>
+              <w:rPr>
+                <w:rFonts w:ascii="Microsoft YaHei" w:hAnsi="Microsoft YaHei"/>
+                <w:color w:val="000"/>
+                <w:sz w:val="15"/>
+                <w:szCs w:val="15"/>
+              </w:rPr>
+              <w:t>varchar(255)</w:t>
+            </w:r>
+          </w:p>
+        </w:tc>
+        <w:tc>
+          <w:tcPr>
+            <w:gridSpan w:val="1"/>
+            <w:vAlign w:val="top"/>
+          </w:tcPr>
+          <w:p>
+            <w:pPr>
+              <w:keepNext w:val="0"/>
+              <w:keepLines w:val="0"/>
+              <w:pageBreakBefore w:val="0"/>
+              <w:widowControl/>
+              <w:kinsoku/>
+              <w:wordWrap/>
+              <w:overflowPunct/>
+              <w:topLinePunct w:val="0"/>
+              <w:autoSpaceDE/>
+              <w:autoSpaceDN/>
+              <w:bidi w:val="0"/>
+              <w:adjustRightInd/>
+              <w:snapToGrid/>
+              <w:spacing w:before="100" w:after="100" w:line="240" w:lineRule="atLeast"/>
+              <w:jc w:val="left"/>
+              <w:textAlignment w:val="auto"/>
+            </w:pPr>
+            <w:r>
+              <w:rPr>
+                <w:rFonts w:ascii="Microsoft YaHei" w:hAnsi="Microsoft YaHei"/>
+                <w:color w:val="000"/>
+                <w:sz w:val="15"/>
+                <w:szCs w:val="15"/>
+              </w:rPr>
+            </w:r>
+          </w:p>
+        </w:tc>
+        <w:tc>
+          <w:tcPr>
+            <w:gridSpan w:val="1"/>
+            <w:vAlign w:val="top"/>
+          </w:tcPr>
+          <w:p>
+            <w:pPr>
+              <w:keepNext w:val="0"/>
+              <w:keepLines w:val="0"/>
+              <w:pageBreakBefore w:val="0"/>
+              <w:widowControl/>
+              <w:kinsoku/>
+              <w:wordWrap/>
+              <w:overflowPunct/>
+              <w:topLinePunct w:val="0"/>
+              <w:autoSpaceDE/>
+              <w:autoSpaceDN/>
+              <w:bidi w:val="0"/>
+              <w:adjustRightInd/>
+              <w:snapToGrid/>
+              <w:spacing w:before="100" w:after="100" w:line="240" w:lineRule="atLeast"/>
+              <w:jc w:val="left"/>
+              <w:textAlignment w:val="auto"/>
+            </w:pPr>
+            <w:r>
+              <w:rPr>
+                <w:rFonts w:ascii="Microsoft YaHei" w:hAnsi="Microsoft YaHei"/>
+                <w:color w:val="000"/>
+                <w:sz w:val="15"/>
+                <w:szCs w:val="15"/>
+              </w:rPr>
+            </w:r>
+          </w:p>
+        </w:tc>
+        <w:tc>
+          <w:tcPr>
+            <w:gridSpan w:val="1"/>
+            <w:vAlign w:val="top"/>
+          </w:tcPr>
+          <w:p>
+            <w:pPr>
+              <w:keepNext w:val="0"/>
+              <w:keepLines w:val="0"/>
+              <w:pageBreakBefore w:val="0"/>
+              <w:widowControl/>
+              <w:kinsoku/>
+              <w:wordWrap/>
+              <w:overflowPunct/>
+              <w:topLinePunct w:val="0"/>
+              <w:autoSpaceDE/>
+              <w:autoSpaceDN/>
+              <w:bidi w:val="0"/>
+              <w:adjustRightInd/>
+              <w:snapToGrid/>
+              <w:spacing w:before="100" w:after="100" w:line="240" w:lineRule="atLeast"/>
+              <w:jc w:val="left"/>
+              <w:textAlignment w:val="auto"/>
+            </w:pPr>
+            <w:r>
+              <w:rPr>
+                <w:rFonts w:ascii="Microsoft YaHei" w:hAnsi="Microsoft YaHei"/>
+                <w:color w:val="000"/>
+                <w:sz w:val="15"/>
+                <w:szCs w:val="15"/>
+              </w:rPr>
+              <w:t>NO</w:t>
+            </w:r>
+          </w:p>
+        </w:tc>
+        <w:tc>
+          <w:tcPr>
+            <w:gridSpan w:val="1"/>
+            <w:vAlign w:val="top"/>
+          </w:tcPr>
+          <w:p>
+            <w:pPr>
+              <w:keepNext w:val="0"/>
+              <w:keepLines w:val="0"/>
+              <w:pageBreakBefore w:val="0"/>
+              <w:widowControl/>
+              <w:kinsoku/>
+              <w:wordWrap/>
+              <w:overflowPunct/>
+              <w:topLinePunct w:val="0"/>
+              <w:autoSpaceDE/>
+              <w:autoSpaceDN/>
+              <w:bidi w:val="0"/>
+              <w:adjustRightInd/>
+              <w:snapToGrid/>
+              <w:spacing w:before="100" w:after="100" w:line="240" w:lineRule="atLeast"/>
+              <w:jc w:val="left"/>
+              <w:textAlignment w:val="auto"/>
+            </w:pPr>
+            <w:r>
+              <w:rPr>
+                <w:rFonts w:ascii="Microsoft YaHei" w:hAnsi="Microsoft YaHei"/>
+                <w:color w:val="000"/>
+                <w:sz w:val="15"/>
+                <w:szCs w:val="15"/>
+              </w:rPr>
+            </w:r>
+          </w:p>
+        </w:tc>
+      </w:tr>
+      <w:tr>
+        <w:tc>
+          <w:tcPr>
+            <w:gridSpan w:val="1"/>
+            <w:vAlign w:val="top"/>
+          </w:tcPr>
+          <w:p>
+            <w:pPr>
+              <w:keepNext w:val="0"/>
+              <w:keepLines w:val="0"/>
+              <w:pageBreakBefore w:val="0"/>
+              <w:widowControl/>
+              <w:kinsoku/>
+              <w:wordWrap/>
+              <w:overflowPunct/>
+              <w:topLinePunct w:val="0"/>
+              <w:autoSpaceDE/>
+              <w:autoSpaceDN/>
+              <w:bidi w:val="0"/>
+              <w:adjustRightInd/>
+              <w:snapToGrid/>
+              <w:spacing w:before="100" w:after="100" w:line="240" w:lineRule="atLeast"/>
+              <w:jc w:val="left"/>
+              <w:textAlignment w:val="auto"/>
+            </w:pPr>
+            <w:r>
+              <w:rPr>
+                <w:rFonts w:ascii="Microsoft YaHei" w:hAnsi="Microsoft YaHei"/>
+                <w:color w:val="000"/>
+                <w:sz w:val="15"/>
+                <w:szCs w:val="15"/>
+              </w:rPr>
+              <w:t>file_name</w:t>
+            </w:r>
+          </w:p>
+        </w:tc>
+        <w:tc>
+          <w:tcPr>
+            <w:gridSpan w:val="1"/>
+            <w:vAlign w:val="top"/>
+          </w:tcPr>
+          <w:p>
+            <w:pPr>
+              <w:keepNext w:val="0"/>
+              <w:keepLines w:val="0"/>
+              <w:pageBreakBefore w:val="0"/>
+              <w:widowControl/>
+              <w:kinsoku/>
+              <w:wordWrap/>
+              <w:overflowPunct/>
+              <w:topLinePunct w:val="0"/>
+              <w:autoSpaceDE/>
+              <w:autoSpaceDN/>
+              <w:bidi w:val="0"/>
+              <w:adjustRightInd/>
+              <w:snapToGrid/>
+              <w:spacing w:before="100" w:after="100" w:line="240" w:lineRule="atLeast"/>
+              <w:jc w:val="left"/>
+              <w:textAlignment w:val="auto"/>
+            </w:pPr>
+            <w:r>
+              <w:rPr>
+                <w:rFonts w:ascii="Microsoft YaHei" w:hAnsi="Microsoft YaHei"/>
+                <w:color w:val="000"/>
+                <w:sz w:val="15"/>
+                <w:szCs w:val="15"/>
+              </w:rPr>
+              <w:t>varchar(255)</w:t>
+            </w:r>
+          </w:p>
+        </w:tc>
+        <w:tc>
+          <w:tcPr>
+            <w:gridSpan w:val="1"/>
+            <w:vAlign w:val="top"/>
+          </w:tcPr>
+          <w:p>
+            <w:pPr>
+              <w:keepNext w:val="0"/>
+              <w:keepLines w:val="0"/>
+              <w:pageBreakBefore w:val="0"/>
+              <w:widowControl/>
+              <w:kinsoku/>
+              <w:wordWrap/>
+              <w:overflowPunct/>
+              <w:topLinePunct w:val="0"/>
+              <w:autoSpaceDE/>
+              <w:autoSpaceDN/>
+              <w:bidi w:val="0"/>
+              <w:adjustRightInd/>
+              <w:snapToGrid/>
+              <w:spacing w:before="100" w:after="100" w:line="240" w:lineRule="atLeast"/>
+              <w:jc w:val="left"/>
+              <w:textAlignment w:val="auto"/>
+            </w:pPr>
+            <w:r>
+              <w:rPr>
+                <w:rFonts w:ascii="Microsoft YaHei" w:hAnsi="Microsoft YaHei"/>
+                <w:color w:val="000"/>
+                <w:sz w:val="15"/>
+                <w:szCs w:val="15"/>
+              </w:rPr>
+            </w:r>
+          </w:p>
+        </w:tc>
+        <w:tc>
+          <w:tcPr>
+            <w:gridSpan w:val="1"/>
+            <w:vAlign w:val="top"/>
+          </w:tcPr>
+          <w:p>
+            <w:pPr>
+              <w:keepNext w:val="0"/>
+              <w:keepLines w:val="0"/>
+              <w:pageBreakBefore w:val="0"/>
+              <w:widowControl/>
+              <w:kinsoku/>
+              <w:wordWrap/>
+              <w:overflowPunct/>
+              <w:topLinePunct w:val="0"/>
+              <w:autoSpaceDE/>
+              <w:autoSpaceDN/>
+              <w:bidi w:val="0"/>
+              <w:adjustRightInd/>
+              <w:snapToGrid/>
+              <w:spacing w:before="100" w:after="100" w:line="240" w:lineRule="atLeast"/>
+              <w:jc w:val="left"/>
+              <w:textAlignment w:val="auto"/>
+            </w:pPr>
+            <w:r>
+              <w:rPr>
+                <w:rFonts w:ascii="Microsoft YaHei" w:hAnsi="Microsoft YaHei"/>
+                <w:color w:val="000"/>
+                <w:sz w:val="15"/>
+                <w:szCs w:val="15"/>
+              </w:rPr>
+            </w:r>
+          </w:p>
+        </w:tc>
+        <w:tc>
+          <w:tcPr>
+            <w:gridSpan w:val="1"/>
+            <w:vAlign w:val="top"/>
+          </w:tcPr>
+          <w:p>
+            <w:pPr>
+              <w:keepNext w:val="0"/>
+              <w:keepLines w:val="0"/>
+              <w:pageBreakBefore w:val="0"/>
+              <w:widowControl/>
+              <w:kinsoku/>
+              <w:wordWrap/>
+              <w:overflowPunct/>
+              <w:topLinePunct w:val="0"/>
+              <w:autoSpaceDE/>
+              <w:autoSpaceDN/>
+              <w:bidi w:val="0"/>
+              <w:adjustRightInd/>
+              <w:snapToGrid/>
+              <w:spacing w:before="100" w:after="100" w:line="240" w:lineRule="atLeast"/>
+              <w:jc w:val="left"/>
+              <w:textAlignment w:val="auto"/>
+            </w:pPr>
+            <w:r>
+              <w:rPr>
+                <w:rFonts w:ascii="Microsoft YaHei" w:hAnsi="Microsoft YaHei"/>
+                <w:color w:val="000"/>
+                <w:sz w:val="15"/>
+                <w:szCs w:val="15"/>
+              </w:rPr>
+              <w:t>NO</w:t>
+            </w:r>
+          </w:p>
+        </w:tc>
+        <w:tc>
+          <w:tcPr>
+            <w:gridSpan w:val="1"/>
+            <w:vAlign w:val="top"/>
+          </w:tcPr>
+          <w:p>
+            <w:pPr>
+              <w:keepNext w:val="0"/>
+              <w:keepLines w:val="0"/>
+              <w:pageBreakBefore w:val="0"/>
+              <w:widowControl/>
+              <w:kinsoku/>
+              <w:wordWrap/>
+              <w:overflowPunct/>
+              <w:topLinePunct w:val="0"/>
+              <w:autoSpaceDE/>
+              <w:autoSpaceDN/>
+              <w:bidi w:val="0"/>
+              <w:adjustRightInd/>
+              <w:snapToGrid/>
+              <w:spacing w:before="100" w:after="100" w:line="240" w:lineRule="atLeast"/>
+              <w:jc w:val="left"/>
+              <w:textAlignment w:val="auto"/>
+            </w:pPr>
+            <w:r>
+              <w:rPr>
+                <w:rFonts w:ascii="Microsoft YaHei" w:hAnsi="Microsoft YaHei"/>
+                <w:color w:val="000"/>
+                <w:sz w:val="15"/>
+                <w:szCs w:val="15"/>
+              </w:rPr>
+            </w:r>
+          </w:p>
+        </w:tc>
+      </w:tr>
+      <w:tr>
+        <w:tc>
+          <w:tcPr>
+            <w:gridSpan w:val="1"/>
+            <w:vAlign w:val="top"/>
+          </w:tcPr>
+          <w:p>
+            <w:pPr>
+              <w:keepNext w:val="0"/>
+              <w:keepLines w:val="0"/>
+              <w:pageBreakBefore w:val="0"/>
+              <w:widowControl/>
+              <w:kinsoku/>
+              <w:wordWrap/>
+              <w:overflowPunct/>
+              <w:topLinePunct w:val="0"/>
+              <w:autoSpaceDE/>
+              <w:autoSpaceDN/>
+              <w:bidi w:val="0"/>
+              <w:adjustRightInd/>
+              <w:snapToGrid/>
+              <w:spacing w:before="100" w:after="100" w:line="240" w:lineRule="atLeast"/>
+              <w:jc w:val="left"/>
+              <w:textAlignment w:val="auto"/>
+            </w:pPr>
+            <w:r>
+              <w:rPr>
+                <w:rFonts w:ascii="Microsoft YaHei" w:hAnsi="Microsoft YaHei"/>
+                <w:color w:val="000"/>
+                <w:sz w:val="15"/>
+                <w:szCs w:val="15"/>
+              </w:rPr>
+              <w:t>file_size</w:t>
+            </w:r>
+          </w:p>
+        </w:tc>
+        <w:tc>
+          <w:tcPr>
+            <w:gridSpan w:val="1"/>
+            <w:vAlign w:val="top"/>
+          </w:tcPr>
+          <w:p>
+            <w:pPr>
+              <w:keepNext w:val="0"/>
+              <w:keepLines w:val="0"/>
+              <w:pageBreakBefore w:val="0"/>
+              <w:widowControl/>
+              <w:kinsoku/>
+              <w:wordWrap/>
+              <w:overflowPunct/>
+              <w:topLinePunct w:val="0"/>
+              <w:autoSpaceDE/>
+              <w:autoSpaceDN/>
+              <w:bidi w:val="0"/>
+              <w:adjustRightInd/>
+              <w:snapToGrid/>
+              <w:spacing w:before="100" w:after="100" w:line="240" w:lineRule="atLeast"/>
+              <w:jc w:val="left"/>
+              <w:textAlignment w:val="auto"/>
+            </w:pPr>
+            <w:r>
+              <w:rPr>
+                <w:rFonts w:ascii="Microsoft YaHei" w:hAnsi="Microsoft YaHei"/>
+                <w:color w:val="000"/>
+                <w:sz w:val="15"/>
+                <w:szCs w:val="15"/>
+              </w:rPr>
+              <w:t>integer</w:t>
+            </w:r>
+          </w:p>
+        </w:tc>
+        <w:tc>
+          <w:tcPr>
+            <w:gridSpan w:val="1"/>
+            <w:vAlign w:val="top"/>
+          </w:tcPr>
+          <w:p>
+            <w:pPr>
+              <w:keepNext w:val="0"/>
+              <w:keepLines w:val="0"/>
+              <w:pageBreakBefore w:val="0"/>
+              <w:widowControl/>
+              <w:kinsoku/>
+              <w:wordWrap/>
+              <w:overflowPunct/>
+              <w:topLinePunct w:val="0"/>
+              <w:autoSpaceDE/>
+              <w:autoSpaceDN/>
+              <w:bidi w:val="0"/>
+              <w:adjustRightInd/>
+              <w:snapToGrid/>
+              <w:spacing w:before="100" w:after="100" w:line="240" w:lineRule="atLeast"/>
+              <w:jc w:val="left"/>
+              <w:textAlignment w:val="auto"/>
+            </w:pPr>
+            <w:r>
+              <w:rPr>
+                <w:rFonts w:ascii="Microsoft YaHei" w:hAnsi="Microsoft YaHei"/>
+                <w:color w:val="000"/>
+                <w:sz w:val="15"/>
+                <w:szCs w:val="15"/>
+              </w:rPr>
+            </w:r>
+          </w:p>
+        </w:tc>
+        <w:tc>
+          <w:tcPr>
+            <w:gridSpan w:val="1"/>
+            <w:vAlign w:val="top"/>
+          </w:tcPr>
+          <w:p>
+            <w:pPr>
+              <w:keepNext w:val="0"/>
+              <w:keepLines w:val="0"/>
+              <w:pageBreakBefore w:val="0"/>
+              <w:widowControl/>
+              <w:kinsoku/>
+              <w:wordWrap/>
+              <w:overflowPunct/>
+              <w:topLinePunct w:val="0"/>
+              <w:autoSpaceDE/>
+              <w:autoSpaceDN/>
+              <w:bidi w:val="0"/>
+              <w:adjustRightInd/>
+              <w:snapToGrid/>
+              <w:spacing w:before="100" w:after="100" w:line="240" w:lineRule="atLeast"/>
+              <w:jc w:val="left"/>
+              <w:textAlignment w:val="auto"/>
+            </w:pPr>
+            <w:r>
+              <w:rPr>
+                <w:rFonts w:ascii="Microsoft YaHei" w:hAnsi="Microsoft YaHei"/>
+                <w:color w:val="000"/>
+                <w:sz w:val="15"/>
+                <w:szCs w:val="15"/>
+              </w:rPr>
+            </w:r>
+          </w:p>
+        </w:tc>
+        <w:tc>
+          <w:tcPr>
+            <w:gridSpan w:val="1"/>
+            <w:vAlign w:val="top"/>
+          </w:tcPr>
+          <w:p>
+            <w:pPr>
+              <w:keepNext w:val="0"/>
+              <w:keepLines w:val="0"/>
+              <w:pageBreakBefore w:val="0"/>
+              <w:widowControl/>
+              <w:kinsoku/>
+              <w:wordWrap/>
+              <w:overflowPunct/>
+              <w:topLinePunct w:val="0"/>
+              <w:autoSpaceDE/>
+              <w:autoSpaceDN/>
+              <w:bidi w:val="0"/>
+              <w:adjustRightInd/>
+              <w:snapToGrid/>
+              <w:spacing w:before="100" w:after="100" w:line="240" w:lineRule="atLeast"/>
+              <w:jc w:val="left"/>
+              <w:textAlignment w:val="auto"/>
+            </w:pPr>
+            <w:r>
+              <w:rPr>
+                <w:rFonts w:ascii="Microsoft YaHei" w:hAnsi="Microsoft YaHei"/>
+                <w:color w:val="000"/>
+                <w:sz w:val="15"/>
+                <w:szCs w:val="15"/>
+              </w:rPr>
+              <w:t>YES</w:t>
+            </w:r>
+          </w:p>
+        </w:tc>
+        <w:tc>
+          <w:tcPr>
+            <w:gridSpan w:val="1"/>
+            <w:vAlign w:val="top"/>
+          </w:tcPr>
+          <w:p>
+            <w:pPr>
+              <w:keepNext w:val="0"/>
+              <w:keepLines w:val="0"/>
+              <w:pageBreakBefore w:val="0"/>
+              <w:widowControl/>
+              <w:kinsoku/>
+              <w:wordWrap/>
+              <w:overflowPunct/>
+              <w:topLinePunct w:val="0"/>
+              <w:autoSpaceDE/>
+              <w:autoSpaceDN/>
+              <w:bidi w:val="0"/>
+              <w:adjustRightInd/>
+              <w:snapToGrid/>
+              <w:spacing w:before="100" w:after="100" w:line="240" w:lineRule="atLeast"/>
+              <w:jc w:val="left"/>
+              <w:textAlignment w:val="auto"/>
+            </w:pPr>
+            <w:r>
+              <w:rPr>
+                <w:rFonts w:ascii="Microsoft YaHei" w:hAnsi="Microsoft YaHei"/>
+                <w:color w:val="000"/>
+                <w:sz w:val="15"/>
+                <w:szCs w:val="15"/>
+              </w:rPr>
+            </w:r>
+          </w:p>
+        </w:tc>
+      </w:tr>
+      <w:tr>
+        <w:tc>
+          <w:tcPr>
+            <w:gridSpan w:val="1"/>
+            <w:vAlign w:val="top"/>
+          </w:tcPr>
+          <w:p>
+            <w:pPr>
+              <w:keepNext w:val="0"/>
+              <w:keepLines w:val="0"/>
+              <w:pageBreakBefore w:val="0"/>
+              <w:widowControl/>
+              <w:kinsoku/>
+              <w:wordWrap/>
+              <w:overflowPunct/>
+              <w:topLinePunct w:val="0"/>
+              <w:autoSpaceDE/>
+              <w:autoSpaceDN/>
+              <w:bidi w:val="0"/>
+              <w:adjustRightInd/>
+              <w:snapToGrid/>
+              <w:spacing w:before="100" w:after="100" w:line="240" w:lineRule="atLeast"/>
+              <w:jc w:val="left"/>
+              <w:textAlignment w:val="auto"/>
+            </w:pPr>
+            <w:r>
+              <w:rPr>
+                <w:rFonts w:ascii="Microsoft YaHei" w:hAnsi="Microsoft YaHei"/>
+                <w:color w:val="000"/>
+                <w:sz w:val="15"/>
+                <w:szCs w:val="15"/>
+              </w:rPr>
+              <w:t>file_type</w:t>
+            </w:r>
+          </w:p>
+        </w:tc>
+        <w:tc>
+          <w:tcPr>
+            <w:gridSpan w:val="1"/>
+            <w:vAlign w:val="top"/>
+          </w:tcPr>
+          <w:p>
+            <w:pPr>
+              <w:keepNext w:val="0"/>
+              <w:keepLines w:val="0"/>
+              <w:pageBreakBefore w:val="0"/>
+              <w:widowControl/>
+              <w:kinsoku/>
+              <w:wordWrap/>
+              <w:overflowPunct/>
+              <w:topLinePunct w:val="0"/>
+              <w:autoSpaceDE/>
+              <w:autoSpaceDN/>
+              <w:bidi w:val="0"/>
+              <w:adjustRightInd/>
+              <w:snapToGrid/>
+              <w:spacing w:before="100" w:after="100" w:line="240" w:lineRule="atLeast"/>
+              <w:jc w:val="left"/>
+              <w:textAlignment w:val="auto"/>
+            </w:pPr>
+            <w:r>
+              <w:rPr>
+                <w:rFonts w:ascii="Microsoft YaHei" w:hAnsi="Microsoft YaHei"/>
+                <w:color w:val="000"/>
+                <w:sz w:val="15"/>
+                <w:szCs w:val="15"/>
+              </w:rPr>
+              <w:t>varchar(50)</w:t>
+            </w:r>
+          </w:p>
+        </w:tc>
+        <w:tc>
+          <w:tcPr>
+            <w:gridSpan w:val="1"/>
+            <w:vAlign w:val="top"/>
+          </w:tcPr>
+          <w:p>
+            <w:pPr>
+              <w:keepNext w:val="0"/>
+              <w:keepLines w:val="0"/>
+              <w:pageBreakBefore w:val="0"/>
+              <w:widowControl/>
+              <w:kinsoku/>
+              <w:wordWrap/>
+              <w:overflowPunct/>
+              <w:topLinePunct w:val="0"/>
+              <w:autoSpaceDE/>
+              <w:autoSpaceDN/>
+              <w:bidi w:val="0"/>
+              <w:adjustRightInd/>
+              <w:snapToGrid/>
+              <w:spacing w:before="100" w:after="100" w:line="240" w:lineRule="atLeast"/>
+              <w:jc w:val="left"/>
+              <w:textAlignment w:val="auto"/>
+            </w:pPr>
+            <w:r>
+              <w:rPr>
+                <w:rFonts w:ascii="Microsoft YaHei" w:hAnsi="Microsoft YaHei"/>
+                <w:color w:val="000"/>
+                <w:sz w:val="15"/>
+                <w:szCs w:val="15"/>
+              </w:rPr>
+            </w:r>
+          </w:p>
+        </w:tc>
+        <w:tc>
+          <w:tcPr>
+            <w:gridSpan w:val="1"/>
+            <w:vAlign w:val="top"/>
+          </w:tcPr>
+          <w:p>
+            <w:pPr>
+              <w:keepNext w:val="0"/>
+              <w:keepLines w:val="0"/>
+              <w:pageBreakBefore w:val="0"/>
+              <w:widowControl/>
+              <w:kinsoku/>
+              <w:wordWrap/>
+              <w:overflowPunct/>
+              <w:topLinePunct w:val="0"/>
+              <w:autoSpaceDE/>
+              <w:autoSpaceDN/>
+              <w:bidi w:val="0"/>
+              <w:adjustRightInd/>
+              <w:snapToGrid/>
+              <w:spacing w:before="100" w:after="100" w:line="240" w:lineRule="atLeast"/>
+              <w:jc w:val="left"/>
+              <w:textAlignment w:val="auto"/>
+            </w:pPr>
+            <w:r>
+              <w:rPr>
+                <w:rFonts w:ascii="Microsoft YaHei" w:hAnsi="Microsoft YaHei"/>
+                <w:color w:val="000"/>
+                <w:sz w:val="15"/>
+                <w:szCs w:val="15"/>
+              </w:rPr>
+            </w:r>
+          </w:p>
+        </w:tc>
+        <w:tc>
+          <w:tcPr>
+            <w:gridSpan w:val="1"/>
+            <w:vAlign w:val="top"/>
+          </w:tcPr>
+          <w:p>
+            <w:pPr>
+              <w:keepNext w:val="0"/>
+              <w:keepLines w:val="0"/>
+              <w:pageBreakBefore w:val="0"/>
+              <w:widowControl/>
+              <w:kinsoku/>
+              <w:wordWrap/>
+              <w:overflowPunct/>
+              <w:topLinePunct w:val="0"/>
+              <w:autoSpaceDE/>
+              <w:autoSpaceDN/>
+              <w:bidi w:val="0"/>
+              <w:adjustRightInd/>
+              <w:snapToGrid/>
+              <w:spacing w:before="100" w:after="100" w:line="240" w:lineRule="atLeast"/>
+              <w:jc w:val="left"/>
+              <w:textAlignment w:val="auto"/>
+            </w:pPr>
+            <w:r>
+              <w:rPr>
+                <w:rFonts w:ascii="Microsoft YaHei" w:hAnsi="Microsoft YaHei"/>
+                <w:color w:val="000"/>
+                <w:sz w:val="15"/>
+                <w:szCs w:val="15"/>
+              </w:rPr>
+              <w:t>YES</w:t>
+            </w:r>
+          </w:p>
+        </w:tc>
+        <w:tc>
+          <w:tcPr>
+            <w:gridSpan w:val="1"/>
+            <w:vAlign w:val="top"/>
+          </w:tcPr>
+          <w:p>
+            <w:pPr>
+              <w:keepNext w:val="0"/>
+              <w:keepLines w:val="0"/>
+              <w:pageBreakBefore w:val="0"/>
+              <w:widowControl/>
+              <w:kinsoku/>
+              <w:wordWrap/>
+              <w:overflowPunct/>
+              <w:topLinePunct w:val="0"/>
+              <w:autoSpaceDE/>
+              <w:autoSpaceDN/>
+              <w:bidi w:val="0"/>
+              <w:adjustRightInd/>
+              <w:snapToGrid/>
+              <w:spacing w:before="100" w:after="100" w:line="240" w:lineRule="atLeast"/>
+              <w:jc w:val="left"/>
+              <w:textAlignment w:val="auto"/>
+            </w:pPr>
+            <w:r>
+              <w:rPr>
+                <w:rFonts w:ascii="Microsoft YaHei" w:hAnsi="Microsoft YaHei"/>
+                <w:color w:val="000"/>
+                <w:sz w:val="15"/>
+                <w:szCs w:val="15"/>
+              </w:rPr>
+            </w:r>
+          </w:p>
+        </w:tc>
+      </w:tr>
+      <w:tr>
+        <w:tc>
+          <w:tcPr>
+            <w:gridSpan w:val="1"/>
+            <w:vAlign w:val="top"/>
+          </w:tcPr>
+          <w:p>
+            <w:pPr>
+              <w:keepNext w:val="0"/>
+              <w:keepLines w:val="0"/>
+              <w:pageBreakBefore w:val="0"/>
+              <w:widowControl/>
+              <w:kinsoku/>
+              <w:wordWrap/>
+              <w:overflowPunct/>
+              <w:topLinePunct w:val="0"/>
+              <w:autoSpaceDE/>
+              <w:autoSpaceDN/>
+              <w:bidi w:val="0"/>
+              <w:adjustRightInd/>
+              <w:snapToGrid/>
+              <w:spacing w:before="100" w:after="100" w:line="240" w:lineRule="atLeast"/>
+              <w:jc w:val="left"/>
+              <w:textAlignment w:val="auto"/>
+            </w:pPr>
+            <w:r>
+              <w:rPr>
+                <w:rFonts w:ascii="Microsoft YaHei" w:hAnsi="Microsoft YaHei"/>
+                <w:color w:val="000"/>
+                <w:sz w:val="15"/>
+                <w:szCs w:val="15"/>
+              </w:rPr>
+              <w:t>created_at</w:t>
+            </w:r>
+          </w:p>
+        </w:tc>
+        <w:tc>
+          <w:tcPr>
+            <w:gridSpan w:val="1"/>
+            <w:vAlign w:val="top"/>
+          </w:tcPr>
+          <w:p>
+            <w:pPr>
+              <w:keepNext w:val="0"/>
+              <w:keepLines w:val="0"/>
+              <w:pageBreakBefore w:val="0"/>
+              <w:widowControl/>
+              <w:kinsoku/>
+              <w:wordWrap/>
+              <w:overflowPunct/>
+              <w:topLinePunct w:val="0"/>
+              <w:autoSpaceDE/>
+              <w:autoSpaceDN/>
+              <w:bidi w:val="0"/>
+              <w:adjustRightInd/>
+              <w:snapToGrid/>
+              <w:spacing w:before="100" w:after="100" w:line="240" w:lineRule="atLeast"/>
+              <w:jc w:val="left"/>
+              <w:textAlignment w:val="auto"/>
+            </w:pPr>
+            <w:r>
+              <w:rPr>
+                <w:rFonts w:ascii="Microsoft YaHei" w:hAnsi="Microsoft YaHei"/>
+                <w:color w:val="000"/>
+                <w:sz w:val="15"/>
+                <w:szCs w:val="15"/>
+              </w:rPr>
+              <w:t>timestamp without time zone</w:t>
+            </w:r>
+          </w:p>
+        </w:tc>
+        <w:tc>
+          <w:tcPr>
+            <w:gridSpan w:val="1"/>
+            <w:vAlign w:val="top"/>
+          </w:tcPr>
+          <w:p>
+            <w:pPr>
+              <w:keepNext w:val="0"/>
+              <w:keepLines w:val="0"/>
+              <w:pageBreakBefore w:val="0"/>
+              <w:widowControl/>
+              <w:kinsoku/>
+              <w:wordWrap/>
+              <w:overflowPunct/>
+              <w:topLinePunct w:val="0"/>
+              <w:autoSpaceDE/>
+              <w:autoSpaceDN/>
+              <w:bidi w:val="0"/>
+              <w:adjustRightInd/>
+              <w:snapToGrid/>
+              <w:spacing w:before="100" w:after="100" w:line="240" w:lineRule="atLeast"/>
+              <w:jc w:val="left"/>
+              <w:textAlignment w:val="auto"/>
+            </w:pPr>
+            <w:r>
+              <w:rPr>
+                <w:rFonts w:ascii="Microsoft YaHei" w:hAnsi="Microsoft YaHei"/>
+                <w:color w:val="000"/>
+                <w:sz w:val="15"/>
+                <w:szCs w:val="15"/>
+              </w:rPr>
+            </w:r>
+          </w:p>
+        </w:tc>
+        <w:tc>
+          <w:tcPr>
+            <w:gridSpan w:val="1"/>
+            <w:vAlign w:val="top"/>
+          </w:tcPr>
+          <w:p>
+            <w:pPr>
+              <w:keepNext w:val="0"/>
+              <w:keepLines w:val="0"/>
+              <w:pageBreakBefore w:val="0"/>
+              <w:widowControl/>
+              <w:kinsoku/>
+              <w:wordWrap/>
+              <w:overflowPunct/>
+              <w:topLinePunct w:val="0"/>
+              <w:autoSpaceDE/>
+              <w:autoSpaceDN/>
+              <w:bidi w:val="0"/>
+              <w:adjustRightInd/>
+              <w:snapToGrid/>
+              <w:spacing w:before="100" w:after="100" w:line="240" w:lineRule="atLeast"/>
+              <w:jc w:val="left"/>
+              <w:textAlignment w:val="auto"/>
+            </w:pPr>
+            <w:r>
+              <w:rPr>
+                <w:rFonts w:ascii="Microsoft YaHei" w:hAnsi="Microsoft YaHei"/>
+                <w:color w:val="000"/>
+                <w:sz w:val="15"/>
+                <w:szCs w:val="15"/>
+              </w:rPr>
+            </w:r>
+          </w:p>
+        </w:tc>
+        <w:tc>
+          <w:tcPr>
+            <w:gridSpan w:val="1"/>
+            <w:vAlign w:val="top"/>
+          </w:tcPr>
+          <w:p>
+            <w:pPr>
+              <w:keepNext w:val="0"/>
+              <w:keepLines w:val="0"/>
+              <w:pageBreakBefore w:val="0"/>
+              <w:widowControl/>
+              <w:kinsoku/>
+              <w:wordWrap/>
+              <w:overflowPunct/>
+              <w:topLinePunct w:val="0"/>
+              <w:autoSpaceDE/>
+              <w:autoSpaceDN/>
+              <w:bidi w:val="0"/>
+              <w:adjustRightInd/>
+              <w:snapToGrid/>
+              <w:spacing w:before="100" w:after="100" w:line="240" w:lineRule="atLeast"/>
+              <w:jc w:val="left"/>
+              <w:textAlignment w:val="auto"/>
+            </w:pPr>
+            <w:r>
+              <w:rPr>
+                <w:rFonts w:ascii="Microsoft YaHei" w:hAnsi="Microsoft YaHei"/>
+                <w:color w:val="000"/>
+                <w:sz w:val="15"/>
+                <w:szCs w:val="15"/>
+              </w:rPr>
+              <w:t>YES</w:t>
+            </w:r>
+          </w:p>
+        </w:tc>
+        <w:tc>
+          <w:tcPr>
+            <w:gridSpan w:val="1"/>
+            <w:vAlign w:val="top"/>
+          </w:tcPr>
+          <w:p>
+            <w:pPr>
+              <w:keepNext w:val="0"/>
+              <w:keepLines w:val="0"/>
+              <w:pageBreakBefore w:val="0"/>
+              <w:widowControl/>
+              <w:kinsoku/>
+              <w:wordWrap/>
+              <w:overflowPunct/>
+              <w:topLinePunct w:val="0"/>
+              <w:autoSpaceDE/>
+              <w:autoSpaceDN/>
+              <w:bidi w:val="0"/>
+              <w:adjustRightInd/>
+              <w:snapToGrid/>
+              <w:spacing w:before="100" w:after="100" w:line="240" w:lineRule="atLeast"/>
+              <w:jc w:val="left"/>
+              <w:textAlignment w:val="auto"/>
+            </w:pPr>
+            <w:r>
+              <w:rPr>
+                <w:rFonts w:ascii="Microsoft YaHei" w:hAnsi="Microsoft YaHei"/>
+                <w:color w:val="000"/>
+                <w:sz w:val="15"/>
+                <w:szCs w:val="15"/>
+              </w:rPr>
+            </w:r>
+          </w:p>
+        </w:tc>
+      </w:tr>
+      <w:tr>
+        <w:tc>
+          <w:tcPr>
+            <w:gridSpan w:val="1"/>
+            <w:vAlign w:val="top"/>
+          </w:tcPr>
+          <w:p>
+            <w:pPr>
+              <w:keepNext w:val="0"/>
+              <w:keepLines w:val="0"/>
+              <w:pageBreakBefore w:val="0"/>
+              <w:widowControl/>
+              <w:kinsoku/>
+              <w:wordWrap/>
+              <w:overflowPunct/>
+              <w:topLinePunct w:val="0"/>
+              <w:autoSpaceDE/>
+              <w:autoSpaceDN/>
+              <w:bidi w:val="0"/>
+              <w:adjustRightInd/>
+              <w:snapToGrid/>
+              <w:spacing w:before="100" w:after="100" w:line="240" w:lineRule="atLeast"/>
+              <w:jc w:val="left"/>
+              <w:textAlignment w:val="auto"/>
+            </w:pPr>
+            <w:r>
+              <w:rPr>
+                <w:rFonts w:ascii="Microsoft YaHei" w:hAnsi="Microsoft YaHei"/>
+                <w:color w:val="000"/>
+                <w:sz w:val="15"/>
+                <w:szCs w:val="15"/>
+              </w:rPr>
+              <w:t>job_id</w:t>
+            </w:r>
+          </w:p>
+        </w:tc>
+        <w:tc>
+          <w:tcPr>
+            <w:gridSpan w:val="1"/>
+            <w:vAlign w:val="top"/>
+          </w:tcPr>
+          <w:p>
+            <w:pPr>
+              <w:keepNext w:val="0"/>
+              <w:keepLines w:val="0"/>
+              <w:pageBreakBefore w:val="0"/>
+              <w:widowControl/>
+              <w:kinsoku/>
+              <w:wordWrap/>
+              <w:overflowPunct/>
+              <w:topLinePunct w:val="0"/>
+              <w:autoSpaceDE/>
+              <w:autoSpaceDN/>
+              <w:bidi w:val="0"/>
+              <w:adjustRightInd/>
+              <w:snapToGrid/>
+              <w:spacing w:before="100" w:after="100" w:line="240" w:lineRule="atLeast"/>
+              <w:jc w:val="left"/>
+              <w:textAlignment w:val="auto"/>
+            </w:pPr>
+            <w:r>
+              <w:rPr>
+                <w:rFonts w:ascii="Microsoft YaHei" w:hAnsi="Microsoft YaHei"/>
+                <w:color w:val="000"/>
+                <w:sz w:val="15"/>
+                <w:szCs w:val="15"/>
+              </w:rPr>
+              <w:t>integer</w:t>
+            </w:r>
+          </w:p>
+        </w:tc>
+        <w:tc>
+          <w:tcPr>
+            <w:gridSpan w:val="1"/>
+            <w:vAlign w:val="top"/>
+          </w:tcPr>
+          <w:p>
+            <w:pPr>
+              <w:keepNext w:val="0"/>
+              <w:keepLines w:val="0"/>
+              <w:pageBreakBefore w:val="0"/>
+              <w:widowControl/>
+              <w:kinsoku/>
+              <w:wordWrap/>
+              <w:overflowPunct/>
+              <w:topLinePunct w:val="0"/>
+              <w:autoSpaceDE/>
+              <w:autoSpaceDN/>
+              <w:bidi w:val="0"/>
+              <w:adjustRightInd/>
+              <w:snapToGrid/>
+              <w:spacing w:before="100" w:after="100" w:line="240" w:lineRule="atLeast"/>
+              <w:jc w:val="left"/>
+              <w:textAlignment w:val="auto"/>
+            </w:pPr>
+            <w:r>
+              <w:rPr>
+                <w:rFonts w:ascii="Microsoft YaHei" w:hAnsi="Microsoft YaHei"/>
+                <w:color w:val="000"/>
+                <w:sz w:val="15"/>
+                <w:szCs w:val="15"/>
+              </w:rPr>
+            </w:r>
+          </w:p>
+        </w:tc>
+        <w:tc>
+          <w:tcPr>
+            <w:gridSpan w:val="1"/>
+            <w:vAlign w:val="top"/>
+          </w:tcPr>
+          <w:p>
+            <w:pPr>
+              <w:keepNext w:val="0"/>
+              <w:keepLines w:val="0"/>
+              <w:pageBreakBefore w:val="0"/>
+              <w:widowControl/>
+              <w:kinsoku/>
+              <w:wordWrap/>
+              <w:overflowPunct/>
+              <w:topLinePunct w:val="0"/>
+              <w:autoSpaceDE/>
+              <w:autoSpaceDN/>
+              <w:bidi w:val="0"/>
+              <w:adjustRightInd/>
+              <w:snapToGrid/>
+              <w:spacing w:before="100" w:after="100" w:line="240" w:lineRule="atLeast"/>
+              <w:jc w:val="left"/>
+              <w:textAlignment w:val="auto"/>
+            </w:pPr>
+            <w:r>
+              <w:rPr>
+                <w:rFonts w:ascii="Microsoft YaHei" w:hAnsi="Microsoft YaHei"/>
+                <w:color w:val="000"/>
+                <w:sz w:val="15"/>
+                <w:szCs w:val="15"/>
+              </w:rPr>
+            </w:r>
+          </w:p>
+        </w:tc>
+        <w:tc>
+          <w:tcPr>
+            <w:gridSpan w:val="1"/>
+            <w:vAlign w:val="top"/>
+          </w:tcPr>
+          <w:p>
+            <w:pPr>
+              <w:keepNext w:val="0"/>
+              <w:keepLines w:val="0"/>
+              <w:pageBreakBefore w:val="0"/>
+              <w:widowControl/>
+              <w:kinsoku/>
+              <w:wordWrap/>
+              <w:overflowPunct/>
+              <w:topLinePunct w:val="0"/>
+              <w:autoSpaceDE/>
+              <w:autoSpaceDN/>
+              <w:bidi w:val="0"/>
+              <w:adjustRightInd/>
+              <w:snapToGrid/>
+              <w:spacing w:before="100" w:after="100" w:line="240" w:lineRule="atLeast"/>
+              <w:jc w:val="left"/>
+              <w:textAlignment w:val="auto"/>
+            </w:pPr>
+            <w:r>
+              <w:rPr>
+                <w:rFonts w:ascii="Microsoft YaHei" w:hAnsi="Microsoft YaHei"/>
+                <w:color w:val="000"/>
+                <w:sz w:val="15"/>
+                <w:szCs w:val="15"/>
+              </w:rPr>
+              <w:t>YES</w:t>
+            </w:r>
+          </w:p>
+        </w:tc>
+        <w:tc>
+          <w:tcPr>
+            <w:gridSpan w:val="1"/>
+            <w:vAlign w:val="top"/>
+          </w:tcPr>
+          <w:p>
+            <w:pPr>
+              <w:keepNext w:val="0"/>
+              <w:keepLines w:val="0"/>
+              <w:pageBreakBefore w:val="0"/>
+              <w:widowControl/>
+              <w:kinsoku/>
+              <w:wordWrap/>
+              <w:overflowPunct/>
+              <w:topLinePunct w:val="0"/>
+              <w:autoSpaceDE/>
+              <w:autoSpaceDN/>
+              <w:bidi w:val="0"/>
+              <w:adjustRightInd/>
+              <w:snapToGrid/>
+              <w:spacing w:before="100" w:after="100" w:line="240" w:lineRule="atLeast"/>
+              <w:jc w:val="left"/>
+              <w:textAlignment w:val="auto"/>
+            </w:pPr>
+            <w:r>
+              <w:rPr>
+                <w:rFonts w:ascii="Microsoft YaHei" w:hAnsi="Microsoft YaHei"/>
+                <w:color w:val="000"/>
+                <w:sz w:val="15"/>
+                <w:szCs w:val="15"/>
+              </w:rPr>
+            </w:r>
+          </w:p>
+        </w:tc>
+      </w:tr>
+    </w:tbl>
+    <w:p>
+      <w:pPr>
+        <w:ind/>
+      </w:pPr>
+      <w:r>
+        <w:br/>
+      </w:r>
+    </w:p>
+    <w:p>
+      <w:pPr>
+        <w:ind/>
+      </w:pPr>
+      <w:r>
+        <w:br/>
+      </w:r>
+    </w:p>
+    <w:p>
+      <w:pPr>
+        <w:ind/>
+      </w:pPr>
+      <w:r>
         <w:t>department_doc_type_access</w:t>
       </w:r>
     </w:p>
@@ -17384,6 +19749,2162 @@
           </w:p>
         </w:tc>
       </w:tr>
+      <w:tr>
+        <w:tc>
+          <w:tcPr>
+            <w:gridSpan w:val="1"/>
+            <w:vAlign w:val="top"/>
+          </w:tcPr>
+          <w:p>
+            <w:pPr>
+              <w:keepNext w:val="0"/>
+              <w:keepLines w:val="0"/>
+              <w:pageBreakBefore w:val="0"/>
+              <w:widowControl/>
+              <w:kinsoku/>
+              <w:wordWrap/>
+              <w:overflowPunct/>
+              <w:topLinePunct w:val="0"/>
+              <w:autoSpaceDE/>
+              <w:autoSpaceDN/>
+              <w:bidi w:val="0"/>
+              <w:adjustRightInd/>
+              <w:snapToGrid/>
+              <w:spacing w:before="100" w:after="100" w:line="240" w:lineRule="atLeast"/>
+              <w:jc w:val="left"/>
+              <w:textAlignment w:val="auto"/>
+            </w:pPr>
+            <w:r>
+              <w:rPr>
+                <w:rFonts w:ascii="Microsoft YaHei" w:hAnsi="Microsoft YaHei"/>
+                <w:color w:val="000"/>
+                <w:sz w:val="15"/>
+                <w:szCs w:val="15"/>
+              </w:rPr>
+              <w:t>department_id</w:t>
+            </w:r>
+          </w:p>
+        </w:tc>
+        <w:tc>
+          <w:tcPr>
+            <w:gridSpan w:val="1"/>
+            <w:vAlign w:val="top"/>
+          </w:tcPr>
+          <w:p>
+            <w:pPr>
+              <w:keepNext w:val="0"/>
+              <w:keepLines w:val="0"/>
+              <w:pageBreakBefore w:val="0"/>
+              <w:widowControl/>
+              <w:kinsoku/>
+              <w:wordWrap/>
+              <w:overflowPunct/>
+              <w:topLinePunct w:val="0"/>
+              <w:autoSpaceDE/>
+              <w:autoSpaceDN/>
+              <w:bidi w:val="0"/>
+              <w:adjustRightInd/>
+              <w:snapToGrid/>
+              <w:spacing w:before="100" w:after="100" w:line="240" w:lineRule="atLeast"/>
+              <w:jc w:val="left"/>
+              <w:textAlignment w:val="auto"/>
+            </w:pPr>
+            <w:r>
+              <w:rPr>
+                <w:rFonts w:ascii="Microsoft YaHei" w:hAnsi="Microsoft YaHei"/>
+                <w:color w:val="000"/>
+                <w:sz w:val="15"/>
+                <w:szCs w:val="15"/>
+              </w:rPr>
+              <w:t>integer</w:t>
+            </w:r>
+          </w:p>
+        </w:tc>
+        <w:tc>
+          <w:tcPr>
+            <w:gridSpan w:val="1"/>
+            <w:vAlign w:val="top"/>
+          </w:tcPr>
+          <w:p>
+            <w:pPr>
+              <w:keepNext w:val="0"/>
+              <w:keepLines w:val="0"/>
+              <w:pageBreakBefore w:val="0"/>
+              <w:widowControl/>
+              <w:kinsoku/>
+              <w:wordWrap/>
+              <w:overflowPunct/>
+              <w:topLinePunct w:val="0"/>
+              <w:autoSpaceDE/>
+              <w:autoSpaceDN/>
+              <w:bidi w:val="0"/>
+              <w:adjustRightInd/>
+              <w:snapToGrid/>
+              <w:spacing w:before="100" w:after="100" w:line="240" w:lineRule="atLeast"/>
+              <w:jc w:val="left"/>
+              <w:textAlignment w:val="auto"/>
+            </w:pPr>
+            <w:r>
+              <w:rPr>
+                <w:rFonts w:ascii="Microsoft YaHei" w:hAnsi="Microsoft YaHei"/>
+                <w:color w:val="000"/>
+                <w:sz w:val="15"/>
+                <w:szCs w:val="15"/>
+              </w:rPr>
+            </w:r>
+          </w:p>
+        </w:tc>
+        <w:tc>
+          <w:tcPr>
+            <w:gridSpan w:val="1"/>
+            <w:vAlign w:val="top"/>
+          </w:tcPr>
+          <w:p>
+            <w:pPr>
+              <w:keepNext w:val="0"/>
+              <w:keepLines w:val="0"/>
+              <w:pageBreakBefore w:val="0"/>
+              <w:widowControl/>
+              <w:kinsoku/>
+              <w:wordWrap/>
+              <w:overflowPunct/>
+              <w:topLinePunct w:val="0"/>
+              <w:autoSpaceDE/>
+              <w:autoSpaceDN/>
+              <w:bidi w:val="0"/>
+              <w:adjustRightInd/>
+              <w:snapToGrid/>
+              <w:spacing w:before="100" w:after="100" w:line="240" w:lineRule="atLeast"/>
+              <w:jc w:val="left"/>
+              <w:textAlignment w:val="auto"/>
+            </w:pPr>
+            <w:r>
+              <w:rPr>
+                <w:rFonts w:ascii="Microsoft YaHei" w:hAnsi="Microsoft YaHei"/>
+                <w:color w:val="000"/>
+                <w:sz w:val="15"/>
+                <w:szCs w:val="15"/>
+              </w:rPr>
+            </w:r>
+          </w:p>
+        </w:tc>
+        <w:tc>
+          <w:tcPr>
+            <w:gridSpan w:val="1"/>
+            <w:vAlign w:val="top"/>
+          </w:tcPr>
+          <w:p>
+            <w:pPr>
+              <w:keepNext w:val="0"/>
+              <w:keepLines w:val="0"/>
+              <w:pageBreakBefore w:val="0"/>
+              <w:widowControl/>
+              <w:kinsoku/>
+              <w:wordWrap/>
+              <w:overflowPunct/>
+              <w:topLinePunct w:val="0"/>
+              <w:autoSpaceDE/>
+              <w:autoSpaceDN/>
+              <w:bidi w:val="0"/>
+              <w:adjustRightInd/>
+              <w:snapToGrid/>
+              <w:spacing w:before="100" w:after="100" w:line="240" w:lineRule="atLeast"/>
+              <w:jc w:val="left"/>
+              <w:textAlignment w:val="auto"/>
+            </w:pPr>
+            <w:r>
+              <w:rPr>
+                <w:rFonts w:ascii="Microsoft YaHei" w:hAnsi="Microsoft YaHei"/>
+                <w:color w:val="000"/>
+                <w:sz w:val="15"/>
+                <w:szCs w:val="15"/>
+              </w:rPr>
+              <w:t>YES</w:t>
+            </w:r>
+          </w:p>
+        </w:tc>
+        <w:tc>
+          <w:tcPr>
+            <w:gridSpan w:val="1"/>
+            <w:vAlign w:val="top"/>
+          </w:tcPr>
+          <w:p>
+            <w:pPr>
+              <w:keepNext w:val="0"/>
+              <w:keepLines w:val="0"/>
+              <w:pageBreakBefore w:val="0"/>
+              <w:widowControl/>
+              <w:kinsoku/>
+              <w:wordWrap/>
+              <w:overflowPunct/>
+              <w:topLinePunct w:val="0"/>
+              <w:autoSpaceDE/>
+              <w:autoSpaceDN/>
+              <w:bidi w:val="0"/>
+              <w:adjustRightInd/>
+              <w:snapToGrid/>
+              <w:spacing w:before="100" w:after="100" w:line="240" w:lineRule="atLeast"/>
+              <w:jc w:val="left"/>
+              <w:textAlignment w:val="auto"/>
+            </w:pPr>
+            <w:r>
+              <w:rPr>
+                <w:rFonts w:ascii="Microsoft YaHei" w:hAnsi="Microsoft YaHei"/>
+                <w:color w:val="000"/>
+                <w:sz w:val="15"/>
+                <w:szCs w:val="15"/>
+              </w:rPr>
+            </w:r>
+          </w:p>
+        </w:tc>
+      </w:tr>
+      <w:tr>
+        <w:tc>
+          <w:tcPr>
+            <w:gridSpan w:val="1"/>
+            <w:vAlign w:val="top"/>
+          </w:tcPr>
+          <w:p>
+            <w:pPr>
+              <w:keepNext w:val="0"/>
+              <w:keepLines w:val="0"/>
+              <w:pageBreakBefore w:val="0"/>
+              <w:widowControl/>
+              <w:kinsoku/>
+              <w:wordWrap/>
+              <w:overflowPunct/>
+              <w:topLinePunct w:val="0"/>
+              <w:autoSpaceDE/>
+              <w:autoSpaceDN/>
+              <w:bidi w:val="0"/>
+              <w:adjustRightInd/>
+              <w:snapToGrid/>
+              <w:spacing w:before="100" w:after="100" w:line="240" w:lineRule="atLeast"/>
+              <w:jc w:val="left"/>
+              <w:textAlignment w:val="auto"/>
+            </w:pPr>
+            <w:r>
+              <w:rPr>
+                <w:rFonts w:ascii="Microsoft YaHei" w:hAnsi="Microsoft YaHei"/>
+                <w:color w:val="000"/>
+                <w:sz w:val="15"/>
+                <w:szCs w:val="15"/>
+              </w:rPr>
+              <w:t>processing_started_at</w:t>
+            </w:r>
+          </w:p>
+        </w:tc>
+        <w:tc>
+          <w:tcPr>
+            <w:gridSpan w:val="1"/>
+            <w:vAlign w:val="top"/>
+          </w:tcPr>
+          <w:p>
+            <w:pPr>
+              <w:keepNext w:val="0"/>
+              <w:keepLines w:val="0"/>
+              <w:pageBreakBefore w:val="0"/>
+              <w:widowControl/>
+              <w:kinsoku/>
+              <w:wordWrap/>
+              <w:overflowPunct/>
+              <w:topLinePunct w:val="0"/>
+              <w:autoSpaceDE/>
+              <w:autoSpaceDN/>
+              <w:bidi w:val="0"/>
+              <w:adjustRightInd/>
+              <w:snapToGrid/>
+              <w:spacing w:before="100" w:after="100" w:line="240" w:lineRule="atLeast"/>
+              <w:jc w:val="left"/>
+              <w:textAlignment w:val="auto"/>
+            </w:pPr>
+            <w:r>
+              <w:rPr>
+                <w:rFonts w:ascii="Microsoft YaHei" w:hAnsi="Microsoft YaHei"/>
+                <w:color w:val="000"/>
+                <w:sz w:val="15"/>
+                <w:szCs w:val="15"/>
+              </w:rPr>
+              <w:t>timestamp without time zone</w:t>
+            </w:r>
+          </w:p>
+        </w:tc>
+        <w:tc>
+          <w:tcPr>
+            <w:gridSpan w:val="1"/>
+            <w:vAlign w:val="top"/>
+          </w:tcPr>
+          <w:p>
+            <w:pPr>
+              <w:keepNext w:val="0"/>
+              <w:keepLines w:val="0"/>
+              <w:pageBreakBefore w:val="0"/>
+              <w:widowControl/>
+              <w:kinsoku/>
+              <w:wordWrap/>
+              <w:overflowPunct/>
+              <w:topLinePunct w:val="0"/>
+              <w:autoSpaceDE/>
+              <w:autoSpaceDN/>
+              <w:bidi w:val="0"/>
+              <w:adjustRightInd/>
+              <w:snapToGrid/>
+              <w:spacing w:before="100" w:after="100" w:line="240" w:lineRule="atLeast"/>
+              <w:jc w:val="left"/>
+              <w:textAlignment w:val="auto"/>
+            </w:pPr>
+            <w:r>
+              <w:rPr>
+                <w:rFonts w:ascii="Microsoft YaHei" w:hAnsi="Microsoft YaHei"/>
+                <w:color w:val="000"/>
+                <w:sz w:val="15"/>
+                <w:szCs w:val="15"/>
+              </w:rPr>
+            </w:r>
+          </w:p>
+        </w:tc>
+        <w:tc>
+          <w:tcPr>
+            <w:gridSpan w:val="1"/>
+            <w:vAlign w:val="top"/>
+          </w:tcPr>
+          <w:p>
+            <w:pPr>
+              <w:keepNext w:val="0"/>
+              <w:keepLines w:val="0"/>
+              <w:pageBreakBefore w:val="0"/>
+              <w:widowControl/>
+              <w:kinsoku/>
+              <w:wordWrap/>
+              <w:overflowPunct/>
+              <w:topLinePunct w:val="0"/>
+              <w:autoSpaceDE/>
+              <w:autoSpaceDN/>
+              <w:bidi w:val="0"/>
+              <w:adjustRightInd/>
+              <w:snapToGrid/>
+              <w:spacing w:before="100" w:after="100" w:line="240" w:lineRule="atLeast"/>
+              <w:jc w:val="left"/>
+              <w:textAlignment w:val="auto"/>
+            </w:pPr>
+            <w:r>
+              <w:rPr>
+                <w:rFonts w:ascii="Microsoft YaHei" w:hAnsi="Microsoft YaHei"/>
+                <w:color w:val="000"/>
+                <w:sz w:val="15"/>
+                <w:szCs w:val="15"/>
+              </w:rPr>
+            </w:r>
+          </w:p>
+        </w:tc>
+        <w:tc>
+          <w:tcPr>
+            <w:gridSpan w:val="1"/>
+            <w:vAlign w:val="top"/>
+          </w:tcPr>
+          <w:p>
+            <w:pPr>
+              <w:keepNext w:val="0"/>
+              <w:keepLines w:val="0"/>
+              <w:pageBreakBefore w:val="0"/>
+              <w:widowControl/>
+              <w:kinsoku/>
+              <w:wordWrap/>
+              <w:overflowPunct/>
+              <w:topLinePunct w:val="0"/>
+              <w:autoSpaceDE/>
+              <w:autoSpaceDN/>
+              <w:bidi w:val="0"/>
+              <w:adjustRightInd/>
+              <w:snapToGrid/>
+              <w:spacing w:before="100" w:after="100" w:line="240" w:lineRule="atLeast"/>
+              <w:jc w:val="left"/>
+              <w:textAlignment w:val="auto"/>
+            </w:pPr>
+            <w:r>
+              <w:rPr>
+                <w:rFonts w:ascii="Microsoft YaHei" w:hAnsi="Microsoft YaHei"/>
+                <w:color w:val="000"/>
+                <w:sz w:val="15"/>
+                <w:szCs w:val="15"/>
+              </w:rPr>
+              <w:t>YES</w:t>
+            </w:r>
+          </w:p>
+        </w:tc>
+        <w:tc>
+          <w:tcPr>
+            <w:gridSpan w:val="1"/>
+            <w:vAlign w:val="top"/>
+          </w:tcPr>
+          <w:p>
+            <w:pPr>
+              <w:keepNext w:val="0"/>
+              <w:keepLines w:val="0"/>
+              <w:pageBreakBefore w:val="0"/>
+              <w:widowControl/>
+              <w:kinsoku/>
+              <w:wordWrap/>
+              <w:overflowPunct/>
+              <w:topLinePunct w:val="0"/>
+              <w:autoSpaceDE/>
+              <w:autoSpaceDN/>
+              <w:bidi w:val="0"/>
+              <w:adjustRightInd/>
+              <w:snapToGrid/>
+              <w:spacing w:before="100" w:after="100" w:line="240" w:lineRule="atLeast"/>
+              <w:jc w:val="left"/>
+              <w:textAlignment w:val="auto"/>
+            </w:pPr>
+            <w:r>
+              <w:rPr>
+                <w:rFonts w:ascii="Microsoft YaHei" w:hAnsi="Microsoft YaHei"/>
+                <w:color w:val="000"/>
+                <w:sz w:val="15"/>
+                <w:szCs w:val="15"/>
+              </w:rPr>
+            </w:r>
+          </w:p>
+        </w:tc>
+      </w:tr>
+      <w:tr>
+        <w:tc>
+          <w:tcPr>
+            <w:gridSpan w:val="1"/>
+            <w:vAlign w:val="top"/>
+          </w:tcPr>
+          <w:p>
+            <w:pPr>
+              <w:keepNext w:val="0"/>
+              <w:keepLines w:val="0"/>
+              <w:pageBreakBefore w:val="0"/>
+              <w:widowControl/>
+              <w:kinsoku/>
+              <w:wordWrap/>
+              <w:overflowPunct/>
+              <w:topLinePunct w:val="0"/>
+              <w:autoSpaceDE/>
+              <w:autoSpaceDN/>
+              <w:bidi w:val="0"/>
+              <w:adjustRightInd/>
+              <w:snapToGrid/>
+              <w:spacing w:before="100" w:after="100" w:line="240" w:lineRule="atLeast"/>
+              <w:jc w:val="left"/>
+              <w:textAlignment w:val="auto"/>
+            </w:pPr>
+            <w:r>
+              <w:rPr>
+                <w:rFonts w:ascii="Microsoft YaHei" w:hAnsi="Microsoft YaHei"/>
+                <w:color w:val="000"/>
+                <w:sz w:val="15"/>
+                <w:szCs w:val="15"/>
+              </w:rPr>
+              <w:t>processing_completed_at</w:t>
+            </w:r>
+          </w:p>
+        </w:tc>
+        <w:tc>
+          <w:tcPr>
+            <w:gridSpan w:val="1"/>
+            <w:vAlign w:val="top"/>
+          </w:tcPr>
+          <w:p>
+            <w:pPr>
+              <w:keepNext w:val="0"/>
+              <w:keepLines w:val="0"/>
+              <w:pageBreakBefore w:val="0"/>
+              <w:widowControl/>
+              <w:kinsoku/>
+              <w:wordWrap/>
+              <w:overflowPunct/>
+              <w:topLinePunct w:val="0"/>
+              <w:autoSpaceDE/>
+              <w:autoSpaceDN/>
+              <w:bidi w:val="0"/>
+              <w:adjustRightInd/>
+              <w:snapToGrid/>
+              <w:spacing w:before="100" w:after="100" w:line="240" w:lineRule="atLeast"/>
+              <w:jc w:val="left"/>
+              <w:textAlignment w:val="auto"/>
+            </w:pPr>
+            <w:r>
+              <w:rPr>
+                <w:rFonts w:ascii="Microsoft YaHei" w:hAnsi="Microsoft YaHei"/>
+                <w:color w:val="000"/>
+                <w:sz w:val="15"/>
+                <w:szCs w:val="15"/>
+              </w:rPr>
+              <w:t>timestamp without time zone</w:t>
+            </w:r>
+          </w:p>
+        </w:tc>
+        <w:tc>
+          <w:tcPr>
+            <w:gridSpan w:val="1"/>
+            <w:vAlign w:val="top"/>
+          </w:tcPr>
+          <w:p>
+            <w:pPr>
+              <w:keepNext w:val="0"/>
+              <w:keepLines w:val="0"/>
+              <w:pageBreakBefore w:val="0"/>
+              <w:widowControl/>
+              <w:kinsoku/>
+              <w:wordWrap/>
+              <w:overflowPunct/>
+              <w:topLinePunct w:val="0"/>
+              <w:autoSpaceDE/>
+              <w:autoSpaceDN/>
+              <w:bidi w:val="0"/>
+              <w:adjustRightInd/>
+              <w:snapToGrid/>
+              <w:spacing w:before="100" w:after="100" w:line="240" w:lineRule="atLeast"/>
+              <w:jc w:val="left"/>
+              <w:textAlignment w:val="auto"/>
+            </w:pPr>
+            <w:r>
+              <w:rPr>
+                <w:rFonts w:ascii="Microsoft YaHei" w:hAnsi="Microsoft YaHei"/>
+                <w:color w:val="000"/>
+                <w:sz w:val="15"/>
+                <w:szCs w:val="15"/>
+              </w:rPr>
+            </w:r>
+          </w:p>
+        </w:tc>
+        <w:tc>
+          <w:tcPr>
+            <w:gridSpan w:val="1"/>
+            <w:vAlign w:val="top"/>
+          </w:tcPr>
+          <w:p>
+            <w:pPr>
+              <w:keepNext w:val="0"/>
+              <w:keepLines w:val="0"/>
+              <w:pageBreakBefore w:val="0"/>
+              <w:widowControl/>
+              <w:kinsoku/>
+              <w:wordWrap/>
+              <w:overflowPunct/>
+              <w:topLinePunct w:val="0"/>
+              <w:autoSpaceDE/>
+              <w:autoSpaceDN/>
+              <w:bidi w:val="0"/>
+              <w:adjustRightInd/>
+              <w:snapToGrid/>
+              <w:spacing w:before="100" w:after="100" w:line="240" w:lineRule="atLeast"/>
+              <w:jc w:val="left"/>
+              <w:textAlignment w:val="auto"/>
+            </w:pPr>
+            <w:r>
+              <w:rPr>
+                <w:rFonts w:ascii="Microsoft YaHei" w:hAnsi="Microsoft YaHei"/>
+                <w:color w:val="000"/>
+                <w:sz w:val="15"/>
+                <w:szCs w:val="15"/>
+              </w:rPr>
+            </w:r>
+          </w:p>
+        </w:tc>
+        <w:tc>
+          <w:tcPr>
+            <w:gridSpan w:val="1"/>
+            <w:vAlign w:val="top"/>
+          </w:tcPr>
+          <w:p>
+            <w:pPr>
+              <w:keepNext w:val="0"/>
+              <w:keepLines w:val="0"/>
+              <w:pageBreakBefore w:val="0"/>
+              <w:widowControl/>
+              <w:kinsoku/>
+              <w:wordWrap/>
+              <w:overflowPunct/>
+              <w:topLinePunct w:val="0"/>
+              <w:autoSpaceDE/>
+              <w:autoSpaceDN/>
+              <w:bidi w:val="0"/>
+              <w:adjustRightInd/>
+              <w:snapToGrid/>
+              <w:spacing w:before="100" w:after="100" w:line="240" w:lineRule="atLeast"/>
+              <w:jc w:val="left"/>
+              <w:textAlignment w:val="auto"/>
+            </w:pPr>
+            <w:r>
+              <w:rPr>
+                <w:rFonts w:ascii="Microsoft YaHei" w:hAnsi="Microsoft YaHei"/>
+                <w:color w:val="000"/>
+                <w:sz w:val="15"/>
+                <w:szCs w:val="15"/>
+              </w:rPr>
+              <w:t>YES</w:t>
+            </w:r>
+          </w:p>
+        </w:tc>
+        <w:tc>
+          <w:tcPr>
+            <w:gridSpan w:val="1"/>
+            <w:vAlign w:val="top"/>
+          </w:tcPr>
+          <w:p>
+            <w:pPr>
+              <w:keepNext w:val="0"/>
+              <w:keepLines w:val="0"/>
+              <w:pageBreakBefore w:val="0"/>
+              <w:widowControl/>
+              <w:kinsoku/>
+              <w:wordWrap/>
+              <w:overflowPunct/>
+              <w:topLinePunct w:val="0"/>
+              <w:autoSpaceDE/>
+              <w:autoSpaceDN/>
+              <w:bidi w:val="0"/>
+              <w:adjustRightInd/>
+              <w:snapToGrid/>
+              <w:spacing w:before="100" w:after="100" w:line="240" w:lineRule="atLeast"/>
+              <w:jc w:val="left"/>
+              <w:textAlignment w:val="auto"/>
+            </w:pPr>
+            <w:r>
+              <w:rPr>
+                <w:rFonts w:ascii="Microsoft YaHei" w:hAnsi="Microsoft YaHei"/>
+                <w:color w:val="000"/>
+                <w:sz w:val="15"/>
+                <w:szCs w:val="15"/>
+              </w:rPr>
+            </w:r>
+          </w:p>
+        </w:tc>
+      </w:tr>
+      <w:tr>
+        <w:tc>
+          <w:tcPr>
+            <w:gridSpan w:val="1"/>
+            <w:vAlign w:val="top"/>
+          </w:tcPr>
+          <w:p>
+            <w:pPr>
+              <w:keepNext w:val="0"/>
+              <w:keepLines w:val="0"/>
+              <w:pageBreakBefore w:val="0"/>
+              <w:widowControl/>
+              <w:kinsoku/>
+              <w:wordWrap/>
+              <w:overflowPunct/>
+              <w:topLinePunct w:val="0"/>
+              <w:autoSpaceDE/>
+              <w:autoSpaceDN/>
+              <w:bidi w:val="0"/>
+              <w:adjustRightInd/>
+              <w:snapToGrid/>
+              <w:spacing w:before="100" w:after="100" w:line="240" w:lineRule="atLeast"/>
+              <w:jc w:val="left"/>
+              <w:textAlignment w:val="auto"/>
+            </w:pPr>
+            <w:r>
+              <w:rPr>
+                <w:rFonts w:ascii="Microsoft YaHei" w:hAnsi="Microsoft YaHei"/>
+                <w:color w:val="000"/>
+                <w:sz w:val="15"/>
+                <w:szCs w:val="15"/>
+              </w:rPr>
+              <w:t>processing_time_seconds</w:t>
+            </w:r>
+          </w:p>
+        </w:tc>
+        <w:tc>
+          <w:tcPr>
+            <w:gridSpan w:val="1"/>
+            <w:vAlign w:val="top"/>
+          </w:tcPr>
+          <w:p>
+            <w:pPr>
+              <w:keepNext w:val="0"/>
+              <w:keepLines w:val="0"/>
+              <w:pageBreakBefore w:val="0"/>
+              <w:widowControl/>
+              <w:kinsoku/>
+              <w:wordWrap/>
+              <w:overflowPunct/>
+              <w:topLinePunct w:val="0"/>
+              <w:autoSpaceDE/>
+              <w:autoSpaceDN/>
+              <w:bidi w:val="0"/>
+              <w:adjustRightInd/>
+              <w:snapToGrid/>
+              <w:spacing w:before="100" w:after="100" w:line="240" w:lineRule="atLeast"/>
+              <w:jc w:val="left"/>
+              <w:textAlignment w:val="auto"/>
+            </w:pPr>
+            <w:r>
+              <w:rPr>
+                <w:rFonts w:ascii="Microsoft YaHei" w:hAnsi="Microsoft YaHei"/>
+                <w:color w:val="000"/>
+                <w:sz w:val="15"/>
+                <w:szCs w:val="15"/>
+              </w:rPr>
+              <w:t>double precision</w:t>
+            </w:r>
+          </w:p>
+        </w:tc>
+        <w:tc>
+          <w:tcPr>
+            <w:gridSpan w:val="1"/>
+            <w:vAlign w:val="top"/>
+          </w:tcPr>
+          <w:p>
+            <w:pPr>
+              <w:keepNext w:val="0"/>
+              <w:keepLines w:val="0"/>
+              <w:pageBreakBefore w:val="0"/>
+              <w:widowControl/>
+              <w:kinsoku/>
+              <w:wordWrap/>
+              <w:overflowPunct/>
+              <w:topLinePunct w:val="0"/>
+              <w:autoSpaceDE/>
+              <w:autoSpaceDN/>
+              <w:bidi w:val="0"/>
+              <w:adjustRightInd/>
+              <w:snapToGrid/>
+              <w:spacing w:before="100" w:after="100" w:line="240" w:lineRule="atLeast"/>
+              <w:jc w:val="left"/>
+              <w:textAlignment w:val="auto"/>
+            </w:pPr>
+            <w:r>
+              <w:rPr>
+                <w:rFonts w:ascii="Microsoft YaHei" w:hAnsi="Microsoft YaHei"/>
+                <w:color w:val="000"/>
+                <w:sz w:val="15"/>
+                <w:szCs w:val="15"/>
+              </w:rPr>
+            </w:r>
+          </w:p>
+        </w:tc>
+        <w:tc>
+          <w:tcPr>
+            <w:gridSpan w:val="1"/>
+            <w:vAlign w:val="top"/>
+          </w:tcPr>
+          <w:p>
+            <w:pPr>
+              <w:keepNext w:val="0"/>
+              <w:keepLines w:val="0"/>
+              <w:pageBreakBefore w:val="0"/>
+              <w:widowControl/>
+              <w:kinsoku/>
+              <w:wordWrap/>
+              <w:overflowPunct/>
+              <w:topLinePunct w:val="0"/>
+              <w:autoSpaceDE/>
+              <w:autoSpaceDN/>
+              <w:bidi w:val="0"/>
+              <w:adjustRightInd/>
+              <w:snapToGrid/>
+              <w:spacing w:before="100" w:after="100" w:line="240" w:lineRule="atLeast"/>
+              <w:jc w:val="left"/>
+              <w:textAlignment w:val="auto"/>
+            </w:pPr>
+            <w:r>
+              <w:rPr>
+                <w:rFonts w:ascii="Microsoft YaHei" w:hAnsi="Microsoft YaHei"/>
+                <w:color w:val="000"/>
+                <w:sz w:val="15"/>
+                <w:szCs w:val="15"/>
+              </w:rPr>
+            </w:r>
+          </w:p>
+        </w:tc>
+        <w:tc>
+          <w:tcPr>
+            <w:gridSpan w:val="1"/>
+            <w:vAlign w:val="top"/>
+          </w:tcPr>
+          <w:p>
+            <w:pPr>
+              <w:keepNext w:val="0"/>
+              <w:keepLines w:val="0"/>
+              <w:pageBreakBefore w:val="0"/>
+              <w:widowControl/>
+              <w:kinsoku/>
+              <w:wordWrap/>
+              <w:overflowPunct/>
+              <w:topLinePunct w:val="0"/>
+              <w:autoSpaceDE/>
+              <w:autoSpaceDN/>
+              <w:bidi w:val="0"/>
+              <w:adjustRightInd/>
+              <w:snapToGrid/>
+              <w:spacing w:before="100" w:after="100" w:line="240" w:lineRule="atLeast"/>
+              <w:jc w:val="left"/>
+              <w:textAlignment w:val="auto"/>
+            </w:pPr>
+            <w:r>
+              <w:rPr>
+                <w:rFonts w:ascii="Microsoft YaHei" w:hAnsi="Microsoft YaHei"/>
+                <w:color w:val="000"/>
+                <w:sz w:val="15"/>
+                <w:szCs w:val="15"/>
+              </w:rPr>
+              <w:t>YES</w:t>
+            </w:r>
+          </w:p>
+        </w:tc>
+        <w:tc>
+          <w:tcPr>
+            <w:gridSpan w:val="1"/>
+            <w:vAlign w:val="top"/>
+          </w:tcPr>
+          <w:p>
+            <w:pPr>
+              <w:keepNext w:val="0"/>
+              <w:keepLines w:val="0"/>
+              <w:pageBreakBefore w:val="0"/>
+              <w:widowControl/>
+              <w:kinsoku/>
+              <w:wordWrap/>
+              <w:overflowPunct/>
+              <w:topLinePunct w:val="0"/>
+              <w:autoSpaceDE/>
+              <w:autoSpaceDN/>
+              <w:bidi w:val="0"/>
+              <w:adjustRightInd/>
+              <w:snapToGrid/>
+              <w:spacing w:before="100" w:after="100" w:line="240" w:lineRule="atLeast"/>
+              <w:jc w:val="left"/>
+              <w:textAlignment w:val="auto"/>
+            </w:pPr>
+            <w:r>
+              <w:rPr>
+                <w:rFonts w:ascii="Microsoft YaHei" w:hAnsi="Microsoft YaHei"/>
+                <w:color w:val="000"/>
+                <w:sz w:val="15"/>
+                <w:szCs w:val="15"/>
+              </w:rPr>
+            </w:r>
+          </w:p>
+        </w:tc>
+      </w:tr>
+    </w:tbl>
+    <w:p>
+      <w:pPr>
+        <w:ind/>
+      </w:pPr>
+      <w:r>
+        <w:br/>
+      </w:r>
+    </w:p>
+    <w:p>
+      <w:pPr>
+        <w:ind/>
+      </w:pPr>
+      <w:r>
+        <w:br/>
+      </w:r>
+    </w:p>
+    <w:p>
+      <w:pPr>
+        <w:ind/>
+      </w:pPr>
+      <w:r>
+        <w:t>system_settings</w:t>
+      </w:r>
+    </w:p>
+    <w:tbl>
+      <w:tblPr>
+        <w:tblStyle w:val="a3"/>
+        <w:tblW w:w="0" w:type="auto"/>
+        <w:tblInd w:w="0" w:type="dxa"/>
+        <w:tblLook w:val="04A0" w:firstRow="1" w:lastRow="0" w:firstColumn="1" w:lastColumn="0" w:noHBand="0" w:noVBand="1"/>
+        <w:tblBorders>
+          <w:top w:val="single" w:sz="1" w:space="0" w:color="000000"/>
+          <w:bottom w:val="single" w:sz="1" w:space="0" w:color="000000"/>
+          <w:left w:val="single" w:sz="1" w:space="0" w:color="000000"/>
+          <w:right w:val="single" w:sz="1" w:space="0" w:color="000000"/>
+          <w:insideH w:val="single" w:sz="1" w:space="0" w:color="000000"/>
+          <w:insideV w:val="single" w:sz="1" w:space="0" w:color="000000"/>
+        </w:tblBorders>
+      </w:tblPr>
+      <w:tblLayout w:type="auto"/>
+      <w:tblGrid>
+        <w:gridCol w:w="20"/>
+        <w:gridCol w:w="20"/>
+        <w:gridCol w:w="20"/>
+        <w:gridCol w:w="40"/>
+        <w:gridCol w:w="20"/>
+        <w:gridCol w:w="20"/>
+      </w:tblGrid>
+      <w:tr>
+        <w:tc>
+          <w:tcPr>
+            <w:gridSpan w:val="1"/>
+            <w:vAlign w:val="top"/>
+            <w:shd w:val="clear" w:color="auto" w:fill="" w:themeFill="" w:themeFillTint="25"/>
+          </w:tcPr>
+          <w:p>
+            <w:pPr>
+              <w:keepNext w:val="0"/>
+              <w:keepLines w:val="0"/>
+              <w:pageBreakBefore w:val="0"/>
+              <w:widowControl/>
+              <w:kinsoku/>
+              <w:wordWrap/>
+              <w:overflowPunct/>
+              <w:topLinePunct w:val="0"/>
+              <w:autoSpaceDE/>
+              <w:autoSpaceDN/>
+              <w:bidi w:val="0"/>
+              <w:adjustRightInd/>
+              <w:snapToGrid/>
+              <w:spacing w:before="100" w:after="100" w:line="240" w:lineRule="atLeast"/>
+              <w:jc w:val="center"/>
+              <w:textAlignment w:val="auto"/>
+            </w:pPr>
+            <w:r>
+              <w:rPr>
+                <w:rFonts w:ascii="Microsoft YaHei" w:hAnsi="Microsoft YaHei"/>
+                <w:color w:val="000"/>
+                <w:b/>
+                <w:sz w:val="16"/>
+                <w:szCs w:val="16"/>
+              </w:rPr>
+              <w:t>Column</w:t>
+            </w:r>
+          </w:p>
+        </w:tc>
+        <w:tc>
+          <w:tcPr>
+            <w:gridSpan w:val="1"/>
+            <w:vAlign w:val="top"/>
+            <w:shd w:val="clear" w:color="auto" w:fill="" w:themeFill="" w:themeFillTint="25"/>
+          </w:tcPr>
+          <w:p>
+            <w:pPr>
+              <w:keepNext w:val="0"/>
+              <w:keepLines w:val="0"/>
+              <w:pageBreakBefore w:val="0"/>
+              <w:widowControl/>
+              <w:kinsoku/>
+              <w:wordWrap/>
+              <w:overflowPunct/>
+              <w:topLinePunct w:val="0"/>
+              <w:autoSpaceDE/>
+              <w:autoSpaceDN/>
+              <w:bidi w:val="0"/>
+              <w:adjustRightInd/>
+              <w:snapToGrid/>
+              <w:spacing w:before="100" w:after="100" w:line="240" w:lineRule="atLeast"/>
+              <w:jc w:val="center"/>
+              <w:textAlignment w:val="auto"/>
+            </w:pPr>
+            <w:r>
+              <w:rPr>
+                <w:rFonts w:ascii="Microsoft YaHei" w:hAnsi="Microsoft YaHei"/>
+                <w:color w:val="000"/>
+                <w:b/>
+                <w:sz w:val="16"/>
+                <w:szCs w:val="16"/>
+              </w:rPr>
+              <w:t>Type</w:t>
+            </w:r>
+          </w:p>
+        </w:tc>
+        <w:tc>
+          <w:tcPr>
+            <w:gridSpan w:val="1"/>
+            <w:vAlign w:val="top"/>
+            <w:shd w:val="clear" w:color="auto" w:fill="" w:themeFill="" w:themeFillTint="25"/>
+          </w:tcPr>
+          <w:p>
+            <w:pPr>
+              <w:keepNext w:val="0"/>
+              <w:keepLines w:val="0"/>
+              <w:pageBreakBefore w:val="0"/>
+              <w:widowControl/>
+              <w:kinsoku/>
+              <w:wordWrap/>
+              <w:overflowPunct/>
+              <w:topLinePunct w:val="0"/>
+              <w:autoSpaceDE/>
+              <w:autoSpaceDN/>
+              <w:bidi w:val="0"/>
+              <w:adjustRightInd/>
+              <w:snapToGrid/>
+              <w:spacing w:before="100" w:after="100" w:line="240" w:lineRule="atLeast"/>
+              <w:jc w:val="center"/>
+              <w:textAlignment w:val="auto"/>
+            </w:pPr>
+            <w:r>
+              <w:rPr>
+                <w:rFonts w:ascii="Microsoft YaHei" w:hAnsi="Microsoft YaHei"/>
+                <w:color w:val="000"/>
+                <w:b/>
+                <w:sz w:val="16"/>
+                <w:szCs w:val="16"/>
+              </w:rPr>
+              <w:t>Comment</w:t>
+            </w:r>
+          </w:p>
+        </w:tc>
+        <w:tc>
+          <w:tcPr>
+            <w:gridSpan w:val="1"/>
+            <w:vAlign w:val="top"/>
+            <w:tcW w:w="400" w:type="dxa"/>
+            <w:shd w:val="clear" w:color="auto" w:fill="" w:themeFill="" w:themeFillTint="25"/>
+          </w:tcPr>
+          <w:p>
+            <w:pPr>
+              <w:keepNext w:val="0"/>
+              <w:keepLines w:val="0"/>
+              <w:pageBreakBefore w:val="0"/>
+              <w:widowControl/>
+              <w:kinsoku/>
+              <w:wordWrap/>
+              <w:overflowPunct/>
+              <w:topLinePunct w:val="0"/>
+              <w:autoSpaceDE/>
+              <w:autoSpaceDN/>
+              <w:bidi w:val="0"/>
+              <w:adjustRightInd/>
+              <w:snapToGrid/>
+              <w:spacing w:before="100" w:after="100" w:line="240" w:lineRule="atLeast"/>
+              <w:jc w:val="center"/>
+              <w:textAlignment w:val="auto"/>
+            </w:pPr>
+            <w:r>
+              <w:rPr>
+                <w:rFonts w:ascii="Microsoft YaHei" w:hAnsi="Microsoft YaHei"/>
+                <w:color w:val="000"/>
+                <w:b/>
+                <w:sz w:val="16"/>
+                <w:szCs w:val="16"/>
+              </w:rPr>
+              <w:t>PK</w:t>
+            </w:r>
+          </w:p>
+        </w:tc>
+        <w:tc>
+          <w:tcPr>
+            <w:gridSpan w:val="1"/>
+            <w:vAlign w:val="top"/>
+            <w:shd w:val="clear" w:color="auto" w:fill="" w:themeFill="" w:themeFillTint="25"/>
+          </w:tcPr>
+          <w:p>
+            <w:pPr>
+              <w:keepNext w:val="0"/>
+              <w:keepLines w:val="0"/>
+              <w:pageBreakBefore w:val="0"/>
+              <w:widowControl/>
+              <w:kinsoku/>
+              <w:wordWrap/>
+              <w:overflowPunct/>
+              <w:topLinePunct w:val="0"/>
+              <w:autoSpaceDE/>
+              <w:autoSpaceDN/>
+              <w:bidi w:val="0"/>
+              <w:adjustRightInd/>
+              <w:snapToGrid/>
+              <w:spacing w:before="100" w:after="100" w:line="240" w:lineRule="atLeast"/>
+              <w:jc w:val="center"/>
+              <w:textAlignment w:val="auto"/>
+            </w:pPr>
+            <w:r>
+              <w:rPr>
+                <w:rFonts w:ascii="Microsoft YaHei" w:hAnsi="Microsoft YaHei"/>
+                <w:color w:val="000"/>
+                <w:b/>
+                <w:sz w:val="16"/>
+                <w:szCs w:val="16"/>
+              </w:rPr>
+              <w:t>Nullable</w:t>
+            </w:r>
+          </w:p>
+        </w:tc>
+        <w:tc>
+          <w:tcPr>
+            <w:gridSpan w:val="1"/>
+            <w:vAlign w:val="top"/>
+            <w:shd w:val="clear" w:color="auto" w:fill="" w:themeFill="" w:themeFillTint="25"/>
+          </w:tcPr>
+          <w:p>
+            <w:pPr>
+              <w:keepNext w:val="0"/>
+              <w:keepLines w:val="0"/>
+              <w:pageBreakBefore w:val="0"/>
+              <w:widowControl/>
+              <w:kinsoku/>
+              <w:wordWrap/>
+              <w:overflowPunct/>
+              <w:topLinePunct w:val="0"/>
+              <w:autoSpaceDE/>
+              <w:autoSpaceDN/>
+              <w:bidi w:val="0"/>
+              <w:adjustRightInd/>
+              <w:snapToGrid/>
+              <w:spacing w:before="100" w:after="100" w:line="240" w:lineRule="atLeast"/>
+              <w:jc w:val="center"/>
+              <w:textAlignment w:val="auto"/>
+            </w:pPr>
+            <w:r>
+              <w:rPr>
+                <w:rFonts w:ascii="Microsoft YaHei" w:hAnsi="Microsoft YaHei"/>
+                <w:color w:val="000"/>
+                <w:b/>
+                <w:sz w:val="16"/>
+                <w:szCs w:val="16"/>
+              </w:rPr>
+              <w:t>Default</w:t>
+            </w:r>
+          </w:p>
+        </w:tc>
+      </w:tr>
+      <w:tr>
+        <w:tc>
+          <w:tcPr>
+            <w:gridSpan w:val="1"/>
+            <w:vAlign w:val="top"/>
+          </w:tcPr>
+          <w:p>
+            <w:pPr>
+              <w:keepNext w:val="0"/>
+              <w:keepLines w:val="0"/>
+              <w:pageBreakBefore w:val="0"/>
+              <w:widowControl/>
+              <w:kinsoku/>
+              <w:wordWrap/>
+              <w:overflowPunct/>
+              <w:topLinePunct w:val="0"/>
+              <w:autoSpaceDE/>
+              <w:autoSpaceDN/>
+              <w:bidi w:val="0"/>
+              <w:adjustRightInd/>
+              <w:snapToGrid/>
+              <w:spacing w:before="100" w:after="100" w:line="240" w:lineRule="atLeast"/>
+              <w:jc w:val="left"/>
+              <w:textAlignment w:val="auto"/>
+            </w:pPr>
+            <w:r>
+              <w:rPr>
+                <w:rFonts w:ascii="Microsoft YaHei" w:hAnsi="Microsoft YaHei"/>
+                <w:color w:val="000"/>
+                <w:sz w:val="15"/>
+                <w:szCs w:val="15"/>
+              </w:rPr>
+              <w:t>setting_id</w:t>
+            </w:r>
+          </w:p>
+        </w:tc>
+        <w:tc>
+          <w:tcPr>
+            <w:gridSpan w:val="1"/>
+            <w:vAlign w:val="top"/>
+          </w:tcPr>
+          <w:p>
+            <w:pPr>
+              <w:keepNext w:val="0"/>
+              <w:keepLines w:val="0"/>
+              <w:pageBreakBefore w:val="0"/>
+              <w:widowControl/>
+              <w:kinsoku/>
+              <w:wordWrap/>
+              <w:overflowPunct/>
+              <w:topLinePunct w:val="0"/>
+              <w:autoSpaceDE/>
+              <w:autoSpaceDN/>
+              <w:bidi w:val="0"/>
+              <w:adjustRightInd/>
+              <w:snapToGrid/>
+              <w:spacing w:before="100" w:after="100" w:line="240" w:lineRule="atLeast"/>
+              <w:jc w:val="left"/>
+              <w:textAlignment w:val="auto"/>
+            </w:pPr>
+            <w:r>
+              <w:rPr>
+                <w:rFonts w:ascii="Microsoft YaHei" w:hAnsi="Microsoft YaHei"/>
+                <w:color w:val="000"/>
+                <w:sz w:val="15"/>
+                <w:szCs w:val="15"/>
+              </w:rPr>
+              <w:t>integer</w:t>
+            </w:r>
+          </w:p>
+        </w:tc>
+        <w:tc>
+          <w:tcPr>
+            <w:gridSpan w:val="1"/>
+            <w:vAlign w:val="top"/>
+          </w:tcPr>
+          <w:p>
+            <w:pPr>
+              <w:keepNext w:val="0"/>
+              <w:keepLines w:val="0"/>
+              <w:pageBreakBefore w:val="0"/>
+              <w:widowControl/>
+              <w:kinsoku/>
+              <w:wordWrap/>
+              <w:overflowPunct/>
+              <w:topLinePunct w:val="0"/>
+              <w:autoSpaceDE/>
+              <w:autoSpaceDN/>
+              <w:bidi w:val="0"/>
+              <w:adjustRightInd/>
+              <w:snapToGrid/>
+              <w:spacing w:before="100" w:after="100" w:line="240" w:lineRule="atLeast"/>
+              <w:jc w:val="left"/>
+              <w:textAlignment w:val="auto"/>
+            </w:pPr>
+            <w:r>
+              <w:rPr>
+                <w:rFonts w:ascii="Microsoft YaHei" w:hAnsi="Microsoft YaHei"/>
+                <w:color w:val="000"/>
+                <w:sz w:val="15"/>
+                <w:szCs w:val="15"/>
+              </w:rPr>
+            </w:r>
+          </w:p>
+        </w:tc>
+        <w:tc>
+          <w:tcPr>
+            <w:gridSpan w:val="1"/>
+            <w:vAlign w:val="top"/>
+          </w:tcPr>
+          <w:p>
+            <w:pPr>
+              <w:keepNext w:val="0"/>
+              <w:keepLines w:val="0"/>
+              <w:pageBreakBefore w:val="0"/>
+              <w:widowControl/>
+              <w:kinsoku/>
+              <w:wordWrap/>
+              <w:overflowPunct/>
+              <w:topLinePunct w:val="0"/>
+              <w:autoSpaceDE/>
+              <w:autoSpaceDN/>
+              <w:bidi w:val="0"/>
+              <w:adjustRightInd/>
+              <w:snapToGrid/>
+              <w:spacing w:before="100" w:after="100" w:line="240" w:lineRule="atLeast"/>
+              <w:jc w:val="left"/>
+              <w:textAlignment w:val="auto"/>
+            </w:pPr>
+            <w:r>
+              <w:rPr>
+                <w:rFonts w:ascii="Microsoft YaHei" w:hAnsi="Microsoft YaHei"/>
+                <w:color w:val="000"/>
+                <w:sz w:val="15"/>
+                <w:szCs w:val="15"/>
+              </w:rPr>
+              <w:t>YES</w:t>
+            </w:r>
+          </w:p>
+        </w:tc>
+        <w:tc>
+          <w:tcPr>
+            <w:gridSpan w:val="1"/>
+            <w:vAlign w:val="top"/>
+          </w:tcPr>
+          <w:p>
+            <w:pPr>
+              <w:keepNext w:val="0"/>
+              <w:keepLines w:val="0"/>
+              <w:pageBreakBefore w:val="0"/>
+              <w:widowControl/>
+              <w:kinsoku/>
+              <w:wordWrap/>
+              <w:overflowPunct/>
+              <w:topLinePunct w:val="0"/>
+              <w:autoSpaceDE/>
+              <w:autoSpaceDN/>
+              <w:bidi w:val="0"/>
+              <w:adjustRightInd/>
+              <w:snapToGrid/>
+              <w:spacing w:before="100" w:after="100" w:line="240" w:lineRule="atLeast"/>
+              <w:jc w:val="left"/>
+              <w:textAlignment w:val="auto"/>
+            </w:pPr>
+            <w:r>
+              <w:rPr>
+                <w:rFonts w:ascii="Microsoft YaHei" w:hAnsi="Microsoft YaHei"/>
+                <w:color w:val="000"/>
+                <w:sz w:val="15"/>
+                <w:szCs w:val="15"/>
+              </w:rPr>
+              <w:t>NO</w:t>
+            </w:r>
+          </w:p>
+        </w:tc>
+        <w:tc>
+          <w:tcPr>
+            <w:gridSpan w:val="1"/>
+            <w:vAlign w:val="top"/>
+          </w:tcPr>
+          <w:p>
+            <w:pPr>
+              <w:keepNext w:val="0"/>
+              <w:keepLines w:val="0"/>
+              <w:pageBreakBefore w:val="0"/>
+              <w:widowControl/>
+              <w:kinsoku/>
+              <w:wordWrap/>
+              <w:overflowPunct/>
+              <w:topLinePunct w:val="0"/>
+              <w:autoSpaceDE/>
+              <w:autoSpaceDN/>
+              <w:bidi w:val="0"/>
+              <w:adjustRightInd/>
+              <w:snapToGrid/>
+              <w:spacing w:before="100" w:after="100" w:line="240" w:lineRule="atLeast"/>
+              <w:jc w:val="left"/>
+              <w:textAlignment w:val="auto"/>
+            </w:pPr>
+            <w:r>
+              <w:rPr>
+                <w:rFonts w:ascii="Microsoft YaHei" w:hAnsi="Microsoft YaHei"/>
+                <w:color w:val="000"/>
+                <w:sz w:val="15"/>
+                <w:szCs w:val="15"/>
+              </w:rPr>
+            </w:r>
+          </w:p>
+        </w:tc>
+      </w:tr>
+      <w:tr>
+        <w:tc>
+          <w:tcPr>
+            <w:gridSpan w:val="1"/>
+            <w:vAlign w:val="top"/>
+          </w:tcPr>
+          <w:p>
+            <w:pPr>
+              <w:keepNext w:val="0"/>
+              <w:keepLines w:val="0"/>
+              <w:pageBreakBefore w:val="0"/>
+              <w:widowControl/>
+              <w:kinsoku/>
+              <w:wordWrap/>
+              <w:overflowPunct/>
+              <w:topLinePunct w:val="0"/>
+              <w:autoSpaceDE/>
+              <w:autoSpaceDN/>
+              <w:bidi w:val="0"/>
+              <w:adjustRightInd/>
+              <w:snapToGrid/>
+              <w:spacing w:before="100" w:after="100" w:line="240" w:lineRule="atLeast"/>
+              <w:jc w:val="left"/>
+              <w:textAlignment w:val="auto"/>
+            </w:pPr>
+            <w:r>
+              <w:rPr>
+                <w:rFonts w:ascii="Microsoft YaHei" w:hAnsi="Microsoft YaHei"/>
+                <w:color w:val="000"/>
+                <w:sz w:val="15"/>
+                <w:szCs w:val="15"/>
+              </w:rPr>
+              <w:t>key</w:t>
+            </w:r>
+          </w:p>
+        </w:tc>
+        <w:tc>
+          <w:tcPr>
+            <w:gridSpan w:val="1"/>
+            <w:vAlign w:val="top"/>
+          </w:tcPr>
+          <w:p>
+            <w:pPr>
+              <w:keepNext w:val="0"/>
+              <w:keepLines w:val="0"/>
+              <w:pageBreakBefore w:val="0"/>
+              <w:widowControl/>
+              <w:kinsoku/>
+              <w:wordWrap/>
+              <w:overflowPunct/>
+              <w:topLinePunct w:val="0"/>
+              <w:autoSpaceDE/>
+              <w:autoSpaceDN/>
+              <w:bidi w:val="0"/>
+              <w:adjustRightInd/>
+              <w:snapToGrid/>
+              <w:spacing w:before="100" w:after="100" w:line="240" w:lineRule="atLeast"/>
+              <w:jc w:val="left"/>
+              <w:textAlignment w:val="auto"/>
+            </w:pPr>
+            <w:r>
+              <w:rPr>
+                <w:rFonts w:ascii="Microsoft YaHei" w:hAnsi="Microsoft YaHei"/>
+                <w:color w:val="000"/>
+                <w:sz w:val="15"/>
+                <w:szCs w:val="15"/>
+              </w:rPr>
+              <w:t>varchar(255)</w:t>
+            </w:r>
+          </w:p>
+        </w:tc>
+        <w:tc>
+          <w:tcPr>
+            <w:gridSpan w:val="1"/>
+            <w:vAlign w:val="top"/>
+          </w:tcPr>
+          <w:p>
+            <w:pPr>
+              <w:keepNext w:val="0"/>
+              <w:keepLines w:val="0"/>
+              <w:pageBreakBefore w:val="0"/>
+              <w:widowControl/>
+              <w:kinsoku/>
+              <w:wordWrap/>
+              <w:overflowPunct/>
+              <w:topLinePunct w:val="0"/>
+              <w:autoSpaceDE/>
+              <w:autoSpaceDN/>
+              <w:bidi w:val="0"/>
+              <w:adjustRightInd/>
+              <w:snapToGrid/>
+              <w:spacing w:before="100" w:after="100" w:line="240" w:lineRule="atLeast"/>
+              <w:jc w:val="left"/>
+              <w:textAlignment w:val="auto"/>
+            </w:pPr>
+            <w:r>
+              <w:rPr>
+                <w:rFonts w:ascii="Microsoft YaHei" w:hAnsi="Microsoft YaHei"/>
+                <w:color w:val="000"/>
+                <w:sz w:val="15"/>
+                <w:szCs w:val="15"/>
+              </w:rPr>
+            </w:r>
+          </w:p>
+        </w:tc>
+        <w:tc>
+          <w:tcPr>
+            <w:gridSpan w:val="1"/>
+            <w:vAlign w:val="top"/>
+          </w:tcPr>
+          <w:p>
+            <w:pPr>
+              <w:keepNext w:val="0"/>
+              <w:keepLines w:val="0"/>
+              <w:pageBreakBefore w:val="0"/>
+              <w:widowControl/>
+              <w:kinsoku/>
+              <w:wordWrap/>
+              <w:overflowPunct/>
+              <w:topLinePunct w:val="0"/>
+              <w:autoSpaceDE/>
+              <w:autoSpaceDN/>
+              <w:bidi w:val="0"/>
+              <w:adjustRightInd/>
+              <w:snapToGrid/>
+              <w:spacing w:before="100" w:after="100" w:line="240" w:lineRule="atLeast"/>
+              <w:jc w:val="left"/>
+              <w:textAlignment w:val="auto"/>
+            </w:pPr>
+            <w:r>
+              <w:rPr>
+                <w:rFonts w:ascii="Microsoft YaHei" w:hAnsi="Microsoft YaHei"/>
+                <w:color w:val="000"/>
+                <w:sz w:val="15"/>
+                <w:szCs w:val="15"/>
+              </w:rPr>
+            </w:r>
+          </w:p>
+        </w:tc>
+        <w:tc>
+          <w:tcPr>
+            <w:gridSpan w:val="1"/>
+            <w:vAlign w:val="top"/>
+          </w:tcPr>
+          <w:p>
+            <w:pPr>
+              <w:keepNext w:val="0"/>
+              <w:keepLines w:val="0"/>
+              <w:pageBreakBefore w:val="0"/>
+              <w:widowControl/>
+              <w:kinsoku/>
+              <w:wordWrap/>
+              <w:overflowPunct/>
+              <w:topLinePunct w:val="0"/>
+              <w:autoSpaceDE/>
+              <w:autoSpaceDN/>
+              <w:bidi w:val="0"/>
+              <w:adjustRightInd/>
+              <w:snapToGrid/>
+              <w:spacing w:before="100" w:after="100" w:line="240" w:lineRule="atLeast"/>
+              <w:jc w:val="left"/>
+              <w:textAlignment w:val="auto"/>
+            </w:pPr>
+            <w:r>
+              <w:rPr>
+                <w:rFonts w:ascii="Microsoft YaHei" w:hAnsi="Microsoft YaHei"/>
+                <w:color w:val="000"/>
+                <w:sz w:val="15"/>
+                <w:szCs w:val="15"/>
+              </w:rPr>
+              <w:t>NO</w:t>
+            </w:r>
+          </w:p>
+        </w:tc>
+        <w:tc>
+          <w:tcPr>
+            <w:gridSpan w:val="1"/>
+            <w:vAlign w:val="top"/>
+          </w:tcPr>
+          <w:p>
+            <w:pPr>
+              <w:keepNext w:val="0"/>
+              <w:keepLines w:val="0"/>
+              <w:pageBreakBefore w:val="0"/>
+              <w:widowControl/>
+              <w:kinsoku/>
+              <w:wordWrap/>
+              <w:overflowPunct/>
+              <w:topLinePunct w:val="0"/>
+              <w:autoSpaceDE/>
+              <w:autoSpaceDN/>
+              <w:bidi w:val="0"/>
+              <w:adjustRightInd/>
+              <w:snapToGrid/>
+              <w:spacing w:before="100" w:after="100" w:line="240" w:lineRule="atLeast"/>
+              <w:jc w:val="left"/>
+              <w:textAlignment w:val="auto"/>
+            </w:pPr>
+            <w:r>
+              <w:rPr>
+                <w:rFonts w:ascii="Microsoft YaHei" w:hAnsi="Microsoft YaHei"/>
+                <w:color w:val="000"/>
+                <w:sz w:val="15"/>
+                <w:szCs w:val="15"/>
+              </w:rPr>
+            </w:r>
+          </w:p>
+        </w:tc>
+      </w:tr>
+      <w:tr>
+        <w:tc>
+          <w:tcPr>
+            <w:gridSpan w:val="1"/>
+            <w:vAlign w:val="top"/>
+          </w:tcPr>
+          <w:p>
+            <w:pPr>
+              <w:keepNext w:val="0"/>
+              <w:keepLines w:val="0"/>
+              <w:pageBreakBefore w:val="0"/>
+              <w:widowControl/>
+              <w:kinsoku/>
+              <w:wordWrap/>
+              <w:overflowPunct/>
+              <w:topLinePunct w:val="0"/>
+              <w:autoSpaceDE/>
+              <w:autoSpaceDN/>
+              <w:bidi w:val="0"/>
+              <w:adjustRightInd/>
+              <w:snapToGrid/>
+              <w:spacing w:before="100" w:after="100" w:line="240" w:lineRule="atLeast"/>
+              <w:jc w:val="left"/>
+              <w:textAlignment w:val="auto"/>
+            </w:pPr>
+            <w:r>
+              <w:rPr>
+                <w:rFonts w:ascii="Microsoft YaHei" w:hAnsi="Microsoft YaHei"/>
+                <w:color w:val="000"/>
+                <w:sz w:val="15"/>
+                <w:szCs w:val="15"/>
+              </w:rPr>
+              <w:t>value</w:t>
+            </w:r>
+          </w:p>
+        </w:tc>
+        <w:tc>
+          <w:tcPr>
+            <w:gridSpan w:val="1"/>
+            <w:vAlign w:val="top"/>
+          </w:tcPr>
+          <w:p>
+            <w:pPr>
+              <w:keepNext w:val="0"/>
+              <w:keepLines w:val="0"/>
+              <w:pageBreakBefore w:val="0"/>
+              <w:widowControl/>
+              <w:kinsoku/>
+              <w:wordWrap/>
+              <w:overflowPunct/>
+              <w:topLinePunct w:val="0"/>
+              <w:autoSpaceDE/>
+              <w:autoSpaceDN/>
+              <w:bidi w:val="0"/>
+              <w:adjustRightInd/>
+              <w:snapToGrid/>
+              <w:spacing w:before="100" w:after="100" w:line="240" w:lineRule="atLeast"/>
+              <w:jc w:val="left"/>
+              <w:textAlignment w:val="auto"/>
+            </w:pPr>
+            <w:r>
+              <w:rPr>
+                <w:rFonts w:ascii="Microsoft YaHei" w:hAnsi="Microsoft YaHei"/>
+                <w:color w:val="000"/>
+                <w:sz w:val="15"/>
+                <w:szCs w:val="15"/>
+              </w:rPr>
+              <w:t>varchar(1000)</w:t>
+            </w:r>
+          </w:p>
+        </w:tc>
+        <w:tc>
+          <w:tcPr>
+            <w:gridSpan w:val="1"/>
+            <w:vAlign w:val="top"/>
+          </w:tcPr>
+          <w:p>
+            <w:pPr>
+              <w:keepNext w:val="0"/>
+              <w:keepLines w:val="0"/>
+              <w:pageBreakBefore w:val="0"/>
+              <w:widowControl/>
+              <w:kinsoku/>
+              <w:wordWrap/>
+              <w:overflowPunct/>
+              <w:topLinePunct w:val="0"/>
+              <w:autoSpaceDE/>
+              <w:autoSpaceDN/>
+              <w:bidi w:val="0"/>
+              <w:adjustRightInd/>
+              <w:snapToGrid/>
+              <w:spacing w:before="100" w:after="100" w:line="240" w:lineRule="atLeast"/>
+              <w:jc w:val="left"/>
+              <w:textAlignment w:val="auto"/>
+            </w:pPr>
+            <w:r>
+              <w:rPr>
+                <w:rFonts w:ascii="Microsoft YaHei" w:hAnsi="Microsoft YaHei"/>
+                <w:color w:val="000"/>
+                <w:sz w:val="15"/>
+                <w:szCs w:val="15"/>
+              </w:rPr>
+            </w:r>
+          </w:p>
+        </w:tc>
+        <w:tc>
+          <w:tcPr>
+            <w:gridSpan w:val="1"/>
+            <w:vAlign w:val="top"/>
+          </w:tcPr>
+          <w:p>
+            <w:pPr>
+              <w:keepNext w:val="0"/>
+              <w:keepLines w:val="0"/>
+              <w:pageBreakBefore w:val="0"/>
+              <w:widowControl/>
+              <w:kinsoku/>
+              <w:wordWrap/>
+              <w:overflowPunct/>
+              <w:topLinePunct w:val="0"/>
+              <w:autoSpaceDE/>
+              <w:autoSpaceDN/>
+              <w:bidi w:val="0"/>
+              <w:adjustRightInd/>
+              <w:snapToGrid/>
+              <w:spacing w:before="100" w:after="100" w:line="240" w:lineRule="atLeast"/>
+              <w:jc w:val="left"/>
+              <w:textAlignment w:val="auto"/>
+            </w:pPr>
+            <w:r>
+              <w:rPr>
+                <w:rFonts w:ascii="Microsoft YaHei" w:hAnsi="Microsoft YaHei"/>
+                <w:color w:val="000"/>
+                <w:sz w:val="15"/>
+                <w:szCs w:val="15"/>
+              </w:rPr>
+            </w:r>
+          </w:p>
+        </w:tc>
+        <w:tc>
+          <w:tcPr>
+            <w:gridSpan w:val="1"/>
+            <w:vAlign w:val="top"/>
+          </w:tcPr>
+          <w:p>
+            <w:pPr>
+              <w:keepNext w:val="0"/>
+              <w:keepLines w:val="0"/>
+              <w:pageBreakBefore w:val="0"/>
+              <w:widowControl/>
+              <w:kinsoku/>
+              <w:wordWrap/>
+              <w:overflowPunct/>
+              <w:topLinePunct w:val="0"/>
+              <w:autoSpaceDE/>
+              <w:autoSpaceDN/>
+              <w:bidi w:val="0"/>
+              <w:adjustRightInd/>
+              <w:snapToGrid/>
+              <w:spacing w:before="100" w:after="100" w:line="240" w:lineRule="atLeast"/>
+              <w:jc w:val="left"/>
+              <w:textAlignment w:val="auto"/>
+            </w:pPr>
+            <w:r>
+              <w:rPr>
+                <w:rFonts w:ascii="Microsoft YaHei" w:hAnsi="Microsoft YaHei"/>
+                <w:color w:val="000"/>
+                <w:sz w:val="15"/>
+                <w:szCs w:val="15"/>
+              </w:rPr>
+              <w:t>NO</w:t>
+            </w:r>
+          </w:p>
+        </w:tc>
+        <w:tc>
+          <w:tcPr>
+            <w:gridSpan w:val="1"/>
+            <w:vAlign w:val="top"/>
+          </w:tcPr>
+          <w:p>
+            <w:pPr>
+              <w:keepNext w:val="0"/>
+              <w:keepLines w:val="0"/>
+              <w:pageBreakBefore w:val="0"/>
+              <w:widowControl/>
+              <w:kinsoku/>
+              <w:wordWrap/>
+              <w:overflowPunct/>
+              <w:topLinePunct w:val="0"/>
+              <w:autoSpaceDE/>
+              <w:autoSpaceDN/>
+              <w:bidi w:val="0"/>
+              <w:adjustRightInd/>
+              <w:snapToGrid/>
+              <w:spacing w:before="100" w:after="100" w:line="240" w:lineRule="atLeast"/>
+              <w:jc w:val="left"/>
+              <w:textAlignment w:val="auto"/>
+            </w:pPr>
+            <w:r>
+              <w:rPr>
+                <w:rFonts w:ascii="Microsoft YaHei" w:hAnsi="Microsoft YaHei"/>
+                <w:color w:val="000"/>
+                <w:sz w:val="15"/>
+                <w:szCs w:val="15"/>
+              </w:rPr>
+            </w:r>
+          </w:p>
+        </w:tc>
+      </w:tr>
+      <w:tr>
+        <w:tc>
+          <w:tcPr>
+            <w:gridSpan w:val="1"/>
+            <w:vAlign w:val="top"/>
+          </w:tcPr>
+          <w:p>
+            <w:pPr>
+              <w:keepNext w:val="0"/>
+              <w:keepLines w:val="0"/>
+              <w:pageBreakBefore w:val="0"/>
+              <w:widowControl/>
+              <w:kinsoku/>
+              <w:wordWrap/>
+              <w:overflowPunct/>
+              <w:topLinePunct w:val="0"/>
+              <w:autoSpaceDE/>
+              <w:autoSpaceDN/>
+              <w:bidi w:val="0"/>
+              <w:adjustRightInd/>
+              <w:snapToGrid/>
+              <w:spacing w:before="100" w:after="100" w:line="240" w:lineRule="atLeast"/>
+              <w:jc w:val="left"/>
+              <w:textAlignment w:val="auto"/>
+            </w:pPr>
+            <w:r>
+              <w:rPr>
+                <w:rFonts w:ascii="Microsoft YaHei" w:hAnsi="Microsoft YaHei"/>
+                <w:color w:val="000"/>
+                <w:sz w:val="15"/>
+                <w:szCs w:val="15"/>
+              </w:rPr>
+              <w:t>description</w:t>
+            </w:r>
+          </w:p>
+        </w:tc>
+        <w:tc>
+          <w:tcPr>
+            <w:gridSpan w:val="1"/>
+            <w:vAlign w:val="top"/>
+          </w:tcPr>
+          <w:p>
+            <w:pPr>
+              <w:keepNext w:val="0"/>
+              <w:keepLines w:val="0"/>
+              <w:pageBreakBefore w:val="0"/>
+              <w:widowControl/>
+              <w:kinsoku/>
+              <w:wordWrap/>
+              <w:overflowPunct/>
+              <w:topLinePunct w:val="0"/>
+              <w:autoSpaceDE/>
+              <w:autoSpaceDN/>
+              <w:bidi w:val="0"/>
+              <w:adjustRightInd/>
+              <w:snapToGrid/>
+              <w:spacing w:before="100" w:after="100" w:line="240" w:lineRule="atLeast"/>
+              <w:jc w:val="left"/>
+              <w:textAlignment w:val="auto"/>
+            </w:pPr>
+            <w:r>
+              <w:rPr>
+                <w:rFonts w:ascii="Microsoft YaHei" w:hAnsi="Microsoft YaHei"/>
+                <w:color w:val="000"/>
+                <w:sz w:val="15"/>
+                <w:szCs w:val="15"/>
+              </w:rPr>
+              <w:t>varchar(500)</w:t>
+            </w:r>
+          </w:p>
+        </w:tc>
+        <w:tc>
+          <w:tcPr>
+            <w:gridSpan w:val="1"/>
+            <w:vAlign w:val="top"/>
+          </w:tcPr>
+          <w:p>
+            <w:pPr>
+              <w:keepNext w:val="0"/>
+              <w:keepLines w:val="0"/>
+              <w:pageBreakBefore w:val="0"/>
+              <w:widowControl/>
+              <w:kinsoku/>
+              <w:wordWrap/>
+              <w:overflowPunct/>
+              <w:topLinePunct w:val="0"/>
+              <w:autoSpaceDE/>
+              <w:autoSpaceDN/>
+              <w:bidi w:val="0"/>
+              <w:adjustRightInd/>
+              <w:snapToGrid/>
+              <w:spacing w:before="100" w:after="100" w:line="240" w:lineRule="atLeast"/>
+              <w:jc w:val="left"/>
+              <w:textAlignment w:val="auto"/>
+            </w:pPr>
+            <w:r>
+              <w:rPr>
+                <w:rFonts w:ascii="Microsoft YaHei" w:hAnsi="Microsoft YaHei"/>
+                <w:color w:val="000"/>
+                <w:sz w:val="15"/>
+                <w:szCs w:val="15"/>
+              </w:rPr>
+            </w:r>
+          </w:p>
+        </w:tc>
+        <w:tc>
+          <w:tcPr>
+            <w:gridSpan w:val="1"/>
+            <w:vAlign w:val="top"/>
+          </w:tcPr>
+          <w:p>
+            <w:pPr>
+              <w:keepNext w:val="0"/>
+              <w:keepLines w:val="0"/>
+              <w:pageBreakBefore w:val="0"/>
+              <w:widowControl/>
+              <w:kinsoku/>
+              <w:wordWrap/>
+              <w:overflowPunct/>
+              <w:topLinePunct w:val="0"/>
+              <w:autoSpaceDE/>
+              <w:autoSpaceDN/>
+              <w:bidi w:val="0"/>
+              <w:adjustRightInd/>
+              <w:snapToGrid/>
+              <w:spacing w:before="100" w:after="100" w:line="240" w:lineRule="atLeast"/>
+              <w:jc w:val="left"/>
+              <w:textAlignment w:val="auto"/>
+            </w:pPr>
+            <w:r>
+              <w:rPr>
+                <w:rFonts w:ascii="Microsoft YaHei" w:hAnsi="Microsoft YaHei"/>
+                <w:color w:val="000"/>
+                <w:sz w:val="15"/>
+                <w:szCs w:val="15"/>
+              </w:rPr>
+            </w:r>
+          </w:p>
+        </w:tc>
+        <w:tc>
+          <w:tcPr>
+            <w:gridSpan w:val="1"/>
+            <w:vAlign w:val="top"/>
+          </w:tcPr>
+          <w:p>
+            <w:pPr>
+              <w:keepNext w:val="0"/>
+              <w:keepLines w:val="0"/>
+              <w:pageBreakBefore w:val="0"/>
+              <w:widowControl/>
+              <w:kinsoku/>
+              <w:wordWrap/>
+              <w:overflowPunct/>
+              <w:topLinePunct w:val="0"/>
+              <w:autoSpaceDE/>
+              <w:autoSpaceDN/>
+              <w:bidi w:val="0"/>
+              <w:adjustRightInd/>
+              <w:snapToGrid/>
+              <w:spacing w:before="100" w:after="100" w:line="240" w:lineRule="atLeast"/>
+              <w:jc w:val="left"/>
+              <w:textAlignment w:val="auto"/>
+            </w:pPr>
+            <w:r>
+              <w:rPr>
+                <w:rFonts w:ascii="Microsoft YaHei" w:hAnsi="Microsoft YaHei"/>
+                <w:color w:val="000"/>
+                <w:sz w:val="15"/>
+                <w:szCs w:val="15"/>
+              </w:rPr>
+              <w:t>YES</w:t>
+            </w:r>
+          </w:p>
+        </w:tc>
+        <w:tc>
+          <w:tcPr>
+            <w:gridSpan w:val="1"/>
+            <w:vAlign w:val="top"/>
+          </w:tcPr>
+          <w:p>
+            <w:pPr>
+              <w:keepNext w:val="0"/>
+              <w:keepLines w:val="0"/>
+              <w:pageBreakBefore w:val="0"/>
+              <w:widowControl/>
+              <w:kinsoku/>
+              <w:wordWrap/>
+              <w:overflowPunct/>
+              <w:topLinePunct w:val="0"/>
+              <w:autoSpaceDE/>
+              <w:autoSpaceDN/>
+              <w:bidi w:val="0"/>
+              <w:adjustRightInd/>
+              <w:snapToGrid/>
+              <w:spacing w:before="100" w:after="100" w:line="240" w:lineRule="atLeast"/>
+              <w:jc w:val="left"/>
+              <w:textAlignment w:val="auto"/>
+            </w:pPr>
+            <w:r>
+              <w:rPr>
+                <w:rFonts w:ascii="Microsoft YaHei" w:hAnsi="Microsoft YaHei"/>
+                <w:color w:val="000"/>
+                <w:sz w:val="15"/>
+                <w:szCs w:val="15"/>
+              </w:rPr>
+            </w:r>
+          </w:p>
+        </w:tc>
+      </w:tr>
+      <w:tr>
+        <w:tc>
+          <w:tcPr>
+            <w:gridSpan w:val="1"/>
+            <w:vAlign w:val="top"/>
+          </w:tcPr>
+          <w:p>
+            <w:pPr>
+              <w:keepNext w:val="0"/>
+              <w:keepLines w:val="0"/>
+              <w:pageBreakBefore w:val="0"/>
+              <w:widowControl/>
+              <w:kinsoku/>
+              <w:wordWrap/>
+              <w:overflowPunct/>
+              <w:topLinePunct w:val="0"/>
+              <w:autoSpaceDE/>
+              <w:autoSpaceDN/>
+              <w:bidi w:val="0"/>
+              <w:adjustRightInd/>
+              <w:snapToGrid/>
+              <w:spacing w:before="100" w:after="100" w:line="240" w:lineRule="atLeast"/>
+              <w:jc w:val="left"/>
+              <w:textAlignment w:val="auto"/>
+            </w:pPr>
+            <w:r>
+              <w:rPr>
+                <w:rFonts w:ascii="Microsoft YaHei" w:hAnsi="Microsoft YaHei"/>
+                <w:color w:val="000"/>
+                <w:sz w:val="15"/>
+                <w:szCs w:val="15"/>
+              </w:rPr>
+              <w:t>updated_at</w:t>
+            </w:r>
+          </w:p>
+        </w:tc>
+        <w:tc>
+          <w:tcPr>
+            <w:gridSpan w:val="1"/>
+            <w:vAlign w:val="top"/>
+          </w:tcPr>
+          <w:p>
+            <w:pPr>
+              <w:keepNext w:val="0"/>
+              <w:keepLines w:val="0"/>
+              <w:pageBreakBefore w:val="0"/>
+              <w:widowControl/>
+              <w:kinsoku/>
+              <w:wordWrap/>
+              <w:overflowPunct/>
+              <w:topLinePunct w:val="0"/>
+              <w:autoSpaceDE/>
+              <w:autoSpaceDN/>
+              <w:bidi w:val="0"/>
+              <w:adjustRightInd/>
+              <w:snapToGrid/>
+              <w:spacing w:before="100" w:after="100" w:line="240" w:lineRule="atLeast"/>
+              <w:jc w:val="left"/>
+              <w:textAlignment w:val="auto"/>
+            </w:pPr>
+            <w:r>
+              <w:rPr>
+                <w:rFonts w:ascii="Microsoft YaHei" w:hAnsi="Microsoft YaHei"/>
+                <w:color w:val="000"/>
+                <w:sz w:val="15"/>
+                <w:szCs w:val="15"/>
+              </w:rPr>
+              <w:t>timestamp without time zone</w:t>
+            </w:r>
+          </w:p>
+        </w:tc>
+        <w:tc>
+          <w:tcPr>
+            <w:gridSpan w:val="1"/>
+            <w:vAlign w:val="top"/>
+          </w:tcPr>
+          <w:p>
+            <w:pPr>
+              <w:keepNext w:val="0"/>
+              <w:keepLines w:val="0"/>
+              <w:pageBreakBefore w:val="0"/>
+              <w:widowControl/>
+              <w:kinsoku/>
+              <w:wordWrap/>
+              <w:overflowPunct/>
+              <w:topLinePunct w:val="0"/>
+              <w:autoSpaceDE/>
+              <w:autoSpaceDN/>
+              <w:bidi w:val="0"/>
+              <w:adjustRightInd/>
+              <w:snapToGrid/>
+              <w:spacing w:before="100" w:after="100" w:line="240" w:lineRule="atLeast"/>
+              <w:jc w:val="left"/>
+              <w:textAlignment w:val="auto"/>
+            </w:pPr>
+            <w:r>
+              <w:rPr>
+                <w:rFonts w:ascii="Microsoft YaHei" w:hAnsi="Microsoft YaHei"/>
+                <w:color w:val="000"/>
+                <w:sz w:val="15"/>
+                <w:szCs w:val="15"/>
+              </w:rPr>
+            </w:r>
+          </w:p>
+        </w:tc>
+        <w:tc>
+          <w:tcPr>
+            <w:gridSpan w:val="1"/>
+            <w:vAlign w:val="top"/>
+          </w:tcPr>
+          <w:p>
+            <w:pPr>
+              <w:keepNext w:val="0"/>
+              <w:keepLines w:val="0"/>
+              <w:pageBreakBefore w:val="0"/>
+              <w:widowControl/>
+              <w:kinsoku/>
+              <w:wordWrap/>
+              <w:overflowPunct/>
+              <w:topLinePunct w:val="0"/>
+              <w:autoSpaceDE/>
+              <w:autoSpaceDN/>
+              <w:bidi w:val="0"/>
+              <w:adjustRightInd/>
+              <w:snapToGrid/>
+              <w:spacing w:before="100" w:after="100" w:line="240" w:lineRule="atLeast"/>
+              <w:jc w:val="left"/>
+              <w:textAlignment w:val="auto"/>
+            </w:pPr>
+            <w:r>
+              <w:rPr>
+                <w:rFonts w:ascii="Microsoft YaHei" w:hAnsi="Microsoft YaHei"/>
+                <w:color w:val="000"/>
+                <w:sz w:val="15"/>
+                <w:szCs w:val="15"/>
+              </w:rPr>
+            </w:r>
+          </w:p>
+        </w:tc>
+        <w:tc>
+          <w:tcPr>
+            <w:gridSpan w:val="1"/>
+            <w:vAlign w:val="top"/>
+          </w:tcPr>
+          <w:p>
+            <w:pPr>
+              <w:keepNext w:val="0"/>
+              <w:keepLines w:val="0"/>
+              <w:pageBreakBefore w:val="0"/>
+              <w:widowControl/>
+              <w:kinsoku/>
+              <w:wordWrap/>
+              <w:overflowPunct/>
+              <w:topLinePunct w:val="0"/>
+              <w:autoSpaceDE/>
+              <w:autoSpaceDN/>
+              <w:bidi w:val="0"/>
+              <w:adjustRightInd/>
+              <w:snapToGrid/>
+              <w:spacing w:before="100" w:after="100" w:line="240" w:lineRule="atLeast"/>
+              <w:jc w:val="left"/>
+              <w:textAlignment w:val="auto"/>
+            </w:pPr>
+            <w:r>
+              <w:rPr>
+                <w:rFonts w:ascii="Microsoft YaHei" w:hAnsi="Microsoft YaHei"/>
+                <w:color w:val="000"/>
+                <w:sz w:val="15"/>
+                <w:szCs w:val="15"/>
+              </w:rPr>
+              <w:t>YES</w:t>
+            </w:r>
+          </w:p>
+        </w:tc>
+        <w:tc>
+          <w:tcPr>
+            <w:gridSpan w:val="1"/>
+            <w:vAlign w:val="top"/>
+          </w:tcPr>
+          <w:p>
+            <w:pPr>
+              <w:keepNext w:val="0"/>
+              <w:keepLines w:val="0"/>
+              <w:pageBreakBefore w:val="0"/>
+              <w:widowControl/>
+              <w:kinsoku/>
+              <w:wordWrap/>
+              <w:overflowPunct/>
+              <w:topLinePunct w:val="0"/>
+              <w:autoSpaceDE/>
+              <w:autoSpaceDN/>
+              <w:bidi w:val="0"/>
+              <w:adjustRightInd/>
+              <w:snapToGrid/>
+              <w:spacing w:before="100" w:after="100" w:line="240" w:lineRule="atLeast"/>
+              <w:jc w:val="left"/>
+              <w:textAlignment w:val="auto"/>
+            </w:pPr>
+            <w:r>
+              <w:rPr>
+                <w:rFonts w:ascii="Microsoft YaHei" w:hAnsi="Microsoft YaHei"/>
+                <w:color w:val="000"/>
+                <w:sz w:val="15"/>
+                <w:szCs w:val="15"/>
+              </w:rPr>
+            </w:r>
+          </w:p>
+        </w:tc>
+      </w:tr>
     </w:tbl>
     <w:p>
       <w:pPr>
@@ -18247,7 +22768,7 @@
                 <w:sz w:val="15"/>
                 <w:szCs w:val="15"/>
               </w:rPr>
-              <w:t>NO</w:t>
+              <w:t>YES</w:t>
             </w:r>
           </w:p>
         </w:tc>

</xml_diff>

<commit_message>
feat: Add ZIP file batch processing with improved Unicode handling
- Implement batch processing for ZIP files containing multiple images
- Fix Unicode encoding to properly display Chinese characters using ensure_ascii=False
- Add robust error handling for JSON parsing in batch processing
- Support combining results from multiple images into single JSON/Excel output
- Update API endpoints to handle batch job status and listing
</commit_message>
<xml_diff>
--- a/db_schema.docx
+++ b/db_schema.docx
@@ -4370,6 +4370,1262 @@
                 <w:szCs w:val="15"/>
               </w:rPr>
               <w:t>timestamp with time zone</w:t>
+            </w:r>
+          </w:p>
+        </w:tc>
+        <w:tc>
+          <w:tcPr>
+            <w:gridSpan w:val="1"/>
+            <w:vAlign w:val="top"/>
+          </w:tcPr>
+          <w:p>
+            <w:pPr>
+              <w:keepNext w:val="0"/>
+              <w:keepLines w:val="0"/>
+              <w:pageBreakBefore w:val="0"/>
+              <w:widowControl/>
+              <w:kinsoku/>
+              <w:wordWrap/>
+              <w:overflowPunct/>
+              <w:topLinePunct w:val="0"/>
+              <w:autoSpaceDE/>
+              <w:autoSpaceDN/>
+              <w:bidi w:val="0"/>
+              <w:adjustRightInd/>
+              <w:snapToGrid/>
+              <w:spacing w:before="100" w:after="100" w:line="240" w:lineRule="atLeast"/>
+              <w:jc w:val="left"/>
+              <w:textAlignment w:val="auto"/>
+            </w:pPr>
+            <w:r>
+              <w:rPr>
+                <w:rFonts w:ascii="Microsoft YaHei" w:hAnsi="Microsoft YaHei"/>
+                <w:color w:val="000"/>
+                <w:sz w:val="15"/>
+                <w:szCs w:val="15"/>
+              </w:rPr>
+            </w:r>
+          </w:p>
+        </w:tc>
+        <w:tc>
+          <w:tcPr>
+            <w:gridSpan w:val="1"/>
+            <w:vAlign w:val="top"/>
+          </w:tcPr>
+          <w:p>
+            <w:pPr>
+              <w:keepNext w:val="0"/>
+              <w:keepLines w:val="0"/>
+              <w:pageBreakBefore w:val="0"/>
+              <w:widowControl/>
+              <w:kinsoku/>
+              <w:wordWrap/>
+              <w:overflowPunct/>
+              <w:topLinePunct w:val="0"/>
+              <w:autoSpaceDE/>
+              <w:autoSpaceDN/>
+              <w:bidi w:val="0"/>
+              <w:adjustRightInd/>
+              <w:snapToGrid/>
+              <w:spacing w:before="100" w:after="100" w:line="240" w:lineRule="atLeast"/>
+              <w:jc w:val="left"/>
+              <w:textAlignment w:val="auto"/>
+            </w:pPr>
+            <w:r>
+              <w:rPr>
+                <w:rFonts w:ascii="Microsoft YaHei" w:hAnsi="Microsoft YaHei"/>
+                <w:color w:val="000"/>
+                <w:sz w:val="15"/>
+                <w:szCs w:val="15"/>
+              </w:rPr>
+            </w:r>
+          </w:p>
+        </w:tc>
+        <w:tc>
+          <w:tcPr>
+            <w:gridSpan w:val="1"/>
+            <w:vAlign w:val="top"/>
+          </w:tcPr>
+          <w:p>
+            <w:pPr>
+              <w:keepNext w:val="0"/>
+              <w:keepLines w:val="0"/>
+              <w:pageBreakBefore w:val="0"/>
+              <w:widowControl/>
+              <w:kinsoku/>
+              <w:wordWrap/>
+              <w:overflowPunct/>
+              <w:topLinePunct w:val="0"/>
+              <w:autoSpaceDE/>
+              <w:autoSpaceDN/>
+              <w:bidi w:val="0"/>
+              <w:adjustRightInd/>
+              <w:snapToGrid/>
+              <w:spacing w:before="100" w:after="100" w:line="240" w:lineRule="atLeast"/>
+              <w:jc w:val="left"/>
+              <w:textAlignment w:val="auto"/>
+            </w:pPr>
+            <w:r>
+              <w:rPr>
+                <w:rFonts w:ascii="Microsoft YaHei" w:hAnsi="Microsoft YaHei"/>
+                <w:color w:val="000"/>
+                <w:sz w:val="15"/>
+                <w:szCs w:val="15"/>
+              </w:rPr>
+              <w:t>YES</w:t>
+            </w:r>
+          </w:p>
+        </w:tc>
+        <w:tc>
+          <w:tcPr>
+            <w:gridSpan w:val="1"/>
+            <w:vAlign w:val="top"/>
+          </w:tcPr>
+          <w:p>
+            <w:pPr>
+              <w:keepNext w:val="0"/>
+              <w:keepLines w:val="0"/>
+              <w:pageBreakBefore w:val="0"/>
+              <w:widowControl/>
+              <w:kinsoku/>
+              <w:wordWrap/>
+              <w:overflowPunct/>
+              <w:topLinePunct w:val="0"/>
+              <w:autoSpaceDE/>
+              <w:autoSpaceDN/>
+              <w:bidi w:val="0"/>
+              <w:adjustRightInd/>
+              <w:snapToGrid/>
+              <w:spacing w:before="100" w:after="100" w:line="240" w:lineRule="atLeast"/>
+              <w:jc w:val="left"/>
+              <w:textAlignment w:val="auto"/>
+            </w:pPr>
+            <w:r>
+              <w:rPr>
+                <w:rFonts w:ascii="Microsoft YaHei" w:hAnsi="Microsoft YaHei"/>
+                <w:color w:val="000"/>
+                <w:sz w:val="15"/>
+                <w:szCs w:val="15"/>
+              </w:rPr>
+              <w:t>CURRENT_TIMESTAMP</w:t>
+            </w:r>
+          </w:p>
+        </w:tc>
+      </w:tr>
+      <w:tr>
+        <w:tc>
+          <w:tcPr>
+            <w:gridSpan w:val="1"/>
+            <w:vAlign w:val="top"/>
+          </w:tcPr>
+          <w:p>
+            <w:pPr>
+              <w:keepNext w:val="0"/>
+              <w:keepLines w:val="0"/>
+              <w:pageBreakBefore w:val="0"/>
+              <w:widowControl/>
+              <w:kinsoku/>
+              <w:wordWrap/>
+              <w:overflowPunct/>
+              <w:topLinePunct w:val="0"/>
+              <w:autoSpaceDE/>
+              <w:autoSpaceDN/>
+              <w:bidi w:val="0"/>
+              <w:adjustRightInd/>
+              <w:snapToGrid/>
+              <w:spacing w:before="100" w:after="100" w:line="240" w:lineRule="atLeast"/>
+              <w:jc w:val="left"/>
+              <w:textAlignment w:val="auto"/>
+            </w:pPr>
+            <w:r>
+              <w:rPr>
+                <w:rFonts w:ascii="Microsoft YaHei" w:hAnsi="Microsoft YaHei"/>
+                <w:color w:val="000"/>
+                <w:sz w:val="15"/>
+                <w:szCs w:val="15"/>
+              </w:rPr>
+              <w:t>company_id</w:t>
+            </w:r>
+          </w:p>
+        </w:tc>
+        <w:tc>
+          <w:tcPr>
+            <w:gridSpan w:val="1"/>
+            <w:vAlign w:val="top"/>
+          </w:tcPr>
+          <w:p>
+            <w:pPr>
+              <w:keepNext w:val="0"/>
+              <w:keepLines w:val="0"/>
+              <w:pageBreakBefore w:val="0"/>
+              <w:widowControl/>
+              <w:kinsoku/>
+              <w:wordWrap/>
+              <w:overflowPunct/>
+              <w:topLinePunct w:val="0"/>
+              <w:autoSpaceDE/>
+              <w:autoSpaceDN/>
+              <w:bidi w:val="0"/>
+              <w:adjustRightInd/>
+              <w:snapToGrid/>
+              <w:spacing w:before="100" w:after="100" w:line="240" w:lineRule="atLeast"/>
+              <w:jc w:val="left"/>
+              <w:textAlignment w:val="auto"/>
+            </w:pPr>
+            <w:r>
+              <w:rPr>
+                <w:rFonts w:ascii="Microsoft YaHei" w:hAnsi="Microsoft YaHei"/>
+                <w:color w:val="000"/>
+                <w:sz w:val="15"/>
+                <w:szCs w:val="15"/>
+              </w:rPr>
+              <w:t>integer</w:t>
+            </w:r>
+          </w:p>
+        </w:tc>
+        <w:tc>
+          <w:tcPr>
+            <w:gridSpan w:val="1"/>
+            <w:vAlign w:val="top"/>
+          </w:tcPr>
+          <w:p>
+            <w:pPr>
+              <w:keepNext w:val="0"/>
+              <w:keepLines w:val="0"/>
+              <w:pageBreakBefore w:val="0"/>
+              <w:widowControl/>
+              <w:kinsoku/>
+              <w:wordWrap/>
+              <w:overflowPunct/>
+              <w:topLinePunct w:val="0"/>
+              <w:autoSpaceDE/>
+              <w:autoSpaceDN/>
+              <w:bidi w:val="0"/>
+              <w:adjustRightInd/>
+              <w:snapToGrid/>
+              <w:spacing w:before="100" w:after="100" w:line="240" w:lineRule="atLeast"/>
+              <w:jc w:val="left"/>
+              <w:textAlignment w:val="auto"/>
+            </w:pPr>
+            <w:r>
+              <w:rPr>
+                <w:rFonts w:ascii="Microsoft YaHei" w:hAnsi="Microsoft YaHei"/>
+                <w:color w:val="000"/>
+                <w:sz w:val="15"/>
+                <w:szCs w:val="15"/>
+              </w:rPr>
+            </w:r>
+          </w:p>
+        </w:tc>
+        <w:tc>
+          <w:tcPr>
+            <w:gridSpan w:val="1"/>
+            <w:vAlign w:val="top"/>
+          </w:tcPr>
+          <w:p>
+            <w:pPr>
+              <w:keepNext w:val="0"/>
+              <w:keepLines w:val="0"/>
+              <w:pageBreakBefore w:val="0"/>
+              <w:widowControl/>
+              <w:kinsoku/>
+              <w:wordWrap/>
+              <w:overflowPunct/>
+              <w:topLinePunct w:val="0"/>
+              <w:autoSpaceDE/>
+              <w:autoSpaceDN/>
+              <w:bidi w:val="0"/>
+              <w:adjustRightInd/>
+              <w:snapToGrid/>
+              <w:spacing w:before="100" w:after="100" w:line="240" w:lineRule="atLeast"/>
+              <w:jc w:val="left"/>
+              <w:textAlignment w:val="auto"/>
+            </w:pPr>
+            <w:r>
+              <w:rPr>
+                <w:rFonts w:ascii="Microsoft YaHei" w:hAnsi="Microsoft YaHei"/>
+                <w:color w:val="000"/>
+                <w:sz w:val="15"/>
+                <w:szCs w:val="15"/>
+              </w:rPr>
+            </w:r>
+          </w:p>
+        </w:tc>
+        <w:tc>
+          <w:tcPr>
+            <w:gridSpan w:val="1"/>
+            <w:vAlign w:val="top"/>
+          </w:tcPr>
+          <w:p>
+            <w:pPr>
+              <w:keepNext w:val="0"/>
+              <w:keepLines w:val="0"/>
+              <w:pageBreakBefore w:val="0"/>
+              <w:widowControl/>
+              <w:kinsoku/>
+              <w:wordWrap/>
+              <w:overflowPunct/>
+              <w:topLinePunct w:val="0"/>
+              <w:autoSpaceDE/>
+              <w:autoSpaceDN/>
+              <w:bidi w:val="0"/>
+              <w:adjustRightInd/>
+              <w:snapToGrid/>
+              <w:spacing w:before="100" w:after="100" w:line="240" w:lineRule="atLeast"/>
+              <w:jc w:val="left"/>
+              <w:textAlignment w:val="auto"/>
+            </w:pPr>
+            <w:r>
+              <w:rPr>
+                <w:rFonts w:ascii="Microsoft YaHei" w:hAnsi="Microsoft YaHei"/>
+                <w:color w:val="000"/>
+                <w:sz w:val="15"/>
+                <w:szCs w:val="15"/>
+              </w:rPr>
+              <w:t>YES</w:t>
+            </w:r>
+          </w:p>
+        </w:tc>
+        <w:tc>
+          <w:tcPr>
+            <w:gridSpan w:val="1"/>
+            <w:vAlign w:val="top"/>
+          </w:tcPr>
+          <w:p>
+            <w:pPr>
+              <w:keepNext w:val="0"/>
+              <w:keepLines w:val="0"/>
+              <w:pageBreakBefore w:val="0"/>
+              <w:widowControl/>
+              <w:kinsoku/>
+              <w:wordWrap/>
+              <w:overflowPunct/>
+              <w:topLinePunct w:val="0"/>
+              <w:autoSpaceDE/>
+              <w:autoSpaceDN/>
+              <w:bidi w:val="0"/>
+              <w:adjustRightInd/>
+              <w:snapToGrid/>
+              <w:spacing w:before="100" w:after="100" w:line="240" w:lineRule="atLeast"/>
+              <w:jc w:val="left"/>
+              <w:textAlignment w:val="auto"/>
+            </w:pPr>
+            <w:r>
+              <w:rPr>
+                <w:rFonts w:ascii="Microsoft YaHei" w:hAnsi="Microsoft YaHei"/>
+                <w:color w:val="000"/>
+                <w:sz w:val="15"/>
+                <w:szCs w:val="15"/>
+              </w:rPr>
+            </w:r>
+          </w:p>
+        </w:tc>
+      </w:tr>
+      <w:tr>
+        <w:tc>
+          <w:tcPr>
+            <w:gridSpan w:val="1"/>
+            <w:vAlign w:val="top"/>
+          </w:tcPr>
+          <w:p>
+            <w:pPr>
+              <w:keepNext w:val="0"/>
+              <w:keepLines w:val="0"/>
+              <w:pageBreakBefore w:val="0"/>
+              <w:widowControl/>
+              <w:kinsoku/>
+              <w:wordWrap/>
+              <w:overflowPunct/>
+              <w:topLinePunct w:val="0"/>
+              <w:autoSpaceDE/>
+              <w:autoSpaceDN/>
+              <w:bidi w:val="0"/>
+              <w:adjustRightInd/>
+              <w:snapToGrid/>
+              <w:spacing w:before="100" w:after="100" w:line="240" w:lineRule="atLeast"/>
+              <w:jc w:val="left"/>
+              <w:textAlignment w:val="auto"/>
+            </w:pPr>
+            <w:r>
+              <w:rPr>
+                <w:rFonts w:ascii="Microsoft YaHei" w:hAnsi="Microsoft YaHei"/>
+                <w:color w:val="000"/>
+                <w:sz w:val="15"/>
+                <w:szCs w:val="15"/>
+              </w:rPr>
+              <w:t>zip_filename</w:t>
+            </w:r>
+          </w:p>
+        </w:tc>
+        <w:tc>
+          <w:tcPr>
+            <w:gridSpan w:val="1"/>
+            <w:vAlign w:val="top"/>
+          </w:tcPr>
+          <w:p>
+            <w:pPr>
+              <w:keepNext w:val="0"/>
+              <w:keepLines w:val="0"/>
+              <w:pageBreakBefore w:val="0"/>
+              <w:widowControl/>
+              <w:kinsoku/>
+              <w:wordWrap/>
+              <w:overflowPunct/>
+              <w:topLinePunct w:val="0"/>
+              <w:autoSpaceDE/>
+              <w:autoSpaceDN/>
+              <w:bidi w:val="0"/>
+              <w:adjustRightInd/>
+              <w:snapToGrid/>
+              <w:spacing w:before="100" w:after="100" w:line="240" w:lineRule="atLeast"/>
+              <w:jc w:val="left"/>
+              <w:textAlignment w:val="auto"/>
+            </w:pPr>
+            <w:r>
+              <w:rPr>
+                <w:rFonts w:ascii="Microsoft YaHei" w:hAnsi="Microsoft YaHei"/>
+                <w:color w:val="000"/>
+                <w:sz w:val="15"/>
+                <w:szCs w:val="15"/>
+              </w:rPr>
+              <w:t>varchar(255)</w:t>
+            </w:r>
+          </w:p>
+        </w:tc>
+        <w:tc>
+          <w:tcPr>
+            <w:gridSpan w:val="1"/>
+            <w:vAlign w:val="top"/>
+          </w:tcPr>
+          <w:p>
+            <w:pPr>
+              <w:keepNext w:val="0"/>
+              <w:keepLines w:val="0"/>
+              <w:pageBreakBefore w:val="0"/>
+              <w:widowControl/>
+              <w:kinsoku/>
+              <w:wordWrap/>
+              <w:overflowPunct/>
+              <w:topLinePunct w:val="0"/>
+              <w:autoSpaceDE/>
+              <w:autoSpaceDN/>
+              <w:bidi w:val="0"/>
+              <w:adjustRightInd/>
+              <w:snapToGrid/>
+              <w:spacing w:before="100" w:after="100" w:line="240" w:lineRule="atLeast"/>
+              <w:jc w:val="left"/>
+              <w:textAlignment w:val="auto"/>
+            </w:pPr>
+            <w:r>
+              <w:rPr>
+                <w:rFonts w:ascii="Microsoft YaHei" w:hAnsi="Microsoft YaHei"/>
+                <w:color w:val="000"/>
+                <w:sz w:val="15"/>
+                <w:szCs w:val="15"/>
+              </w:rPr>
+            </w:r>
+          </w:p>
+        </w:tc>
+        <w:tc>
+          <w:tcPr>
+            <w:gridSpan w:val="1"/>
+            <w:vAlign w:val="top"/>
+          </w:tcPr>
+          <w:p>
+            <w:pPr>
+              <w:keepNext w:val="0"/>
+              <w:keepLines w:val="0"/>
+              <w:pageBreakBefore w:val="0"/>
+              <w:widowControl/>
+              <w:kinsoku/>
+              <w:wordWrap/>
+              <w:overflowPunct/>
+              <w:topLinePunct w:val="0"/>
+              <w:autoSpaceDE/>
+              <w:autoSpaceDN/>
+              <w:bidi w:val="0"/>
+              <w:adjustRightInd/>
+              <w:snapToGrid/>
+              <w:spacing w:before="100" w:after="100" w:line="240" w:lineRule="atLeast"/>
+              <w:jc w:val="left"/>
+              <w:textAlignment w:val="auto"/>
+            </w:pPr>
+            <w:r>
+              <w:rPr>
+                <w:rFonts w:ascii="Microsoft YaHei" w:hAnsi="Microsoft YaHei"/>
+                <w:color w:val="000"/>
+                <w:sz w:val="15"/>
+                <w:szCs w:val="15"/>
+              </w:rPr>
+            </w:r>
+          </w:p>
+        </w:tc>
+        <w:tc>
+          <w:tcPr>
+            <w:gridSpan w:val="1"/>
+            <w:vAlign w:val="top"/>
+          </w:tcPr>
+          <w:p>
+            <w:pPr>
+              <w:keepNext w:val="0"/>
+              <w:keepLines w:val="0"/>
+              <w:pageBreakBefore w:val="0"/>
+              <w:widowControl/>
+              <w:kinsoku/>
+              <w:wordWrap/>
+              <w:overflowPunct/>
+              <w:topLinePunct w:val="0"/>
+              <w:autoSpaceDE/>
+              <w:autoSpaceDN/>
+              <w:bidi w:val="0"/>
+              <w:adjustRightInd/>
+              <w:snapToGrid/>
+              <w:spacing w:before="100" w:after="100" w:line="240" w:lineRule="atLeast"/>
+              <w:jc w:val="left"/>
+              <w:textAlignment w:val="auto"/>
+            </w:pPr>
+            <w:r>
+              <w:rPr>
+                <w:rFonts w:ascii="Microsoft YaHei" w:hAnsi="Microsoft YaHei"/>
+                <w:color w:val="000"/>
+                <w:sz w:val="15"/>
+                <w:szCs w:val="15"/>
+              </w:rPr>
+              <w:t>NO</w:t>
+            </w:r>
+          </w:p>
+        </w:tc>
+        <w:tc>
+          <w:tcPr>
+            <w:gridSpan w:val="1"/>
+            <w:vAlign w:val="top"/>
+          </w:tcPr>
+          <w:p>
+            <w:pPr>
+              <w:keepNext w:val="0"/>
+              <w:keepLines w:val="0"/>
+              <w:pageBreakBefore w:val="0"/>
+              <w:widowControl/>
+              <w:kinsoku/>
+              <w:wordWrap/>
+              <w:overflowPunct/>
+              <w:topLinePunct w:val="0"/>
+              <w:autoSpaceDE/>
+              <w:autoSpaceDN/>
+              <w:bidi w:val="0"/>
+              <w:adjustRightInd/>
+              <w:snapToGrid/>
+              <w:spacing w:before="100" w:after="100" w:line="240" w:lineRule="atLeast"/>
+              <w:jc w:val="left"/>
+              <w:textAlignment w:val="auto"/>
+            </w:pPr>
+            <w:r>
+              <w:rPr>
+                <w:rFonts w:ascii="Microsoft YaHei" w:hAnsi="Microsoft YaHei"/>
+                <w:color w:val="000"/>
+                <w:sz w:val="15"/>
+                <w:szCs w:val="15"/>
+              </w:rPr>
+              <w:t>''::character varying</w:t>
+            </w:r>
+          </w:p>
+        </w:tc>
+      </w:tr>
+      <w:tr>
+        <w:tc>
+          <w:tcPr>
+            <w:gridSpan w:val="1"/>
+            <w:vAlign w:val="top"/>
+          </w:tcPr>
+          <w:p>
+            <w:pPr>
+              <w:keepNext w:val="0"/>
+              <w:keepLines w:val="0"/>
+              <w:pageBreakBefore w:val="0"/>
+              <w:widowControl/>
+              <w:kinsoku/>
+              <w:wordWrap/>
+              <w:overflowPunct/>
+              <w:topLinePunct w:val="0"/>
+              <w:autoSpaceDE/>
+              <w:autoSpaceDN/>
+              <w:bidi w:val="0"/>
+              <w:adjustRightInd/>
+              <w:snapToGrid/>
+              <w:spacing w:before="100" w:after="100" w:line="240" w:lineRule="atLeast"/>
+              <w:jc w:val="left"/>
+              <w:textAlignment w:val="auto"/>
+            </w:pPr>
+            <w:r>
+              <w:rPr>
+                <w:rFonts w:ascii="Microsoft YaHei" w:hAnsi="Microsoft YaHei"/>
+                <w:color w:val="000"/>
+                <w:sz w:val="15"/>
+                <w:szCs w:val="15"/>
+              </w:rPr>
+              <w:t>error_message</w:t>
+            </w:r>
+          </w:p>
+        </w:tc>
+        <w:tc>
+          <w:tcPr>
+            <w:gridSpan w:val="1"/>
+            <w:vAlign w:val="top"/>
+          </w:tcPr>
+          <w:p>
+            <w:pPr>
+              <w:keepNext w:val="0"/>
+              <w:keepLines w:val="0"/>
+              <w:pageBreakBefore w:val="0"/>
+              <w:widowControl/>
+              <w:kinsoku/>
+              <w:wordWrap/>
+              <w:overflowPunct/>
+              <w:topLinePunct w:val="0"/>
+              <w:autoSpaceDE/>
+              <w:autoSpaceDN/>
+              <w:bidi w:val="0"/>
+              <w:adjustRightInd/>
+              <w:snapToGrid/>
+              <w:spacing w:before="100" w:after="100" w:line="240" w:lineRule="atLeast"/>
+              <w:jc w:val="left"/>
+              <w:textAlignment w:val="auto"/>
+            </w:pPr>
+            <w:r>
+              <w:rPr>
+                <w:rFonts w:ascii="Microsoft YaHei" w:hAnsi="Microsoft YaHei"/>
+                <w:color w:val="000"/>
+                <w:sz w:val="15"/>
+                <w:szCs w:val="15"/>
+              </w:rPr>
+              <w:t>text</w:t>
+            </w:r>
+          </w:p>
+        </w:tc>
+        <w:tc>
+          <w:tcPr>
+            <w:gridSpan w:val="1"/>
+            <w:vAlign w:val="top"/>
+          </w:tcPr>
+          <w:p>
+            <w:pPr>
+              <w:keepNext w:val="0"/>
+              <w:keepLines w:val="0"/>
+              <w:pageBreakBefore w:val="0"/>
+              <w:widowControl/>
+              <w:kinsoku/>
+              <w:wordWrap/>
+              <w:overflowPunct/>
+              <w:topLinePunct w:val="0"/>
+              <w:autoSpaceDE/>
+              <w:autoSpaceDN/>
+              <w:bidi w:val="0"/>
+              <w:adjustRightInd/>
+              <w:snapToGrid/>
+              <w:spacing w:before="100" w:after="100" w:line="240" w:lineRule="atLeast"/>
+              <w:jc w:val="left"/>
+              <w:textAlignment w:val="auto"/>
+            </w:pPr>
+            <w:r>
+              <w:rPr>
+                <w:rFonts w:ascii="Microsoft YaHei" w:hAnsi="Microsoft YaHei"/>
+                <w:color w:val="000"/>
+                <w:sz w:val="15"/>
+                <w:szCs w:val="15"/>
+              </w:rPr>
+            </w:r>
+          </w:p>
+        </w:tc>
+        <w:tc>
+          <w:tcPr>
+            <w:gridSpan w:val="1"/>
+            <w:vAlign w:val="top"/>
+          </w:tcPr>
+          <w:p>
+            <w:pPr>
+              <w:keepNext w:val="0"/>
+              <w:keepLines w:val="0"/>
+              <w:pageBreakBefore w:val="0"/>
+              <w:widowControl/>
+              <w:kinsoku/>
+              <w:wordWrap/>
+              <w:overflowPunct/>
+              <w:topLinePunct w:val="0"/>
+              <w:autoSpaceDE/>
+              <w:autoSpaceDN/>
+              <w:bidi w:val="0"/>
+              <w:adjustRightInd/>
+              <w:snapToGrid/>
+              <w:spacing w:before="100" w:after="100" w:line="240" w:lineRule="atLeast"/>
+              <w:jc w:val="left"/>
+              <w:textAlignment w:val="auto"/>
+            </w:pPr>
+            <w:r>
+              <w:rPr>
+                <w:rFonts w:ascii="Microsoft YaHei" w:hAnsi="Microsoft YaHei"/>
+                <w:color w:val="000"/>
+                <w:sz w:val="15"/>
+                <w:szCs w:val="15"/>
+              </w:rPr>
+            </w:r>
+          </w:p>
+        </w:tc>
+        <w:tc>
+          <w:tcPr>
+            <w:gridSpan w:val="1"/>
+            <w:vAlign w:val="top"/>
+          </w:tcPr>
+          <w:p>
+            <w:pPr>
+              <w:keepNext w:val="0"/>
+              <w:keepLines w:val="0"/>
+              <w:pageBreakBefore w:val="0"/>
+              <w:widowControl/>
+              <w:kinsoku/>
+              <w:wordWrap/>
+              <w:overflowPunct/>
+              <w:topLinePunct w:val="0"/>
+              <w:autoSpaceDE/>
+              <w:autoSpaceDN/>
+              <w:bidi w:val="0"/>
+              <w:adjustRightInd/>
+              <w:snapToGrid/>
+              <w:spacing w:before="100" w:after="100" w:line="240" w:lineRule="atLeast"/>
+              <w:jc w:val="left"/>
+              <w:textAlignment w:val="auto"/>
+            </w:pPr>
+            <w:r>
+              <w:rPr>
+                <w:rFonts w:ascii="Microsoft YaHei" w:hAnsi="Microsoft YaHei"/>
+                <w:color w:val="000"/>
+                <w:sz w:val="15"/>
+                <w:szCs w:val="15"/>
+              </w:rPr>
+              <w:t>YES</w:t>
+            </w:r>
+          </w:p>
+        </w:tc>
+        <w:tc>
+          <w:tcPr>
+            <w:gridSpan w:val="1"/>
+            <w:vAlign w:val="top"/>
+          </w:tcPr>
+          <w:p>
+            <w:pPr>
+              <w:keepNext w:val="0"/>
+              <w:keepLines w:val="0"/>
+              <w:pageBreakBefore w:val="0"/>
+              <w:widowControl/>
+              <w:kinsoku/>
+              <w:wordWrap/>
+              <w:overflowPunct/>
+              <w:topLinePunct w:val="0"/>
+              <w:autoSpaceDE/>
+              <w:autoSpaceDN/>
+              <w:bidi w:val="0"/>
+              <w:adjustRightInd/>
+              <w:snapToGrid/>
+              <w:spacing w:before="100" w:after="100" w:line="240" w:lineRule="atLeast"/>
+              <w:jc w:val="left"/>
+              <w:textAlignment w:val="auto"/>
+            </w:pPr>
+            <w:r>
+              <w:rPr>
+                <w:rFonts w:ascii="Microsoft YaHei" w:hAnsi="Microsoft YaHei"/>
+                <w:color w:val="000"/>
+                <w:sz w:val="15"/>
+                <w:szCs w:val="15"/>
+              </w:rPr>
+            </w:r>
+          </w:p>
+        </w:tc>
+      </w:tr>
+      <w:tr>
+        <w:tc>
+          <w:tcPr>
+            <w:gridSpan w:val="1"/>
+            <w:vAlign w:val="top"/>
+          </w:tcPr>
+          <w:p>
+            <w:pPr>
+              <w:keepNext w:val="0"/>
+              <w:keepLines w:val="0"/>
+              <w:pageBreakBefore w:val="0"/>
+              <w:widowControl/>
+              <w:kinsoku/>
+              <w:wordWrap/>
+              <w:overflowPunct/>
+              <w:topLinePunct w:val="0"/>
+              <w:autoSpaceDE/>
+              <w:autoSpaceDN/>
+              <w:bidi w:val="0"/>
+              <w:adjustRightInd/>
+              <w:snapToGrid/>
+              <w:spacing w:before="100" w:after="100" w:line="240" w:lineRule="atLeast"/>
+              <w:jc w:val="left"/>
+              <w:textAlignment w:val="auto"/>
+            </w:pPr>
+            <w:r>
+              <w:rPr>
+                <w:rFonts w:ascii="Microsoft YaHei" w:hAnsi="Microsoft YaHei"/>
+                <w:color w:val="000"/>
+                <w:sz w:val="15"/>
+                <w:szCs w:val="15"/>
+              </w:rPr>
+              <w:t>json_output_path</w:t>
+            </w:r>
+          </w:p>
+        </w:tc>
+        <w:tc>
+          <w:tcPr>
+            <w:gridSpan w:val="1"/>
+            <w:vAlign w:val="top"/>
+          </w:tcPr>
+          <w:p>
+            <w:pPr>
+              <w:keepNext w:val="0"/>
+              <w:keepLines w:val="0"/>
+              <w:pageBreakBefore w:val="0"/>
+              <w:widowControl/>
+              <w:kinsoku/>
+              <w:wordWrap/>
+              <w:overflowPunct/>
+              <w:topLinePunct w:val="0"/>
+              <w:autoSpaceDE/>
+              <w:autoSpaceDN/>
+              <w:bidi w:val="0"/>
+              <w:adjustRightInd/>
+              <w:snapToGrid/>
+              <w:spacing w:before="100" w:after="100" w:line="240" w:lineRule="atLeast"/>
+              <w:jc w:val="left"/>
+              <w:textAlignment w:val="auto"/>
+            </w:pPr>
+            <w:r>
+              <w:rPr>
+                <w:rFonts w:ascii="Microsoft YaHei" w:hAnsi="Microsoft YaHei"/>
+                <w:color w:val="000"/>
+                <w:sz w:val="15"/>
+                <w:szCs w:val="15"/>
+              </w:rPr>
+              <w:t>varchar(255)</w:t>
+            </w:r>
+          </w:p>
+        </w:tc>
+        <w:tc>
+          <w:tcPr>
+            <w:gridSpan w:val="1"/>
+            <w:vAlign w:val="top"/>
+          </w:tcPr>
+          <w:p>
+            <w:pPr>
+              <w:keepNext w:val="0"/>
+              <w:keepLines w:val="0"/>
+              <w:pageBreakBefore w:val="0"/>
+              <w:widowControl/>
+              <w:kinsoku/>
+              <w:wordWrap/>
+              <w:overflowPunct/>
+              <w:topLinePunct w:val="0"/>
+              <w:autoSpaceDE/>
+              <w:autoSpaceDN/>
+              <w:bidi w:val="0"/>
+              <w:adjustRightInd/>
+              <w:snapToGrid/>
+              <w:spacing w:before="100" w:after="100" w:line="240" w:lineRule="atLeast"/>
+              <w:jc w:val="left"/>
+              <w:textAlignment w:val="auto"/>
+            </w:pPr>
+            <w:r>
+              <w:rPr>
+                <w:rFonts w:ascii="Microsoft YaHei" w:hAnsi="Microsoft YaHei"/>
+                <w:color w:val="000"/>
+                <w:sz w:val="15"/>
+                <w:szCs w:val="15"/>
+              </w:rPr>
+            </w:r>
+          </w:p>
+        </w:tc>
+        <w:tc>
+          <w:tcPr>
+            <w:gridSpan w:val="1"/>
+            <w:vAlign w:val="top"/>
+          </w:tcPr>
+          <w:p>
+            <w:pPr>
+              <w:keepNext w:val="0"/>
+              <w:keepLines w:val="0"/>
+              <w:pageBreakBefore w:val="0"/>
+              <w:widowControl/>
+              <w:kinsoku/>
+              <w:wordWrap/>
+              <w:overflowPunct/>
+              <w:topLinePunct w:val="0"/>
+              <w:autoSpaceDE/>
+              <w:autoSpaceDN/>
+              <w:bidi w:val="0"/>
+              <w:adjustRightInd/>
+              <w:snapToGrid/>
+              <w:spacing w:before="100" w:after="100" w:line="240" w:lineRule="atLeast"/>
+              <w:jc w:val="left"/>
+              <w:textAlignment w:val="auto"/>
+            </w:pPr>
+            <w:r>
+              <w:rPr>
+                <w:rFonts w:ascii="Microsoft YaHei" w:hAnsi="Microsoft YaHei"/>
+                <w:color w:val="000"/>
+                <w:sz w:val="15"/>
+                <w:szCs w:val="15"/>
+              </w:rPr>
+            </w:r>
+          </w:p>
+        </w:tc>
+        <w:tc>
+          <w:tcPr>
+            <w:gridSpan w:val="1"/>
+            <w:vAlign w:val="top"/>
+          </w:tcPr>
+          <w:p>
+            <w:pPr>
+              <w:keepNext w:val="0"/>
+              <w:keepLines w:val="0"/>
+              <w:pageBreakBefore w:val="0"/>
+              <w:widowControl/>
+              <w:kinsoku/>
+              <w:wordWrap/>
+              <w:overflowPunct/>
+              <w:topLinePunct w:val="0"/>
+              <w:autoSpaceDE/>
+              <w:autoSpaceDN/>
+              <w:bidi w:val="0"/>
+              <w:adjustRightInd/>
+              <w:snapToGrid/>
+              <w:spacing w:before="100" w:after="100" w:line="240" w:lineRule="atLeast"/>
+              <w:jc w:val="left"/>
+              <w:textAlignment w:val="auto"/>
+            </w:pPr>
+            <w:r>
+              <w:rPr>
+                <w:rFonts w:ascii="Microsoft YaHei" w:hAnsi="Microsoft YaHei"/>
+                <w:color w:val="000"/>
+                <w:sz w:val="15"/>
+                <w:szCs w:val="15"/>
+              </w:rPr>
+              <w:t>YES</w:t>
+            </w:r>
+          </w:p>
+        </w:tc>
+        <w:tc>
+          <w:tcPr>
+            <w:gridSpan w:val="1"/>
+            <w:vAlign w:val="top"/>
+          </w:tcPr>
+          <w:p>
+            <w:pPr>
+              <w:keepNext w:val="0"/>
+              <w:keepLines w:val="0"/>
+              <w:pageBreakBefore w:val="0"/>
+              <w:widowControl/>
+              <w:kinsoku/>
+              <w:wordWrap/>
+              <w:overflowPunct/>
+              <w:topLinePunct w:val="0"/>
+              <w:autoSpaceDE/>
+              <w:autoSpaceDN/>
+              <w:bidi w:val="0"/>
+              <w:adjustRightInd/>
+              <w:snapToGrid/>
+              <w:spacing w:before="100" w:after="100" w:line="240" w:lineRule="atLeast"/>
+              <w:jc w:val="left"/>
+              <w:textAlignment w:val="auto"/>
+            </w:pPr>
+            <w:r>
+              <w:rPr>
+                <w:rFonts w:ascii="Microsoft YaHei" w:hAnsi="Microsoft YaHei"/>
+                <w:color w:val="000"/>
+                <w:sz w:val="15"/>
+                <w:szCs w:val="15"/>
+              </w:rPr>
+            </w:r>
+          </w:p>
+        </w:tc>
+      </w:tr>
+      <w:tr>
+        <w:tc>
+          <w:tcPr>
+            <w:gridSpan w:val="1"/>
+            <w:vAlign w:val="top"/>
+          </w:tcPr>
+          <w:p>
+            <w:pPr>
+              <w:keepNext w:val="0"/>
+              <w:keepLines w:val="0"/>
+              <w:pageBreakBefore w:val="0"/>
+              <w:widowControl/>
+              <w:kinsoku/>
+              <w:wordWrap/>
+              <w:overflowPunct/>
+              <w:topLinePunct w:val="0"/>
+              <w:autoSpaceDE/>
+              <w:autoSpaceDN/>
+              <w:bidi w:val="0"/>
+              <w:adjustRightInd/>
+              <w:snapToGrid/>
+              <w:spacing w:before="100" w:after="100" w:line="240" w:lineRule="atLeast"/>
+              <w:jc w:val="left"/>
+              <w:textAlignment w:val="auto"/>
+            </w:pPr>
+            <w:r>
+              <w:rPr>
+                <w:rFonts w:ascii="Microsoft YaHei" w:hAnsi="Microsoft YaHei"/>
+                <w:color w:val="000"/>
+                <w:sz w:val="15"/>
+                <w:szCs w:val="15"/>
+              </w:rPr>
+              <w:t>excel_output_path</w:t>
+            </w:r>
+          </w:p>
+        </w:tc>
+        <w:tc>
+          <w:tcPr>
+            <w:gridSpan w:val="1"/>
+            <w:vAlign w:val="top"/>
+          </w:tcPr>
+          <w:p>
+            <w:pPr>
+              <w:keepNext w:val="0"/>
+              <w:keepLines w:val="0"/>
+              <w:pageBreakBefore w:val="0"/>
+              <w:widowControl/>
+              <w:kinsoku/>
+              <w:wordWrap/>
+              <w:overflowPunct/>
+              <w:topLinePunct w:val="0"/>
+              <w:autoSpaceDE/>
+              <w:autoSpaceDN/>
+              <w:bidi w:val="0"/>
+              <w:adjustRightInd/>
+              <w:snapToGrid/>
+              <w:spacing w:before="100" w:after="100" w:line="240" w:lineRule="atLeast"/>
+              <w:jc w:val="left"/>
+              <w:textAlignment w:val="auto"/>
+            </w:pPr>
+            <w:r>
+              <w:rPr>
+                <w:rFonts w:ascii="Microsoft YaHei" w:hAnsi="Microsoft YaHei"/>
+                <w:color w:val="000"/>
+                <w:sz w:val="15"/>
+                <w:szCs w:val="15"/>
+              </w:rPr>
+              <w:t>varchar(255)</w:t>
+            </w:r>
+          </w:p>
+        </w:tc>
+        <w:tc>
+          <w:tcPr>
+            <w:gridSpan w:val="1"/>
+            <w:vAlign w:val="top"/>
+          </w:tcPr>
+          <w:p>
+            <w:pPr>
+              <w:keepNext w:val="0"/>
+              <w:keepLines w:val="0"/>
+              <w:pageBreakBefore w:val="0"/>
+              <w:widowControl/>
+              <w:kinsoku/>
+              <w:wordWrap/>
+              <w:overflowPunct/>
+              <w:topLinePunct w:val="0"/>
+              <w:autoSpaceDE/>
+              <w:autoSpaceDN/>
+              <w:bidi w:val="0"/>
+              <w:adjustRightInd/>
+              <w:snapToGrid/>
+              <w:spacing w:before="100" w:after="100" w:line="240" w:lineRule="atLeast"/>
+              <w:jc w:val="left"/>
+              <w:textAlignment w:val="auto"/>
+            </w:pPr>
+            <w:r>
+              <w:rPr>
+                <w:rFonts w:ascii="Microsoft YaHei" w:hAnsi="Microsoft YaHei"/>
+                <w:color w:val="000"/>
+                <w:sz w:val="15"/>
+                <w:szCs w:val="15"/>
+              </w:rPr>
+            </w:r>
+          </w:p>
+        </w:tc>
+        <w:tc>
+          <w:tcPr>
+            <w:gridSpan w:val="1"/>
+            <w:vAlign w:val="top"/>
+          </w:tcPr>
+          <w:p>
+            <w:pPr>
+              <w:keepNext w:val="0"/>
+              <w:keepLines w:val="0"/>
+              <w:pageBreakBefore w:val="0"/>
+              <w:widowControl/>
+              <w:kinsoku/>
+              <w:wordWrap/>
+              <w:overflowPunct/>
+              <w:topLinePunct w:val="0"/>
+              <w:autoSpaceDE/>
+              <w:autoSpaceDN/>
+              <w:bidi w:val="0"/>
+              <w:adjustRightInd/>
+              <w:snapToGrid/>
+              <w:spacing w:before="100" w:after="100" w:line="240" w:lineRule="atLeast"/>
+              <w:jc w:val="left"/>
+              <w:textAlignment w:val="auto"/>
+            </w:pPr>
+            <w:r>
+              <w:rPr>
+                <w:rFonts w:ascii="Microsoft YaHei" w:hAnsi="Microsoft YaHei"/>
+                <w:color w:val="000"/>
+                <w:sz w:val="15"/>
+                <w:szCs w:val="15"/>
+              </w:rPr>
+            </w:r>
+          </w:p>
+        </w:tc>
+        <w:tc>
+          <w:tcPr>
+            <w:gridSpan w:val="1"/>
+            <w:vAlign w:val="top"/>
+          </w:tcPr>
+          <w:p>
+            <w:pPr>
+              <w:keepNext w:val="0"/>
+              <w:keepLines w:val="0"/>
+              <w:pageBreakBefore w:val="0"/>
+              <w:widowControl/>
+              <w:kinsoku/>
+              <w:wordWrap/>
+              <w:overflowPunct/>
+              <w:topLinePunct w:val="0"/>
+              <w:autoSpaceDE/>
+              <w:autoSpaceDN/>
+              <w:bidi w:val="0"/>
+              <w:adjustRightInd/>
+              <w:snapToGrid/>
+              <w:spacing w:before="100" w:after="100" w:line="240" w:lineRule="atLeast"/>
+              <w:jc w:val="left"/>
+              <w:textAlignment w:val="auto"/>
+            </w:pPr>
+            <w:r>
+              <w:rPr>
+                <w:rFonts w:ascii="Microsoft YaHei" w:hAnsi="Microsoft YaHei"/>
+                <w:color w:val="000"/>
+                <w:sz w:val="15"/>
+                <w:szCs w:val="15"/>
+              </w:rPr>
+              <w:t>YES</w:t>
+            </w:r>
+          </w:p>
+        </w:tc>
+        <w:tc>
+          <w:tcPr>
+            <w:gridSpan w:val="1"/>
+            <w:vAlign w:val="top"/>
+          </w:tcPr>
+          <w:p>
+            <w:pPr>
+              <w:keepNext w:val="0"/>
+              <w:keepLines w:val="0"/>
+              <w:pageBreakBefore w:val="0"/>
+              <w:widowControl/>
+              <w:kinsoku/>
+              <w:wordWrap/>
+              <w:overflowPunct/>
+              <w:topLinePunct w:val="0"/>
+              <w:autoSpaceDE/>
+              <w:autoSpaceDN/>
+              <w:bidi w:val="0"/>
+              <w:adjustRightInd/>
+              <w:snapToGrid/>
+              <w:spacing w:before="100" w:after="100" w:line="240" w:lineRule="atLeast"/>
+              <w:jc w:val="left"/>
+              <w:textAlignment w:val="auto"/>
+            </w:pPr>
+            <w:r>
+              <w:rPr>
+                <w:rFonts w:ascii="Microsoft YaHei" w:hAnsi="Microsoft YaHei"/>
+                <w:color w:val="000"/>
+                <w:sz w:val="15"/>
+                <w:szCs w:val="15"/>
+              </w:rPr>
+            </w:r>
+          </w:p>
+        </w:tc>
+      </w:tr>
+      <w:tr>
+        <w:tc>
+          <w:tcPr>
+            <w:gridSpan w:val="1"/>
+            <w:vAlign w:val="top"/>
+          </w:tcPr>
+          <w:p>
+            <w:pPr>
+              <w:keepNext w:val="0"/>
+              <w:keepLines w:val="0"/>
+              <w:pageBreakBefore w:val="0"/>
+              <w:widowControl/>
+              <w:kinsoku/>
+              <w:wordWrap/>
+              <w:overflowPunct/>
+              <w:topLinePunct w:val="0"/>
+              <w:autoSpaceDE/>
+              <w:autoSpaceDN/>
+              <w:bidi w:val="0"/>
+              <w:adjustRightInd/>
+              <w:snapToGrid/>
+              <w:spacing w:before="100" w:after="100" w:line="240" w:lineRule="atLeast"/>
+              <w:jc w:val="left"/>
+              <w:textAlignment w:val="auto"/>
+            </w:pPr>
+            <w:r>
+              <w:rPr>
+                <w:rFonts w:ascii="Microsoft YaHei" w:hAnsi="Microsoft YaHei"/>
+                <w:color w:val="000"/>
+                <w:sz w:val="15"/>
+                <w:szCs w:val="15"/>
+              </w:rPr>
+              <w:t>updated_at</w:t>
+            </w:r>
+          </w:p>
+        </w:tc>
+        <w:tc>
+          <w:tcPr>
+            <w:gridSpan w:val="1"/>
+            <w:vAlign w:val="top"/>
+          </w:tcPr>
+          <w:p>
+            <w:pPr>
+              <w:keepNext w:val="0"/>
+              <w:keepLines w:val="0"/>
+              <w:pageBreakBefore w:val="0"/>
+              <w:widowControl/>
+              <w:kinsoku/>
+              <w:wordWrap/>
+              <w:overflowPunct/>
+              <w:topLinePunct w:val="0"/>
+              <w:autoSpaceDE/>
+              <w:autoSpaceDN/>
+              <w:bidi w:val="0"/>
+              <w:adjustRightInd/>
+              <w:snapToGrid/>
+              <w:spacing w:before="100" w:after="100" w:line="240" w:lineRule="atLeast"/>
+              <w:jc w:val="left"/>
+              <w:textAlignment w:val="auto"/>
+            </w:pPr>
+            <w:r>
+              <w:rPr>
+                <w:rFonts w:ascii="Microsoft YaHei" w:hAnsi="Microsoft YaHei"/>
+                <w:color w:val="000"/>
+                <w:sz w:val="15"/>
+                <w:szCs w:val="15"/>
+              </w:rPr>
+              <w:t>timestamp without time zone</w:t>
             </w:r>
           </w:p>
         </w:tc>

</xml_diff>